<commit_message>
WMS 11866 - Data Platform Workshop
WMS 11866 - Data Platform Works (latest modifications 2025-05-02)
</commit_message>
<xml_diff>
--- a/dev-ai-data-platform/data-products/images/Doc3.docx
+++ b/dev-ai-data-platform/data-products/images/Doc3.docx
@@ -2,14 +2,2792 @@
 <file path=word/document.xml><?xml version="1.0" encoding="utf-8"?>
 <w:document xmlns:wpc="http://schemas.microsoft.com/office/word/2010/wordprocessingCanvas" xmlns:cx="http://schemas.microsoft.com/office/drawing/2014/chartex" xmlns:cx1="http://schemas.microsoft.com/office/drawing/2015/9/8/chartex" xmlns:cx2="http://schemas.microsoft.com/office/drawing/2015/10/21/chartex" xmlns:cx3="http://schemas.microsoft.com/office/drawing/2016/5/9/chartex" xmlns:cx4="http://schemas.microsoft.com/office/drawing/2016/5/10/chartex" xmlns:cx5="http://schemas.microsoft.com/office/drawing/2016/5/11/chartex" xmlns:cx6="http://schemas.microsoft.com/office/drawing/2016/5/12/chartex" xmlns:cx7="http://schemas.microsoft.com/office/drawing/2016/5/13/chartex" xmlns:cx8="http://schemas.microsoft.com/office/drawing/2016/5/14/chartex" xmlns:mc="http://schemas.openxmlformats.org/markup-compatibility/2006" xmlns:aink="http://schemas.microsoft.com/office/drawing/2016/ink" xmlns:am3d="http://schemas.microsoft.com/office/drawing/2017/model3d" xmlns:o="urn:schemas-microsoft-com:office:office" xmlns:oel="http://schemas.microsoft.com/office/2019/extlst" xmlns:r="http://schemas.openxmlformats.org/officeDocument/2006/relationships" xmlns:m="http://schemas.openxmlformats.org/officeDocument/2006/math" xmlns:v="urn:schemas-microsoft-com:vml" xmlns:wp14="http://schemas.microsoft.com/office/word/2010/wordprocessingDrawing" xmlns:wp="http://schemas.openxmlformats.org/drawingml/2006/wordprocessingDrawing" xmlns:w10="urn:schemas-microsoft-com:office:word" xmlns:w="http://schemas.openxmlformats.org/wordprocessingml/2006/main" xmlns:w14="http://schemas.microsoft.com/office/word/2010/wordml" xmlns:w15="http://schemas.microsoft.com/office/word/2012/wordml" xmlns:w16cex="http://schemas.microsoft.com/office/word/2018/wordml/cex" xmlns:w16cid="http://schemas.microsoft.com/office/word/2016/wordml/cid" xmlns:w16="http://schemas.microsoft.com/office/word/2018/wordml" xmlns:w16du="http://schemas.microsoft.com/office/word/2023/wordml/word16du" xmlns:w16sdtdh="http://schemas.microsoft.com/office/word/2020/wordml/sdtdatahash" xmlns:w16sdtfl="http://schemas.microsoft.com/office/word/2024/wordml/sdtformatlock" xmlns:w16se="http://schemas.microsoft.com/office/word/2015/wordml/symex" xmlns:wpg="http://schemas.microsoft.com/office/word/2010/wordprocessingGroup" xmlns:wpi="http://schemas.microsoft.com/office/word/2010/wordprocessingInk" xmlns:wne="http://schemas.microsoft.com/office/word/2006/wordml" xmlns:wps="http://schemas.microsoft.com/office/word/2010/wordprocessingShape" mc:Ignorable="w14 w15 w16se w16cid w16 w16cex w16sdtdh w16sdtfl w16du wp14">
   <w:body>
-    <w:p/>
+    <w:p>
+      <w:pPr>
+        <w:pStyle w:val="Heading2"/>
+        <w:spacing w:line="240" w:lineRule="auto"/>
+        <w:rPr>
+          <w:rFonts w:ascii="Segoe UI" w:hAnsi="Segoe UI"/>
+          <w:sz w:val="18"/>
+          <w:szCs w:val="18"/>
+        </w:rPr>
+      </w:pPr>
+      <w:r>
+        <w:rPr>
+          <w:rStyle w:val="normaltextrun"/>
+          <w:rFonts w:ascii="Aptos Display" w:hAnsi="Aptos Display" w:cs="Segoe UI"/>
+          <w:color w:val="0F4761"/>
+          <w:shd w:val="clear" w:color="auto" w:fill="FFFF00"/>
+        </w:rPr>
+        <w:t>Lab 7: Build your Data Pipeline—Load &amp; Transform Data (optional lab)</w:t>
+      </w:r>
+      <w:r>
+        <w:rPr>
+          <w:rStyle w:val="eop"/>
+          <w:rFonts w:ascii="Aptos Display" w:hAnsi="Aptos Display" w:cs="Segoe UI"/>
+          <w:color w:val="0F4761"/>
+        </w:rPr>
+        <w:t> </w:t>
+      </w:r>
+    </w:p>
+    <w:p>
+      <w:pPr>
+        <w:pStyle w:val="paragraph"/>
+        <w:spacing w:before="0" w:beforeAutospacing="0" w:after="0" w:afterAutospacing="0"/>
+        <w:textAlignment w:val="baseline"/>
+        <w:rPr>
+          <w:rFonts w:ascii="Segoe UI" w:hAnsi="Segoe UI" w:cs="Segoe UI"/>
+          <w:color w:val="0F4761"/>
+          <w:sz w:val="22"/>
+          <w:szCs w:val="22"/>
+        </w:rPr>
+      </w:pPr>
+      <w:r>
+        <w:rPr>
+          <w:rStyle w:val="normaltextrun"/>
+          <w:rFonts w:ascii="Aptos" w:eastAsiaTheme="majorEastAsia" w:hAnsi="Aptos" w:cs="Segoe UI"/>
+          <w:color w:val="0F4761"/>
+          <w:sz w:val="22"/>
+          <w:szCs w:val="22"/>
+        </w:rPr>
+        <w:t>Estimated Lab Time: 45 minutes</w:t>
+      </w:r>
+      <w:r>
+        <w:rPr>
+          <w:rStyle w:val="eop"/>
+          <w:rFonts w:ascii="Aptos" w:eastAsiaTheme="majorEastAsia" w:hAnsi="Aptos" w:cs="Segoe UI"/>
+          <w:color w:val="0F4761"/>
+          <w:sz w:val="22"/>
+          <w:szCs w:val="22"/>
+        </w:rPr>
+        <w:t> </w:t>
+      </w:r>
+    </w:p>
+    <w:p>
+      <w:pPr>
+        <w:pStyle w:val="paragraph"/>
+        <w:spacing w:before="0" w:beforeAutospacing="0" w:after="0" w:afterAutospacing="0"/>
+        <w:textAlignment w:val="baseline"/>
+        <w:rPr>
+          <w:rStyle w:val="normaltextrun"/>
+          <w:rFonts w:ascii="Aptos" w:eastAsiaTheme="majorEastAsia" w:hAnsi="Aptos" w:cs="Segoe UI"/>
+          <w:color w:val="0F4761"/>
+          <w:sz w:val="28"/>
+          <w:szCs w:val="28"/>
+        </w:rPr>
+      </w:pPr>
+    </w:p>
+    <w:p>
+      <w:pPr>
+        <w:pStyle w:val="Heading2"/>
+        <w:spacing w:line="240" w:lineRule="auto"/>
+        <w:rPr>
+          <w:rFonts w:ascii="Segoe UI" w:hAnsi="Segoe UI"/>
+          <w:sz w:val="18"/>
+          <w:szCs w:val="18"/>
+        </w:rPr>
+      </w:pPr>
+      <w:r>
+        <w:rPr>
+          <w:rStyle w:val="normaltextrun"/>
+          <w:rFonts w:ascii="Aptos" w:hAnsi="Aptos" w:cs="Segoe UI"/>
+          <w:color w:val="0F4761"/>
+          <w:sz w:val="28"/>
+          <w:szCs w:val="28"/>
+        </w:rPr>
+        <w:t>Introduction</w:t>
+      </w:r>
+      <w:r>
+        <w:rPr>
+          <w:rStyle w:val="eop"/>
+          <w:rFonts w:ascii="Aptos" w:hAnsi="Aptos" w:cs="Segoe UI"/>
+          <w:color w:val="0F4761"/>
+          <w:sz w:val="28"/>
+          <w:szCs w:val="28"/>
+        </w:rPr>
+        <w:t> </w:t>
+      </w:r>
+    </w:p>
+    <w:p>
+      <w:pPr>
+        <w:pStyle w:val="paragraph"/>
+        <w:spacing w:before="0" w:beforeAutospacing="0" w:after="0" w:afterAutospacing="0"/>
+        <w:textAlignment w:val="baseline"/>
+        <w:rPr>
+          <w:rFonts w:ascii="Segoe UI" w:hAnsi="Segoe UI" w:cs="Segoe UI"/>
+          <w:sz w:val="18"/>
+          <w:szCs w:val="18"/>
+        </w:rPr>
+      </w:pPr>
+      <w:r>
+        <w:rPr>
+          <w:rStyle w:val="normaltextrun"/>
+          <w:rFonts w:ascii="Oracle Sans" w:eastAsiaTheme="majorEastAsia" w:hAnsi="Oracle Sans" w:cs="Segoe UI"/>
+          <w:color w:val="1A1816"/>
+        </w:rPr>
+        <w:t>In this lab, you’ll practice importing data from Oracle Object Storage and preparing it for analysis in various formats. You’ll learn how to load JSON</w:t>
+      </w:r>
+      <w:r>
+        <w:rPr>
+          <w:rStyle w:val="normaltextrun"/>
+          <w:rFonts w:ascii="Arial" w:eastAsiaTheme="majorEastAsia" w:hAnsi="Arial" w:cs="Arial"/>
+          <w:color w:val="1A1816"/>
+        </w:rPr>
+        <w:t> </w:t>
+      </w:r>
+      <w:r>
+        <w:rPr>
+          <w:rStyle w:val="normaltextrun"/>
+          <w:rFonts w:ascii="Oracle Sans" w:eastAsiaTheme="majorEastAsia" w:hAnsi="Oracle Sans" w:cs="Segoe UI"/>
+          <w:color w:val="1A1816"/>
+        </w:rPr>
+        <w:t>data into the Oracle Autonomous Database and prepare it for use.</w:t>
+      </w:r>
+      <w:r>
+        <w:rPr>
+          <w:rStyle w:val="eop"/>
+          <w:rFonts w:ascii="Oracle Sans" w:eastAsiaTheme="majorEastAsia" w:hAnsi="Oracle Sans" w:cs="Segoe UI"/>
+          <w:color w:val="1A1816"/>
+        </w:rPr>
+        <w:t> </w:t>
+      </w:r>
+    </w:p>
+    <w:p>
+      <w:pPr>
+        <w:pStyle w:val="paragraph"/>
+        <w:spacing w:before="0" w:beforeAutospacing="0" w:after="0" w:afterAutospacing="0"/>
+        <w:textAlignment w:val="baseline"/>
+        <w:rPr>
+          <w:rStyle w:val="normaltextrun"/>
+          <w:rFonts w:ascii="Aptos" w:eastAsiaTheme="majorEastAsia" w:hAnsi="Aptos" w:cs="Segoe UI"/>
+          <w:color w:val="0F4761"/>
+          <w:sz w:val="28"/>
+          <w:szCs w:val="28"/>
+        </w:rPr>
+      </w:pPr>
+    </w:p>
+    <w:p>
+      <w:pPr>
+        <w:pStyle w:val="Heading2"/>
+        <w:spacing w:line="240" w:lineRule="auto"/>
+        <w:rPr>
+          <w:rFonts w:ascii="Segoe UI" w:hAnsi="Segoe UI"/>
+          <w:sz w:val="18"/>
+          <w:szCs w:val="18"/>
+        </w:rPr>
+      </w:pPr>
+      <w:r>
+        <w:rPr>
+          <w:rStyle w:val="normaltextrun"/>
+          <w:rFonts w:ascii="Aptos" w:hAnsi="Aptos" w:cs="Segoe UI"/>
+          <w:color w:val="0F4761"/>
+          <w:sz w:val="28"/>
+          <w:szCs w:val="28"/>
+        </w:rPr>
+        <w:t>Task 1: Discover Data from Object Storage.</w:t>
+      </w:r>
+      <w:r>
+        <w:rPr>
+          <w:rStyle w:val="eop"/>
+          <w:rFonts w:ascii="Aptos" w:hAnsi="Aptos" w:cs="Segoe UI"/>
+          <w:color w:val="0F4761"/>
+          <w:sz w:val="28"/>
+          <w:szCs w:val="28"/>
+        </w:rPr>
+        <w:t> </w:t>
+      </w:r>
+    </w:p>
+    <w:p>
+      <w:pPr>
+        <w:pStyle w:val="paragraph"/>
+        <w:spacing w:before="0" w:beforeAutospacing="0" w:after="0" w:afterAutospacing="0"/>
+        <w:textAlignment w:val="baseline"/>
+        <w:rPr>
+          <w:rStyle w:val="eop"/>
+          <w:rFonts w:ascii="Aptos" w:eastAsiaTheme="majorEastAsia" w:hAnsi="Aptos" w:cs="Segoe UI"/>
+        </w:rPr>
+      </w:pPr>
+      <w:r>
+        <w:rPr>
+          <w:rStyle w:val="normaltextrun"/>
+          <w:rFonts w:ascii="Aptos" w:eastAsiaTheme="majorEastAsia" w:hAnsi="Aptos" w:cs="Segoe UI"/>
+        </w:rPr>
+        <w:t>In this task, you’ll work with a JSO</w:t>
+      </w:r>
+      <w:r>
+        <w:rPr>
+          <w:rStyle w:val="normaltextrun"/>
+          <w:rFonts w:ascii="Aptos" w:eastAsiaTheme="majorEastAsia" w:hAnsi="Aptos" w:cs="Segoe UI"/>
+        </w:rPr>
+        <w:t>N</w:t>
+      </w:r>
+      <w:r>
+        <w:rPr>
+          <w:rStyle w:val="normaltextrun"/>
+          <w:rFonts w:ascii="Aptos" w:eastAsiaTheme="majorEastAsia" w:hAnsi="Aptos" w:cs="Segoe UI"/>
+        </w:rPr>
+        <w:t xml:space="preserve"> file stored in your Oracle Object Storage bucket.</w:t>
+      </w:r>
+      <w:r>
+        <w:rPr>
+          <w:rStyle w:val="eop"/>
+          <w:rFonts w:ascii="Aptos" w:eastAsiaTheme="majorEastAsia" w:hAnsi="Aptos" w:cs="Segoe UI"/>
+        </w:rPr>
+        <w:t> </w:t>
+      </w:r>
+    </w:p>
+    <w:p>
+      <w:pPr>
+        <w:pStyle w:val="paragraph"/>
+        <w:spacing w:before="0" w:beforeAutospacing="0" w:after="0" w:afterAutospacing="0"/>
+        <w:textAlignment w:val="baseline"/>
+        <w:rPr>
+          <w:rFonts w:ascii="Segoe UI" w:hAnsi="Segoe UI" w:cs="Segoe UI"/>
+          <w:sz w:val="18"/>
+          <w:szCs w:val="18"/>
+        </w:rPr>
+      </w:pPr>
+    </w:p>
+    <w:p>
+      <w:pPr>
+        <w:pStyle w:val="paragraph"/>
+        <w:spacing w:before="0" w:beforeAutospacing="0" w:after="0" w:afterAutospacing="0"/>
+        <w:textAlignment w:val="baseline"/>
+        <w:rPr>
+          <w:rStyle w:val="eop"/>
+          <w:rFonts w:ascii="Aptos" w:eastAsiaTheme="majorEastAsia" w:hAnsi="Aptos" w:cs="Segoe UI"/>
+        </w:rPr>
+      </w:pPr>
+      <w:r>
+        <w:rPr>
+          <w:rStyle w:val="normaltextrun"/>
+          <w:rFonts w:ascii="Aptos" w:eastAsiaTheme="majorEastAsia" w:hAnsi="Aptos" w:cs="Segoe UI"/>
+        </w:rPr>
+        <w:t>Here’s what you’ll do:</w:t>
+      </w:r>
+      <w:r>
+        <w:rPr>
+          <w:rStyle w:val="eop"/>
+          <w:rFonts w:ascii="Aptos" w:eastAsiaTheme="majorEastAsia" w:hAnsi="Aptos" w:cs="Segoe UI"/>
+        </w:rPr>
+        <w:t> </w:t>
+      </w:r>
+    </w:p>
+    <w:p>
+      <w:pPr>
+        <w:pStyle w:val="paragraph"/>
+        <w:spacing w:before="0" w:beforeAutospacing="0" w:after="0" w:afterAutospacing="0"/>
+        <w:textAlignment w:val="baseline"/>
+        <w:rPr>
+          <w:rFonts w:ascii="Segoe UI" w:hAnsi="Segoe UI" w:cs="Segoe UI"/>
+          <w:sz w:val="18"/>
+          <w:szCs w:val="18"/>
+        </w:rPr>
+      </w:pPr>
+    </w:p>
+    <w:p>
+      <w:pPr>
+        <w:pStyle w:val="paragraph"/>
+        <w:spacing w:before="0" w:beforeAutospacing="0" w:after="0" w:afterAutospacing="0"/>
+        <w:textAlignment w:val="baseline"/>
+        <w:rPr>
+          <w:rStyle w:val="normaltextrun"/>
+          <w:rFonts w:ascii="Segoe UI" w:hAnsi="Segoe UI" w:cs="Segoe UI"/>
+          <w:sz w:val="18"/>
+          <w:szCs w:val="18"/>
+        </w:rPr>
+      </w:pPr>
+      <w:r>
+        <w:rPr>
+          <w:rStyle w:val="normaltextrun"/>
+          <w:rFonts w:ascii="Apple Color Emoji" w:eastAsiaTheme="majorEastAsia" w:hAnsi="Apple Color Emoji" w:cs="Apple Color Emoji"/>
+        </w:rPr>
+        <w:t>📥</w:t>
+      </w:r>
+      <w:r>
+        <w:rPr>
+          <w:rStyle w:val="normaltextrun"/>
+          <w:rFonts w:ascii="Aptos" w:eastAsiaTheme="majorEastAsia" w:hAnsi="Aptos" w:cs="Segoe UI"/>
+        </w:rPr>
+        <w:t xml:space="preserve"> </w:t>
+      </w:r>
+      <w:r>
+        <w:rPr>
+          <w:rStyle w:val="normaltextrun"/>
+          <w:rFonts w:ascii="Aptos" w:eastAsiaTheme="majorEastAsia" w:hAnsi="Aptos" w:cs="Segoe UI"/>
+          <w:b/>
+          <w:bCs/>
+        </w:rPr>
+        <w:t>Access the Object Storage Bucket</w:t>
+      </w:r>
+      <w:r>
+        <w:rPr>
+          <w:rStyle w:val="eop"/>
+          <w:rFonts w:ascii="Aptos" w:eastAsiaTheme="majorEastAsia" w:hAnsi="Aptos" w:cs="Segoe UI"/>
+        </w:rPr>
+        <w:t> </w:t>
+      </w:r>
+    </w:p>
+    <w:p>
+      <w:pPr>
+        <w:pStyle w:val="Heading2"/>
+        <w:spacing w:line="240" w:lineRule="auto"/>
+        <w:rPr>
+          <w:rStyle w:val="eop"/>
+          <w:rFonts w:ascii="Aptos" w:hAnsi="Aptos" w:cs="Segoe UI"/>
+          <w:color w:val="0F4761"/>
+          <w:sz w:val="28"/>
+          <w:szCs w:val="28"/>
+        </w:rPr>
+      </w:pPr>
+      <w:r>
+        <w:rPr>
+          <w:rStyle w:val="normaltextrun"/>
+          <w:rFonts w:ascii="Aptos" w:hAnsi="Aptos" w:cs="Segoe UI"/>
+          <w:color w:val="0F4761"/>
+          <w:sz w:val="28"/>
+          <w:szCs w:val="28"/>
+        </w:rPr>
+        <w:t>Task 2: Link Data—Create External Tables to Data Share</w:t>
+      </w:r>
+      <w:r>
+        <w:rPr>
+          <w:rStyle w:val="eop"/>
+          <w:rFonts w:ascii="Aptos" w:hAnsi="Aptos" w:cs="Segoe UI"/>
+          <w:color w:val="0F4761"/>
+          <w:sz w:val="28"/>
+          <w:szCs w:val="28"/>
+        </w:rPr>
+        <w:t> </w:t>
+      </w:r>
+    </w:p>
+    <w:p>
+      <w:pPr>
+        <w:pStyle w:val="paragraph"/>
+        <w:spacing w:before="0" w:beforeAutospacing="0" w:after="0" w:afterAutospacing="0"/>
+        <w:textAlignment w:val="baseline"/>
+        <w:rPr>
+          <w:rFonts w:ascii="Segoe UI" w:hAnsi="Segoe UI" w:cs="Segoe UI"/>
+          <w:color w:val="0F4761"/>
+          <w:sz w:val="18"/>
+          <w:szCs w:val="18"/>
+        </w:rPr>
+      </w:pPr>
+    </w:p>
+    <w:p>
+      <w:pPr>
+        <w:pStyle w:val="paragraph"/>
+        <w:numPr>
+          <w:ilvl w:val="0"/>
+          <w:numId w:val="1"/>
+        </w:numPr>
+        <w:tabs>
+          <w:tab w:val="clear" w:pos="720"/>
+          <w:tab w:val="num" w:pos="360"/>
+        </w:tabs>
+        <w:spacing w:before="0" w:beforeAutospacing="0" w:after="0" w:afterAutospacing="0"/>
+        <w:ind w:left="0" w:firstLine="0"/>
+        <w:textAlignment w:val="baseline"/>
+        <w:rPr>
+          <w:rStyle w:val="eop"/>
+          <w:rFonts w:ascii="Aptos" w:hAnsi="Aptos" w:cs="Segoe UI"/>
+        </w:rPr>
+      </w:pPr>
+      <w:r>
+        <w:rPr>
+          <w:rStyle w:val="normaltextrun"/>
+          <w:rFonts w:ascii="Aptos" w:eastAsiaTheme="majorEastAsia" w:hAnsi="Aptos" w:cs="Segoe UI"/>
+        </w:rPr>
+        <w:t xml:space="preserve">On the Link Data page </w:t>
+      </w:r>
+      <w:r>
+        <w:rPr>
+          <w:rStyle w:val="normaltextrun"/>
+          <w:rFonts w:ascii="Aptos" w:eastAsiaTheme="majorEastAsia" w:hAnsi="Aptos" w:cs="Segoe UI"/>
+          <w:b/>
+          <w:bCs/>
+        </w:rPr>
+        <w:t xml:space="preserve">select drop-down list </w:t>
+      </w:r>
+      <w:r>
+        <w:rPr>
+          <w:rStyle w:val="normaltextrun"/>
+          <w:rFonts w:ascii="Aptos" w:eastAsiaTheme="majorEastAsia" w:hAnsi="Aptos" w:cs="Segoe UI"/>
+        </w:rPr>
+        <w:t>for Select Cloud Store Location or enter a public URL </w:t>
+      </w:r>
+      <w:r>
+        <w:rPr>
+          <w:rStyle w:val="eop"/>
+          <w:rFonts w:ascii="Aptos" w:eastAsiaTheme="majorEastAsia" w:hAnsi="Aptos" w:cs="Segoe UI"/>
+        </w:rPr>
+        <w:t> </w:t>
+      </w:r>
+    </w:p>
+    <w:p>
+      <w:pPr>
+        <w:pStyle w:val="paragraph"/>
+        <w:spacing w:before="0" w:beforeAutospacing="0" w:after="0" w:afterAutospacing="0"/>
+        <w:textAlignment w:val="baseline"/>
+        <w:rPr>
+          <w:rFonts w:ascii="Aptos" w:hAnsi="Aptos" w:cs="Segoe UI"/>
+        </w:rPr>
+      </w:pPr>
+    </w:p>
+    <w:p>
+      <w:pPr>
+        <w:pStyle w:val="paragraph"/>
+        <w:numPr>
+          <w:ilvl w:val="0"/>
+          <w:numId w:val="2"/>
+        </w:numPr>
+        <w:tabs>
+          <w:tab w:val="clear" w:pos="720"/>
+          <w:tab w:val="num" w:pos="360"/>
+        </w:tabs>
+        <w:spacing w:before="0" w:beforeAutospacing="0" w:after="0" w:afterAutospacing="0"/>
+        <w:ind w:left="0" w:firstLine="0"/>
+        <w:textAlignment w:val="baseline"/>
+        <w:rPr>
+          <w:rStyle w:val="scxw160558471"/>
+          <w:rFonts w:ascii="Aptos" w:hAnsi="Aptos" w:cs="Segoe UI"/>
+        </w:rPr>
+      </w:pPr>
+      <w:r>
+        <w:rPr>
+          <w:rStyle w:val="normaltextrun"/>
+          <w:rFonts w:ascii="Aptos" w:eastAsiaTheme="majorEastAsia" w:hAnsi="Aptos" w:cs="Segoe UI"/>
+          <w:lang w:val="en-GB"/>
+        </w:rPr>
+        <w:t xml:space="preserve">Select the </w:t>
+      </w:r>
+      <w:proofErr w:type="spellStart"/>
+      <w:r>
+        <w:rPr>
+          <w:rStyle w:val="normaltextrun"/>
+          <w:rFonts w:ascii="Aptos" w:eastAsiaTheme="majorEastAsia" w:hAnsi="Aptos" w:cs="Segoe UI"/>
+          <w:b/>
+          <w:bCs/>
+          <w:lang w:val="en-GB"/>
+        </w:rPr>
+        <w:t>LoanApp_Share_Provider</w:t>
+      </w:r>
+      <w:proofErr w:type="spellEnd"/>
+      <w:r>
+        <w:rPr>
+          <w:rStyle w:val="normaltextrun"/>
+          <w:rFonts w:ascii="Aptos" w:eastAsiaTheme="majorEastAsia" w:hAnsi="Aptos" w:cs="Segoe UI"/>
+          <w:lang w:val="en-GB"/>
+        </w:rPr>
+        <w:t>.</w:t>
+      </w:r>
+      <w:r>
+        <w:rPr>
+          <w:rStyle w:val="scxw160558471"/>
+          <w:rFonts w:ascii="Aptos" w:eastAsiaTheme="majorEastAsia" w:hAnsi="Aptos" w:cs="Segoe UI"/>
+        </w:rPr>
+        <w:t> </w:t>
+      </w:r>
+    </w:p>
+    <w:p>
+      <w:pPr>
+        <w:pStyle w:val="paragraph"/>
+        <w:spacing w:before="0" w:beforeAutospacing="0" w:after="0" w:afterAutospacing="0"/>
+        <w:textAlignment w:val="baseline"/>
+        <w:rPr>
+          <w:rFonts w:ascii="Aptos" w:hAnsi="Aptos" w:cs="Segoe UI"/>
+        </w:rPr>
+      </w:pPr>
+    </w:p>
+    <w:p>
+      <w:pPr>
+        <w:pStyle w:val="paragraph"/>
+        <w:spacing w:before="0" w:beforeAutospacing="0" w:after="0" w:afterAutospacing="0"/>
+        <w:textAlignment w:val="baseline"/>
+        <w:rPr>
+          <w:rFonts w:ascii="Aptos" w:hAnsi="Aptos" w:cs="Segoe UI"/>
+        </w:rPr>
+      </w:pPr>
+      <w:r>
+        <w:rPr>
+          <w:rStyle w:val="wacimagecontainer"/>
+          <w:rFonts w:ascii="Aptos" w:eastAsiaTheme="majorEastAsia" w:hAnsi="Aptos" w:cs="Segoe UI"/>
+          <w:noProof/>
+        </w:rPr>
+        <w:drawing>
+          <wp:inline distT="0" distB="0" distL="0" distR="0" wp14:anchorId="0B32D690" wp14:editId="1D0F857F">
+            <wp:extent cx="5888736" cy="2962656"/>
+            <wp:effectExtent l="0" t="0" r="4445" b="0"/>
+            <wp:docPr id="1312262988" name="Picture 17"/>
+            <wp:cNvGraphicFramePr>
+              <a:graphicFrameLocks xmlns:a="http://schemas.openxmlformats.org/drawingml/2006/main" noChangeAspect="1"/>
+            </wp:cNvGraphicFramePr>
+            <a:graphic xmlns:a="http://schemas.openxmlformats.org/drawingml/2006/main">
+              <a:graphicData uri="http://schemas.openxmlformats.org/drawingml/2006/picture">
+                <pic:pic xmlns:pic="http://schemas.openxmlformats.org/drawingml/2006/picture">
+                  <pic:nvPicPr>
+                    <pic:cNvPr id="0" name="Picture 1"/>
+                    <pic:cNvPicPr>
+                      <a:picLocks noChangeAspect="1" noChangeArrowheads="1"/>
+                    </pic:cNvPicPr>
+                  </pic:nvPicPr>
+                  <pic:blipFill>
+                    <a:blip r:embed="rId7" cstate="print">
+                      <a:extLst>
+                        <a:ext uri="{28A0092B-C50C-407E-A947-70E740481C1C}">
+                          <a14:useLocalDpi xmlns:a14="http://schemas.microsoft.com/office/drawing/2010/main" val="0"/>
+                        </a:ext>
+                      </a:extLst>
+                    </a:blip>
+                    <a:srcRect/>
+                    <a:stretch>
+                      <a:fillRect/>
+                    </a:stretch>
+                  </pic:blipFill>
+                  <pic:spPr bwMode="auto">
+                    <a:xfrm>
+                      <a:off x="0" y="0"/>
+                      <a:ext cx="5888736" cy="2962656"/>
+                    </a:xfrm>
+                    <a:prstGeom prst="rect">
+                      <a:avLst/>
+                    </a:prstGeom>
+                    <a:noFill/>
+                    <a:ln>
+                      <a:noFill/>
+                    </a:ln>
+                  </pic:spPr>
+                </pic:pic>
+              </a:graphicData>
+            </a:graphic>
+          </wp:inline>
+        </w:drawing>
+      </w:r>
+      <w:r>
+        <w:rPr>
+          <w:rStyle w:val="eop"/>
+          <w:rFonts w:ascii="Aptos" w:eastAsiaTheme="majorEastAsia" w:hAnsi="Aptos" w:cs="Segoe UI"/>
+        </w:rPr>
+        <w:t> </w:t>
+      </w:r>
+    </w:p>
+    <w:p>
+      <w:pPr>
+        <w:pStyle w:val="paragraph"/>
+        <w:spacing w:before="0" w:beforeAutospacing="0" w:after="0" w:afterAutospacing="0"/>
+        <w:textAlignment w:val="baseline"/>
+        <w:rPr>
+          <w:rFonts w:ascii="Aptos" w:hAnsi="Aptos" w:cs="Segoe UI"/>
+        </w:rPr>
+      </w:pPr>
+      <w:r>
+        <w:rPr>
+          <w:rStyle w:val="scxw160558471"/>
+          <w:rFonts w:ascii="Aptos" w:eastAsiaTheme="majorEastAsia" w:hAnsi="Aptos" w:cs="Segoe UI"/>
+        </w:rPr>
+        <w:t> </w:t>
+      </w:r>
+    </w:p>
+    <w:p>
+      <w:pPr>
+        <w:pStyle w:val="paragraph"/>
+        <w:numPr>
+          <w:ilvl w:val="0"/>
+          <w:numId w:val="3"/>
+        </w:numPr>
+        <w:tabs>
+          <w:tab w:val="clear" w:pos="720"/>
+          <w:tab w:val="num" w:pos="-360"/>
+        </w:tabs>
+        <w:spacing w:before="0" w:beforeAutospacing="0" w:after="0" w:afterAutospacing="0"/>
+        <w:ind w:left="0" w:firstLine="0"/>
+        <w:textAlignment w:val="baseline"/>
+        <w:rPr>
+          <w:rStyle w:val="eop"/>
+          <w:rFonts w:ascii="Aptos" w:hAnsi="Aptos" w:cs="Segoe UI"/>
+        </w:rPr>
+      </w:pPr>
+      <w:r>
+        <w:rPr>
+          <w:rStyle w:val="normaltextrun"/>
+          <w:rFonts w:ascii="Aptos" w:eastAsiaTheme="majorEastAsia" w:hAnsi="Aptos" w:cs="Segoe UI"/>
+          <w:lang w:val="en-GB"/>
+        </w:rPr>
+        <w:lastRenderedPageBreak/>
+        <w:t>Expand the drill down tab for</w:t>
+      </w:r>
+      <w:r>
+        <w:rPr>
+          <w:rStyle w:val="normaltextrun"/>
+          <w:rFonts w:ascii="Arial" w:eastAsiaTheme="majorEastAsia" w:hAnsi="Arial" w:cs="Arial"/>
+          <w:lang w:val="en-GB"/>
+        </w:rPr>
+        <w:t> </w:t>
+      </w:r>
+      <w:r>
+        <w:rPr>
+          <w:rStyle w:val="normaltextrun"/>
+          <w:rFonts w:ascii="Aptos" w:eastAsiaTheme="majorEastAsia" w:hAnsi="Aptos" w:cs="Segoe UI"/>
+          <w:lang w:val="en-GB"/>
+        </w:rPr>
+        <w:t xml:space="preserve">the share named </w:t>
+      </w:r>
+      <w:proofErr w:type="spellStart"/>
+      <w:r>
+        <w:rPr>
+          <w:rStyle w:val="normaltextrun"/>
+          <w:rFonts w:ascii="Aptos" w:eastAsiaTheme="majorEastAsia" w:hAnsi="Aptos" w:cs="Segoe UI"/>
+          <w:b/>
+          <w:bCs/>
+          <w:lang w:val="en-GB"/>
+        </w:rPr>
+        <w:t>LoanApp_Share_Provider</w:t>
+      </w:r>
+      <w:proofErr w:type="spellEnd"/>
+      <w:r>
+        <w:rPr>
+          <w:rStyle w:val="normaltextrun"/>
+          <w:rFonts w:ascii="Arial" w:eastAsiaTheme="majorEastAsia" w:hAnsi="Arial" w:cs="Arial"/>
+          <w:lang w:val="en-GB"/>
+        </w:rPr>
+        <w:t> </w:t>
+      </w:r>
+      <w:r>
+        <w:rPr>
+          <w:rStyle w:val="normaltextrun"/>
+          <w:rFonts w:ascii="Aptos" w:eastAsiaTheme="majorEastAsia" w:hAnsi="Aptos" w:cs="Segoe UI"/>
+          <w:lang w:val="en-GB"/>
+        </w:rPr>
+        <w:t>to display the available data.</w:t>
+      </w:r>
+      <w:r>
+        <w:rPr>
+          <w:rStyle w:val="eop"/>
+          <w:rFonts w:ascii="Aptos" w:eastAsiaTheme="majorEastAsia" w:hAnsi="Aptos" w:cs="Segoe UI"/>
+        </w:rPr>
+        <w:t> </w:t>
+      </w:r>
+    </w:p>
+    <w:p>
+      <w:pPr>
+        <w:pStyle w:val="paragraph"/>
+        <w:spacing w:before="0" w:beforeAutospacing="0" w:after="0" w:afterAutospacing="0"/>
+        <w:textAlignment w:val="baseline"/>
+        <w:rPr>
+          <w:rFonts w:ascii="Aptos" w:hAnsi="Aptos" w:cs="Segoe UI"/>
+        </w:rPr>
+      </w:pPr>
+    </w:p>
+    <w:p>
+      <w:pPr>
+        <w:pStyle w:val="paragraph"/>
+        <w:numPr>
+          <w:ilvl w:val="0"/>
+          <w:numId w:val="4"/>
+        </w:numPr>
+        <w:tabs>
+          <w:tab w:val="clear" w:pos="720"/>
+          <w:tab w:val="num" w:pos="-360"/>
+        </w:tabs>
+        <w:spacing w:before="0" w:beforeAutospacing="0" w:after="0" w:afterAutospacing="0"/>
+        <w:ind w:left="0" w:firstLine="0"/>
+        <w:textAlignment w:val="baseline"/>
+        <w:rPr>
+          <w:rStyle w:val="scxw160558471"/>
+          <w:rFonts w:ascii="Aptos" w:hAnsi="Aptos" w:cs="Segoe UI"/>
+        </w:rPr>
+      </w:pPr>
+      <w:r>
+        <w:rPr>
+          <w:rStyle w:val="normaltextrun"/>
+          <w:rFonts w:ascii="Aptos" w:eastAsiaTheme="majorEastAsia" w:hAnsi="Aptos" w:cs="Segoe UI"/>
+          <w:lang w:val="en-GB"/>
+        </w:rPr>
+        <w:t>Now Let's create an external table based on the</w:t>
+      </w:r>
+      <w:r>
+        <w:rPr>
+          <w:rStyle w:val="normaltextrun"/>
+          <w:rFonts w:ascii="Arial" w:eastAsiaTheme="majorEastAsia" w:hAnsi="Arial" w:cs="Arial"/>
+          <w:lang w:val="en-GB"/>
+        </w:rPr>
+        <w:t> </w:t>
+      </w:r>
+      <w:proofErr w:type="spellStart"/>
+      <w:r>
+        <w:rPr>
+          <w:rStyle w:val="normaltextrun"/>
+          <w:rFonts w:ascii="Aptos" w:eastAsiaTheme="majorEastAsia" w:hAnsi="Aptos" w:cs="Segoe UI"/>
+          <w:b/>
+          <w:bCs/>
+          <w:lang w:val="en-GB"/>
+        </w:rPr>
+        <w:t>LOAN.Shared_Loan_Data_Risk_VW</w:t>
+      </w:r>
+      <w:proofErr w:type="spellEnd"/>
+      <w:r>
+        <w:rPr>
+          <w:rStyle w:val="normaltextrun"/>
+          <w:rFonts w:ascii="Arial" w:eastAsiaTheme="majorEastAsia" w:hAnsi="Arial" w:cs="Arial"/>
+          <w:lang w:val="en-GB"/>
+        </w:rPr>
+        <w:t> </w:t>
+      </w:r>
+      <w:r>
+        <w:rPr>
+          <w:rStyle w:val="normaltextrun"/>
+          <w:rFonts w:ascii="Aptos" w:eastAsiaTheme="majorEastAsia" w:hAnsi="Aptos" w:cs="Segoe UI"/>
+          <w:lang w:val="en-GB"/>
+        </w:rPr>
+        <w:t>file by dragging and dropping this file onto the data linking job section.</w:t>
+      </w:r>
+      <w:r>
+        <w:rPr>
+          <w:rStyle w:val="scxw160558471"/>
+          <w:rFonts w:ascii="Aptos" w:eastAsiaTheme="majorEastAsia" w:hAnsi="Aptos" w:cs="Segoe UI"/>
+        </w:rPr>
+        <w:t> </w:t>
+      </w:r>
+    </w:p>
+    <w:p>
+      <w:pPr>
+        <w:pStyle w:val="paragraph"/>
+        <w:spacing w:before="0" w:beforeAutospacing="0" w:after="0" w:afterAutospacing="0"/>
+        <w:textAlignment w:val="baseline"/>
+        <w:rPr>
+          <w:rFonts w:ascii="Aptos" w:hAnsi="Aptos" w:cs="Segoe UI"/>
+        </w:rPr>
+      </w:pPr>
+    </w:p>
+    <w:p>
+      <w:pPr>
+        <w:pStyle w:val="paragraph"/>
+        <w:spacing w:before="0" w:beforeAutospacing="0" w:after="0" w:afterAutospacing="0"/>
+        <w:textAlignment w:val="baseline"/>
+        <w:rPr>
+          <w:rFonts w:ascii="Aptos" w:hAnsi="Aptos" w:cs="Segoe UI"/>
+        </w:rPr>
+      </w:pPr>
+      <w:r>
+        <w:rPr>
+          <w:rStyle w:val="wacimagecontainer"/>
+          <w:rFonts w:ascii="Segoe UI" w:eastAsiaTheme="majorEastAsia" w:hAnsi="Segoe UI" w:cs="Segoe UI"/>
+          <w:noProof/>
+          <w:sz w:val="18"/>
+          <w:szCs w:val="18"/>
+        </w:rPr>
+        <w:drawing>
+          <wp:inline distT="0" distB="0" distL="0" distR="0" wp14:anchorId="385E11BD" wp14:editId="0D84070F">
+            <wp:extent cx="5888736" cy="2935224"/>
+            <wp:effectExtent l="0" t="0" r="4445" b="0"/>
+            <wp:docPr id="2120302822" name="Picture 16"/>
+            <wp:cNvGraphicFramePr>
+              <a:graphicFrameLocks xmlns:a="http://schemas.openxmlformats.org/drawingml/2006/main" noChangeAspect="1"/>
+            </wp:cNvGraphicFramePr>
+            <a:graphic xmlns:a="http://schemas.openxmlformats.org/drawingml/2006/main">
+              <a:graphicData uri="http://schemas.openxmlformats.org/drawingml/2006/picture">
+                <pic:pic xmlns:pic="http://schemas.openxmlformats.org/drawingml/2006/picture">
+                  <pic:nvPicPr>
+                    <pic:cNvPr id="0" name="Picture 2"/>
+                    <pic:cNvPicPr>
+                      <a:picLocks noChangeAspect="1" noChangeArrowheads="1"/>
+                    </pic:cNvPicPr>
+                  </pic:nvPicPr>
+                  <pic:blipFill>
+                    <a:blip r:embed="rId8" cstate="print">
+                      <a:extLst>
+                        <a:ext uri="{28A0092B-C50C-407E-A947-70E740481C1C}">
+                          <a14:useLocalDpi xmlns:a14="http://schemas.microsoft.com/office/drawing/2010/main" val="0"/>
+                        </a:ext>
+                      </a:extLst>
+                    </a:blip>
+                    <a:srcRect/>
+                    <a:stretch>
+                      <a:fillRect/>
+                    </a:stretch>
+                  </pic:blipFill>
+                  <pic:spPr bwMode="auto">
+                    <a:xfrm>
+                      <a:off x="0" y="0"/>
+                      <a:ext cx="5888736" cy="2935224"/>
+                    </a:xfrm>
+                    <a:prstGeom prst="rect">
+                      <a:avLst/>
+                    </a:prstGeom>
+                    <a:noFill/>
+                    <a:ln>
+                      <a:noFill/>
+                    </a:ln>
+                  </pic:spPr>
+                </pic:pic>
+              </a:graphicData>
+            </a:graphic>
+          </wp:inline>
+        </w:drawing>
+      </w:r>
+      <w:r>
+        <w:rPr>
+          <w:rStyle w:val="scxw160558471"/>
+          <w:rFonts w:ascii="Aptos" w:eastAsiaTheme="majorEastAsia" w:hAnsi="Aptos" w:cs="Segoe UI"/>
+        </w:rPr>
+        <w:t> </w:t>
+      </w:r>
+    </w:p>
+    <w:p>
+      <w:pPr>
+        <w:pStyle w:val="paragraph"/>
+        <w:spacing w:before="0" w:beforeAutospacing="0" w:after="0" w:afterAutospacing="0"/>
+        <w:textAlignment w:val="baseline"/>
+        <w:rPr>
+          <w:rFonts w:ascii="Aptos" w:hAnsi="Aptos" w:cs="Segoe UI"/>
+        </w:rPr>
+      </w:pPr>
+      <w:r>
+        <w:rPr>
+          <w:rStyle w:val="normaltextrun"/>
+          <w:rFonts w:ascii="Aptos" w:eastAsiaTheme="majorEastAsia" w:hAnsi="Aptos" w:cs="Segoe UI"/>
+          <w:lang w:val="en-GB"/>
+        </w:rPr>
+        <w:t>This causes the external table to be created is displayed in the data linking job section.</w:t>
+      </w:r>
+      <w:r>
+        <w:rPr>
+          <w:rStyle w:val="scxw160558471"/>
+          <w:rFonts w:ascii="Aptos" w:eastAsiaTheme="majorEastAsia" w:hAnsi="Aptos" w:cs="Segoe UI"/>
+        </w:rPr>
+        <w:t> </w:t>
+      </w:r>
+    </w:p>
+    <w:p>
+      <w:pPr>
+        <w:pStyle w:val="paragraph"/>
+        <w:spacing w:before="0" w:beforeAutospacing="0" w:after="0" w:afterAutospacing="0"/>
+        <w:textAlignment w:val="baseline"/>
+        <w:rPr>
+          <w:rFonts w:ascii="Aptos" w:hAnsi="Aptos" w:cs="Segoe UI"/>
+        </w:rPr>
+      </w:pPr>
+      <w:r>
+        <w:rPr>
+          <w:rStyle w:val="scxw160558471"/>
+          <w:rFonts w:ascii="Aptos" w:eastAsiaTheme="majorEastAsia" w:hAnsi="Aptos" w:cs="Segoe UI"/>
+        </w:rPr>
+        <w:t> </w:t>
+      </w:r>
+    </w:p>
+    <w:p>
+      <w:pPr>
+        <w:pStyle w:val="paragraph"/>
+        <w:spacing w:before="0" w:beforeAutospacing="0" w:after="0" w:afterAutospacing="0"/>
+        <w:textAlignment w:val="baseline"/>
+        <w:rPr>
+          <w:rFonts w:ascii="Aptos" w:hAnsi="Aptos" w:cs="Segoe UI"/>
+        </w:rPr>
+      </w:pPr>
+      <w:r>
+        <w:rPr>
+          <w:rStyle w:val="wacimagecontainer"/>
+          <w:rFonts w:ascii="Aptos" w:eastAsiaTheme="majorEastAsia" w:hAnsi="Aptos" w:cs="Segoe UI"/>
+          <w:noProof/>
+        </w:rPr>
+        <w:drawing>
+          <wp:inline distT="0" distB="0" distL="0" distR="0" wp14:anchorId="0BDB636E" wp14:editId="58D564AC">
+            <wp:extent cx="5861304" cy="2926080"/>
+            <wp:effectExtent l="0" t="0" r="6350" b="0"/>
+            <wp:docPr id="1453902915" name="Picture 15"/>
+            <wp:cNvGraphicFramePr>
+              <a:graphicFrameLocks xmlns:a="http://schemas.openxmlformats.org/drawingml/2006/main" noChangeAspect="1"/>
+            </wp:cNvGraphicFramePr>
+            <a:graphic xmlns:a="http://schemas.openxmlformats.org/drawingml/2006/main">
+              <a:graphicData uri="http://schemas.openxmlformats.org/drawingml/2006/picture">
+                <pic:pic xmlns:pic="http://schemas.openxmlformats.org/drawingml/2006/picture">
+                  <pic:nvPicPr>
+                    <pic:cNvPr id="0" name="Picture 3"/>
+                    <pic:cNvPicPr>
+                      <a:picLocks noChangeAspect="1" noChangeArrowheads="1"/>
+                    </pic:cNvPicPr>
+                  </pic:nvPicPr>
+                  <pic:blipFill>
+                    <a:blip r:embed="rId9" cstate="print">
+                      <a:extLst>
+                        <a:ext uri="{28A0092B-C50C-407E-A947-70E740481C1C}">
+                          <a14:useLocalDpi xmlns:a14="http://schemas.microsoft.com/office/drawing/2010/main" val="0"/>
+                        </a:ext>
+                      </a:extLst>
+                    </a:blip>
+                    <a:srcRect/>
+                    <a:stretch>
+                      <a:fillRect/>
+                    </a:stretch>
+                  </pic:blipFill>
+                  <pic:spPr bwMode="auto">
+                    <a:xfrm>
+                      <a:off x="0" y="0"/>
+                      <a:ext cx="5861304" cy="2926080"/>
+                    </a:xfrm>
+                    <a:prstGeom prst="rect">
+                      <a:avLst/>
+                    </a:prstGeom>
+                    <a:noFill/>
+                    <a:ln>
+                      <a:noFill/>
+                    </a:ln>
+                  </pic:spPr>
+                </pic:pic>
+              </a:graphicData>
+            </a:graphic>
+          </wp:inline>
+        </w:drawing>
+      </w:r>
+      <w:r>
+        <w:rPr>
+          <w:rStyle w:val="scxw160558471"/>
+          <w:rFonts w:ascii="Aptos" w:eastAsiaTheme="majorEastAsia" w:hAnsi="Aptos" w:cs="Segoe UI"/>
+        </w:rPr>
+        <w:t> </w:t>
+      </w:r>
+    </w:p>
+    <w:p>
+      <w:pPr>
+        <w:pStyle w:val="paragraph"/>
+        <w:spacing w:before="0" w:beforeAutospacing="0" w:after="0" w:afterAutospacing="0"/>
+        <w:textAlignment w:val="baseline"/>
+        <w:rPr>
+          <w:rFonts w:ascii="Aptos" w:hAnsi="Aptos" w:cs="Segoe UI"/>
+        </w:rPr>
+      </w:pPr>
+    </w:p>
+    <w:p>
+      <w:pPr>
+        <w:pStyle w:val="paragraph"/>
+        <w:numPr>
+          <w:ilvl w:val="0"/>
+          <w:numId w:val="6"/>
+        </w:numPr>
+        <w:tabs>
+          <w:tab w:val="clear" w:pos="720"/>
+          <w:tab w:val="num" w:pos="-360"/>
+        </w:tabs>
+        <w:spacing w:before="0" w:beforeAutospacing="0" w:after="0" w:afterAutospacing="0"/>
+        <w:ind w:left="0" w:firstLine="0"/>
+        <w:textAlignment w:val="baseline"/>
+        <w:rPr>
+          <w:rFonts w:ascii="Aptos" w:hAnsi="Aptos" w:cs="Segoe UI"/>
+        </w:rPr>
+      </w:pPr>
+      <w:r>
+        <w:rPr>
+          <w:rStyle w:val="normaltextrun"/>
+          <w:rFonts w:ascii="Aptos" w:eastAsiaTheme="majorEastAsia" w:hAnsi="Aptos" w:cs="Segoe UI"/>
+          <w:lang w:val="en-GB"/>
+        </w:rPr>
+        <w:t>Click on the</w:t>
+      </w:r>
+      <w:r>
+        <w:rPr>
+          <w:rStyle w:val="normaltextrun"/>
+          <w:rFonts w:ascii="Arial" w:eastAsiaTheme="majorEastAsia" w:hAnsi="Arial" w:cs="Arial"/>
+          <w:lang w:val="en-GB"/>
+        </w:rPr>
+        <w:t> </w:t>
+      </w:r>
+      <w:r>
+        <w:rPr>
+          <w:rStyle w:val="normaltextrun"/>
+          <w:rFonts w:ascii="Aptos" w:eastAsiaTheme="majorEastAsia" w:hAnsi="Aptos" w:cs="Segoe UI"/>
+          <w:b/>
+          <w:bCs/>
+          <w:lang w:val="en-GB"/>
+        </w:rPr>
+        <w:t>Settings</w:t>
+      </w:r>
+      <w:r>
+        <w:rPr>
+          <w:rStyle w:val="normaltextrun"/>
+          <w:rFonts w:ascii="Arial" w:eastAsiaTheme="majorEastAsia" w:hAnsi="Arial" w:cs="Arial"/>
+          <w:lang w:val="en-GB"/>
+        </w:rPr>
+        <w:t> </w:t>
+      </w:r>
+      <w:r>
+        <w:rPr>
+          <w:rStyle w:val="normaltextrun"/>
+          <w:rFonts w:ascii="Aptos" w:eastAsiaTheme="majorEastAsia" w:hAnsi="Aptos" w:cs="Segoe UI"/>
+          <w:lang w:val="en-GB"/>
+        </w:rPr>
+        <w:t>(pencil Icon) to display the Link Data from Cloud Store Location panel. You can use the various tabs listed on the left rail to perform actions like</w:t>
+      </w:r>
+      <w:r>
+        <w:rPr>
+          <w:rStyle w:val="normaltextrun"/>
+          <w:rFonts w:ascii="Aptos" w:eastAsiaTheme="majorEastAsia" w:hAnsi="Aptos" w:cs="Segoe UI"/>
+          <w:lang w:val="en-GB"/>
+        </w:rPr>
+        <w:t xml:space="preserve"> </w:t>
+      </w:r>
+      <w:r>
+        <w:rPr>
+          <w:rStyle w:val="normaltextrun"/>
+          <w:rFonts w:ascii="Aptos" w:eastAsiaTheme="majorEastAsia" w:hAnsi="Aptos" w:cs="Segoe UI"/>
+          <w:lang w:val="en-GB"/>
+        </w:rPr>
+        <w:lastRenderedPageBreak/>
+        <w:t>change the name of the external table name to be created, view the table's properties, view the table's data, view the SQL code used to create the table and more.</w:t>
+      </w:r>
+      <w:r>
+        <w:rPr>
+          <w:rStyle w:val="scxw160558471"/>
+          <w:rFonts w:ascii="Aptos" w:eastAsiaTheme="majorEastAsia" w:hAnsi="Aptos" w:cs="Segoe UI"/>
+        </w:rPr>
+        <w:t> </w:t>
+      </w:r>
+    </w:p>
+    <w:p>
+      <w:pPr>
+        <w:pStyle w:val="paragraph"/>
+        <w:spacing w:before="0" w:beforeAutospacing="0" w:after="0" w:afterAutospacing="0"/>
+        <w:textAlignment w:val="baseline"/>
+        <w:rPr>
+          <w:rFonts w:ascii="Aptos" w:hAnsi="Aptos" w:cs="Segoe UI"/>
+        </w:rPr>
+      </w:pPr>
+    </w:p>
+    <w:p>
+      <w:pPr>
+        <w:pStyle w:val="paragraph"/>
+        <w:numPr>
+          <w:ilvl w:val="0"/>
+          <w:numId w:val="7"/>
+        </w:numPr>
+        <w:tabs>
+          <w:tab w:val="clear" w:pos="0"/>
+          <w:tab w:val="num" w:pos="-1080"/>
+        </w:tabs>
+        <w:spacing w:before="0" w:beforeAutospacing="0" w:after="0" w:afterAutospacing="0"/>
+        <w:ind w:firstLine="0"/>
+        <w:textAlignment w:val="baseline"/>
+        <w:rPr>
+          <w:rFonts w:ascii="Aptos" w:hAnsi="Aptos" w:cs="Segoe UI"/>
+        </w:rPr>
+      </w:pPr>
+      <w:r>
+        <w:rPr>
+          <w:rStyle w:val="normaltextrun"/>
+          <w:rFonts w:ascii="Aptos" w:eastAsiaTheme="majorEastAsia" w:hAnsi="Aptos" w:cs="Segoe UI"/>
+        </w:rPr>
+        <w:t xml:space="preserve">Edit Table Name to be </w:t>
+      </w:r>
+      <w:proofErr w:type="spellStart"/>
+      <w:r>
+        <w:rPr>
+          <w:rStyle w:val="normaltextrun"/>
+          <w:rFonts w:ascii="Aptos" w:eastAsiaTheme="majorEastAsia" w:hAnsi="Aptos" w:cs="Segoe UI"/>
+          <w:b/>
+          <w:bCs/>
+        </w:rPr>
+        <w:t>Shared_Loan_Data_Risk</w:t>
+      </w:r>
+      <w:proofErr w:type="spellEnd"/>
+      <w:r>
+        <w:rPr>
+          <w:rStyle w:val="eop"/>
+          <w:rFonts w:ascii="Aptos" w:eastAsiaTheme="majorEastAsia" w:hAnsi="Aptos" w:cs="Segoe UI"/>
+        </w:rPr>
+        <w:t> </w:t>
+      </w:r>
+    </w:p>
+    <w:p>
+      <w:pPr>
+        <w:pStyle w:val="paragraph"/>
+        <w:tabs>
+          <w:tab w:val="num" w:pos="-360"/>
+        </w:tabs>
+        <w:spacing w:before="0" w:beforeAutospacing="0" w:after="0" w:afterAutospacing="0"/>
+        <w:textAlignment w:val="baseline"/>
+        <w:rPr>
+          <w:rFonts w:ascii="Aptos" w:hAnsi="Aptos" w:cs="Segoe UI"/>
+        </w:rPr>
+      </w:pPr>
+    </w:p>
+    <w:p>
+      <w:pPr>
+        <w:pStyle w:val="paragraph"/>
+        <w:tabs>
+          <w:tab w:val="num" w:pos="-360"/>
+        </w:tabs>
+        <w:spacing w:before="0" w:beforeAutospacing="0" w:after="0" w:afterAutospacing="0"/>
+        <w:textAlignment w:val="baseline"/>
+        <w:rPr>
+          <w:rStyle w:val="scxw160558471"/>
+          <w:rFonts w:ascii="Aptos" w:eastAsiaTheme="majorEastAsia" w:hAnsi="Aptos" w:cs="Segoe UI"/>
+        </w:rPr>
+      </w:pPr>
+      <w:r>
+        <w:rPr>
+          <w:rStyle w:val="wacimagecontainer"/>
+          <w:rFonts w:ascii="Segoe UI" w:eastAsiaTheme="majorEastAsia" w:hAnsi="Segoe UI" w:cs="Segoe UI"/>
+          <w:noProof/>
+          <w:sz w:val="18"/>
+          <w:szCs w:val="18"/>
+        </w:rPr>
+        <w:drawing>
+          <wp:inline distT="0" distB="0" distL="0" distR="0" wp14:anchorId="7A823412" wp14:editId="2C36FFD2">
+            <wp:extent cx="5944763" cy="3246120"/>
+            <wp:effectExtent l="0" t="0" r="0" b="5080"/>
+            <wp:docPr id="1852639640" name="Picture 14"/>
+            <wp:cNvGraphicFramePr>
+              <a:graphicFrameLocks xmlns:a="http://schemas.openxmlformats.org/drawingml/2006/main" noChangeAspect="1"/>
+            </wp:cNvGraphicFramePr>
+            <a:graphic xmlns:a="http://schemas.openxmlformats.org/drawingml/2006/main">
+              <a:graphicData uri="http://schemas.openxmlformats.org/drawingml/2006/picture">
+                <pic:pic xmlns:pic="http://schemas.openxmlformats.org/drawingml/2006/picture">
+                  <pic:nvPicPr>
+                    <pic:cNvPr id="0" name="Picture 4"/>
+                    <pic:cNvPicPr>
+                      <a:picLocks noChangeAspect="1" noChangeArrowheads="1"/>
+                    </pic:cNvPicPr>
+                  </pic:nvPicPr>
+                  <pic:blipFill>
+                    <a:blip r:embed="rId10" cstate="print">
+                      <a:extLst>
+                        <a:ext uri="{28A0092B-C50C-407E-A947-70E740481C1C}">
+                          <a14:useLocalDpi xmlns:a14="http://schemas.microsoft.com/office/drawing/2010/main" val="0"/>
+                        </a:ext>
+                      </a:extLst>
+                    </a:blip>
+                    <a:srcRect/>
+                    <a:stretch>
+                      <a:fillRect/>
+                    </a:stretch>
+                  </pic:blipFill>
+                  <pic:spPr bwMode="auto">
+                    <a:xfrm>
+                      <a:off x="0" y="0"/>
+                      <a:ext cx="5944763" cy="3246120"/>
+                    </a:xfrm>
+                    <a:prstGeom prst="rect">
+                      <a:avLst/>
+                    </a:prstGeom>
+                    <a:noFill/>
+                    <a:ln>
+                      <a:noFill/>
+                    </a:ln>
+                  </pic:spPr>
+                </pic:pic>
+              </a:graphicData>
+            </a:graphic>
+          </wp:inline>
+        </w:drawing>
+      </w:r>
+    </w:p>
+    <w:p>
+      <w:pPr>
+        <w:pStyle w:val="paragraph"/>
+        <w:tabs>
+          <w:tab w:val="num" w:pos="-360"/>
+        </w:tabs>
+        <w:spacing w:before="0" w:beforeAutospacing="0" w:after="0" w:afterAutospacing="0"/>
+        <w:textAlignment w:val="baseline"/>
+        <w:rPr>
+          <w:rStyle w:val="scxw160558471"/>
+          <w:rFonts w:ascii="Aptos" w:eastAsiaTheme="majorEastAsia" w:hAnsi="Aptos" w:cs="Segoe UI"/>
+        </w:rPr>
+      </w:pPr>
+    </w:p>
+    <w:p>
+      <w:pPr>
+        <w:pStyle w:val="paragraph"/>
+        <w:numPr>
+          <w:ilvl w:val="0"/>
+          <w:numId w:val="17"/>
+        </w:numPr>
+        <w:spacing w:before="0" w:beforeAutospacing="0" w:after="0" w:afterAutospacing="0"/>
+        <w:textAlignment w:val="baseline"/>
+        <w:rPr>
+          <w:rStyle w:val="eop"/>
+          <w:rFonts w:ascii="Aptos" w:eastAsiaTheme="majorEastAsia" w:hAnsi="Aptos" w:cs="Segoe UI"/>
+        </w:rPr>
+      </w:pPr>
+      <w:r>
+        <w:rPr>
+          <w:rStyle w:val="normaltextrun"/>
+          <w:rFonts w:ascii="Aptos" w:eastAsiaTheme="majorEastAsia" w:hAnsi="Aptos" w:cs="Segoe UI"/>
+        </w:rPr>
+        <w:t>Click</w:t>
+      </w:r>
+      <w:r>
+        <w:rPr>
+          <w:rStyle w:val="normaltextrun"/>
+          <w:rFonts w:ascii="Arial" w:eastAsiaTheme="majorEastAsia" w:hAnsi="Arial" w:cs="Arial"/>
+        </w:rPr>
+        <w:t> </w:t>
+      </w:r>
+      <w:r>
+        <w:rPr>
+          <w:rStyle w:val="normaltextrun"/>
+          <w:rFonts w:ascii="Aptos" w:eastAsiaTheme="majorEastAsia" w:hAnsi="Aptos" w:cs="Segoe UI"/>
+          <w:b/>
+          <w:bCs/>
+        </w:rPr>
+        <w:t>Close</w:t>
+      </w:r>
+      <w:r>
+        <w:rPr>
+          <w:rStyle w:val="normaltextrun"/>
+          <w:rFonts w:ascii="Arial" w:eastAsiaTheme="majorEastAsia" w:hAnsi="Arial" w:cs="Arial"/>
+        </w:rPr>
+        <w:t> </w:t>
+      </w:r>
+      <w:r>
+        <w:rPr>
+          <w:rStyle w:val="normaltextrun"/>
+          <w:rFonts w:ascii="Aptos" w:eastAsiaTheme="majorEastAsia" w:hAnsi="Aptos" w:cs="Segoe UI"/>
+        </w:rPr>
+        <w:t>to proceed</w:t>
+      </w:r>
+      <w:r>
+        <w:rPr>
+          <w:rStyle w:val="eop"/>
+          <w:rFonts w:ascii="Aptos" w:eastAsiaTheme="majorEastAsia" w:hAnsi="Aptos" w:cs="Segoe UI"/>
+        </w:rPr>
+        <w:t> </w:t>
+      </w:r>
+    </w:p>
+    <w:p>
+      <w:pPr>
+        <w:pStyle w:val="paragraph"/>
+        <w:tabs>
+          <w:tab w:val="num" w:pos="-360"/>
+        </w:tabs>
+        <w:spacing w:before="0" w:beforeAutospacing="0" w:after="0" w:afterAutospacing="0"/>
+        <w:textAlignment w:val="baseline"/>
+        <w:rPr>
+          <w:rFonts w:ascii="Aptos" w:hAnsi="Aptos" w:cs="Segoe UI"/>
+        </w:rPr>
+      </w:pPr>
+    </w:p>
+    <w:p>
+      <w:pPr>
+        <w:pStyle w:val="paragraph"/>
+        <w:numPr>
+          <w:ilvl w:val="0"/>
+          <w:numId w:val="9"/>
+        </w:numPr>
+        <w:tabs>
+          <w:tab w:val="clear" w:pos="720"/>
+          <w:tab w:val="num" w:pos="-360"/>
+        </w:tabs>
+        <w:spacing w:before="0" w:beforeAutospacing="0" w:after="0" w:afterAutospacing="0"/>
+        <w:ind w:left="0" w:firstLine="0"/>
+        <w:textAlignment w:val="baseline"/>
+        <w:rPr>
+          <w:rFonts w:ascii="Aptos" w:hAnsi="Aptos" w:cs="Segoe UI"/>
+        </w:rPr>
+      </w:pPr>
+      <w:r>
+        <w:rPr>
+          <w:rStyle w:val="normaltextrun"/>
+          <w:rFonts w:ascii="Aptos" w:eastAsiaTheme="majorEastAsia" w:hAnsi="Aptos" w:cs="Segoe UI"/>
+          <w:lang w:val="en-GB"/>
+        </w:rPr>
+        <w:t xml:space="preserve">Click </w:t>
+      </w:r>
+      <w:r>
+        <w:rPr>
+          <w:rStyle w:val="normaltextrun"/>
+          <w:rFonts w:ascii="Aptos" w:eastAsiaTheme="majorEastAsia" w:hAnsi="Aptos" w:cs="Segoe UI"/>
+          <w:b/>
+          <w:bCs/>
+          <w:lang w:val="en-GB"/>
+        </w:rPr>
+        <w:t>Start</w:t>
+      </w:r>
+      <w:r>
+        <w:rPr>
+          <w:rStyle w:val="eop"/>
+          <w:rFonts w:ascii="Aptos" w:eastAsiaTheme="majorEastAsia" w:hAnsi="Aptos" w:cs="Segoe UI"/>
+        </w:rPr>
+        <w:t> </w:t>
+      </w:r>
+    </w:p>
+    <w:p>
+      <w:pPr>
+        <w:pStyle w:val="paragraph"/>
+        <w:numPr>
+          <w:ilvl w:val="0"/>
+          <w:numId w:val="10"/>
+        </w:numPr>
+        <w:spacing w:before="0" w:beforeAutospacing="0" w:after="0" w:afterAutospacing="0"/>
+        <w:ind w:left="0" w:firstLine="0"/>
+        <w:textAlignment w:val="baseline"/>
+        <w:rPr>
+          <w:rFonts w:ascii="Aptos" w:hAnsi="Aptos" w:cs="Segoe UI"/>
+        </w:rPr>
+      </w:pPr>
+      <w:r>
+        <w:rPr>
+          <w:rStyle w:val="normaltextrun"/>
+          <w:rFonts w:ascii="Aptos" w:eastAsiaTheme="majorEastAsia" w:hAnsi="Aptos" w:cs="Segoe UI"/>
+          <w:lang w:val="en-GB"/>
+        </w:rPr>
+        <w:t xml:space="preserve">On the popup box that appears click </w:t>
+      </w:r>
+      <w:proofErr w:type="gramStart"/>
+      <w:r>
+        <w:rPr>
+          <w:rStyle w:val="normaltextrun"/>
+          <w:rFonts w:ascii="Aptos" w:eastAsiaTheme="majorEastAsia" w:hAnsi="Aptos" w:cs="Segoe UI"/>
+          <w:b/>
+          <w:bCs/>
+          <w:lang w:val="en-GB"/>
+        </w:rPr>
+        <w:t>Run</w:t>
+      </w:r>
+      <w:r>
+        <w:rPr>
+          <w:rStyle w:val="normaltextrun"/>
+          <w:rFonts w:ascii="Aptos" w:eastAsiaTheme="majorEastAsia" w:hAnsi="Aptos" w:cs="Segoe UI"/>
+          <w:lang w:val="en-GB"/>
+        </w:rPr>
+        <w:t>..</w:t>
+      </w:r>
+      <w:proofErr w:type="gramEnd"/>
+      <w:r>
+        <w:rPr>
+          <w:rStyle w:val="scxw160558471"/>
+          <w:rFonts w:ascii="Aptos" w:eastAsiaTheme="majorEastAsia" w:hAnsi="Aptos" w:cs="Segoe UI"/>
+        </w:rPr>
+        <w:t> </w:t>
+      </w:r>
+    </w:p>
+    <w:p>
+      <w:pPr>
+        <w:pStyle w:val="paragraph"/>
+        <w:spacing w:before="0" w:beforeAutospacing="0" w:after="0" w:afterAutospacing="0"/>
+        <w:textAlignment w:val="baseline"/>
+        <w:rPr>
+          <w:rStyle w:val="wacimagecontainer"/>
+          <w:rFonts w:ascii="Aptos" w:eastAsiaTheme="majorEastAsia" w:hAnsi="Aptos" w:cs="Segoe UI"/>
+          <w:noProof/>
+        </w:rPr>
+      </w:pPr>
+    </w:p>
+    <w:p>
+      <w:pPr>
+        <w:pStyle w:val="paragraph"/>
+        <w:spacing w:before="0" w:beforeAutospacing="0" w:after="0" w:afterAutospacing="0"/>
+        <w:textAlignment w:val="baseline"/>
+        <w:rPr>
+          <w:rFonts w:ascii="Aptos" w:hAnsi="Aptos" w:cs="Segoe UI"/>
+        </w:rPr>
+      </w:pPr>
+      <w:r>
+        <w:rPr>
+          <w:rStyle w:val="wacimagecontainer"/>
+          <w:rFonts w:ascii="Aptos" w:eastAsiaTheme="majorEastAsia" w:hAnsi="Aptos" w:cs="Segoe UI"/>
+          <w:noProof/>
+        </w:rPr>
+        <w:lastRenderedPageBreak/>
+        <w:drawing>
+          <wp:inline distT="0" distB="0" distL="0" distR="0" wp14:anchorId="3C11DB40" wp14:editId="27D6251B">
+            <wp:extent cx="5861304" cy="3547872"/>
+            <wp:effectExtent l="0" t="0" r="6350" b="0"/>
+            <wp:docPr id="1940739530" name="Picture 13"/>
+            <wp:cNvGraphicFramePr>
+              <a:graphicFrameLocks xmlns:a="http://schemas.openxmlformats.org/drawingml/2006/main" noChangeAspect="1"/>
+            </wp:cNvGraphicFramePr>
+            <a:graphic xmlns:a="http://schemas.openxmlformats.org/drawingml/2006/main">
+              <a:graphicData uri="http://schemas.openxmlformats.org/drawingml/2006/picture">
+                <pic:pic xmlns:pic="http://schemas.openxmlformats.org/drawingml/2006/picture">
+                  <pic:nvPicPr>
+                    <pic:cNvPr id="0" name="Picture 5"/>
+                    <pic:cNvPicPr>
+                      <a:picLocks noChangeAspect="1" noChangeArrowheads="1"/>
+                    </pic:cNvPicPr>
+                  </pic:nvPicPr>
+                  <pic:blipFill>
+                    <a:blip r:embed="rId11">
+                      <a:extLst>
+                        <a:ext uri="{28A0092B-C50C-407E-A947-70E740481C1C}">
+                          <a14:useLocalDpi xmlns:a14="http://schemas.microsoft.com/office/drawing/2010/main" val="0"/>
+                        </a:ext>
+                      </a:extLst>
+                    </a:blip>
+                    <a:srcRect/>
+                    <a:stretch>
+                      <a:fillRect/>
+                    </a:stretch>
+                  </pic:blipFill>
+                  <pic:spPr bwMode="auto">
+                    <a:xfrm>
+                      <a:off x="0" y="0"/>
+                      <a:ext cx="5861304" cy="3547872"/>
+                    </a:xfrm>
+                    <a:prstGeom prst="rect">
+                      <a:avLst/>
+                    </a:prstGeom>
+                    <a:noFill/>
+                    <a:ln>
+                      <a:noFill/>
+                    </a:ln>
+                  </pic:spPr>
+                </pic:pic>
+              </a:graphicData>
+            </a:graphic>
+          </wp:inline>
+        </w:drawing>
+      </w:r>
+      <w:r>
+        <w:rPr>
+          <w:rStyle w:val="scxw160558471"/>
+          <w:rFonts w:ascii="Aptos" w:eastAsiaTheme="majorEastAsia" w:hAnsi="Aptos" w:cs="Segoe UI"/>
+        </w:rPr>
+        <w:t> </w:t>
+      </w:r>
+    </w:p>
+    <w:p>
+      <w:pPr>
+        <w:pStyle w:val="paragraph"/>
+        <w:spacing w:before="0" w:beforeAutospacing="0" w:after="0" w:afterAutospacing="0"/>
+        <w:textAlignment w:val="baseline"/>
+        <w:rPr>
+          <w:rFonts w:ascii="Aptos" w:hAnsi="Aptos" w:cs="Segoe UI"/>
+        </w:rPr>
+      </w:pPr>
+    </w:p>
+    <w:p>
+      <w:pPr>
+        <w:pStyle w:val="paragraph"/>
+        <w:numPr>
+          <w:ilvl w:val="0"/>
+          <w:numId w:val="11"/>
+        </w:numPr>
+        <w:spacing w:before="0" w:beforeAutospacing="0" w:after="0" w:afterAutospacing="0"/>
+        <w:ind w:left="0" w:firstLine="0"/>
+        <w:textAlignment w:val="baseline"/>
+        <w:rPr>
+          <w:rFonts w:ascii="Aptos" w:hAnsi="Aptos" w:cs="Segoe UI"/>
+        </w:rPr>
+      </w:pPr>
+      <w:r>
+        <w:rPr>
+          <w:rStyle w:val="normaltextrun"/>
+          <w:rFonts w:ascii="Aptos" w:eastAsiaTheme="majorEastAsia" w:hAnsi="Aptos" w:cs="Segoe UI"/>
+        </w:rPr>
+        <w:t>After the link job is completed, make sure that the data link card has the link icon next to it.</w:t>
+      </w:r>
+      <w:r>
+        <w:rPr>
+          <w:rStyle w:val="scxw160558471"/>
+          <w:rFonts w:ascii="Aptos" w:eastAsiaTheme="majorEastAsia" w:hAnsi="Aptos" w:cs="Segoe UI"/>
+        </w:rPr>
+        <w:t> </w:t>
+      </w:r>
+    </w:p>
+    <w:p>
+      <w:pPr>
+        <w:pStyle w:val="paragraph"/>
+        <w:spacing w:before="0" w:beforeAutospacing="0" w:after="0" w:afterAutospacing="0"/>
+        <w:textAlignment w:val="baseline"/>
+        <w:rPr>
+          <w:rFonts w:ascii="Aptos" w:hAnsi="Aptos" w:cs="Segoe UI"/>
+        </w:rPr>
+      </w:pPr>
+    </w:p>
+    <w:p>
+      <w:pPr>
+        <w:pStyle w:val="paragraph"/>
+        <w:spacing w:before="0" w:beforeAutospacing="0" w:after="0" w:afterAutospacing="0"/>
+        <w:textAlignment w:val="baseline"/>
+        <w:rPr>
+          <w:rFonts w:ascii="Aptos" w:hAnsi="Aptos" w:cs="Segoe UI"/>
+        </w:rPr>
+      </w:pPr>
+      <w:r>
+        <w:rPr>
+          <w:rStyle w:val="wacimagecontainer"/>
+          <w:rFonts w:ascii="Aptos" w:eastAsiaTheme="majorEastAsia" w:hAnsi="Aptos" w:cs="Segoe UI"/>
+          <w:noProof/>
+        </w:rPr>
+        <w:drawing>
+          <wp:inline distT="0" distB="0" distL="0" distR="0" wp14:anchorId="22F71AC8" wp14:editId="00039FE9">
+            <wp:extent cx="5943600" cy="2419350"/>
+            <wp:effectExtent l="0" t="0" r="0" b="6350"/>
+            <wp:docPr id="23356503" name="Picture 12"/>
+            <wp:cNvGraphicFramePr>
+              <a:graphicFrameLocks xmlns:a="http://schemas.openxmlformats.org/drawingml/2006/main" noChangeAspect="1"/>
+            </wp:cNvGraphicFramePr>
+            <a:graphic xmlns:a="http://schemas.openxmlformats.org/drawingml/2006/main">
+              <a:graphicData uri="http://schemas.openxmlformats.org/drawingml/2006/picture">
+                <pic:pic xmlns:pic="http://schemas.openxmlformats.org/drawingml/2006/picture">
+                  <pic:nvPicPr>
+                    <pic:cNvPr id="0" name="Picture 6"/>
+                    <pic:cNvPicPr>
+                      <a:picLocks noChangeAspect="1" noChangeArrowheads="1"/>
+                    </pic:cNvPicPr>
+                  </pic:nvPicPr>
+                  <pic:blipFill>
+                    <a:blip r:embed="rId12" cstate="print">
+                      <a:extLst>
+                        <a:ext uri="{28A0092B-C50C-407E-A947-70E740481C1C}">
+                          <a14:useLocalDpi xmlns:a14="http://schemas.microsoft.com/office/drawing/2010/main" val="0"/>
+                        </a:ext>
+                      </a:extLst>
+                    </a:blip>
+                    <a:srcRect/>
+                    <a:stretch>
+                      <a:fillRect/>
+                    </a:stretch>
+                  </pic:blipFill>
+                  <pic:spPr bwMode="auto">
+                    <a:xfrm>
+                      <a:off x="0" y="0"/>
+                      <a:ext cx="5943600" cy="2419350"/>
+                    </a:xfrm>
+                    <a:prstGeom prst="rect">
+                      <a:avLst/>
+                    </a:prstGeom>
+                    <a:noFill/>
+                    <a:ln>
+                      <a:noFill/>
+                    </a:ln>
+                  </pic:spPr>
+                </pic:pic>
+              </a:graphicData>
+            </a:graphic>
+          </wp:inline>
+        </w:drawing>
+      </w:r>
+    </w:p>
+    <w:p>
+      <w:pPr>
+        <w:pStyle w:val="paragraph"/>
+        <w:spacing w:before="0" w:beforeAutospacing="0" w:after="0" w:afterAutospacing="0"/>
+        <w:textAlignment w:val="baseline"/>
+        <w:rPr>
+          <w:rFonts w:ascii="Aptos" w:hAnsi="Aptos" w:cs="Segoe UI"/>
+        </w:rPr>
+      </w:pPr>
+      <w:r>
+        <w:rPr>
+          <w:rStyle w:val="scxw160558471"/>
+          <w:rFonts w:ascii="Aptos" w:eastAsiaTheme="majorEastAsia" w:hAnsi="Aptos" w:cs="Segoe UI"/>
+        </w:rPr>
+        <w:t> </w:t>
+      </w:r>
+    </w:p>
+    <w:p>
+      <w:pPr>
+        <w:pStyle w:val="Heading2"/>
+        <w:rPr>
+          <w:rFonts w:ascii="Segoe UI" w:hAnsi="Segoe UI"/>
+          <w:sz w:val="18"/>
+          <w:szCs w:val="18"/>
+        </w:rPr>
+      </w:pPr>
+      <w:r>
+        <w:rPr>
+          <w:rStyle w:val="normaltextrun"/>
+          <w:rFonts w:ascii="Aptos" w:hAnsi="Aptos" w:cs="Segoe UI"/>
+          <w:color w:val="0F4761"/>
+          <w:sz w:val="28"/>
+          <w:szCs w:val="28"/>
+        </w:rPr>
+        <w:t>Task 3: Validate ADB Access to Object Storage Data</w:t>
+      </w:r>
+      <w:r>
+        <w:rPr>
+          <w:rStyle w:val="eop"/>
+          <w:rFonts w:ascii="Aptos" w:hAnsi="Aptos" w:cs="Segoe UI"/>
+          <w:color w:val="0F4761"/>
+          <w:sz w:val="28"/>
+          <w:szCs w:val="28"/>
+        </w:rPr>
+        <w:t> </w:t>
+      </w:r>
+    </w:p>
+    <w:p>
+      <w:pPr>
+        <w:pStyle w:val="paragraph"/>
+        <w:numPr>
+          <w:ilvl w:val="0"/>
+          <w:numId w:val="12"/>
+        </w:numPr>
+        <w:spacing w:before="0" w:beforeAutospacing="0" w:after="0" w:afterAutospacing="0"/>
+        <w:ind w:left="0" w:firstLine="0"/>
+        <w:textAlignment w:val="baseline"/>
+        <w:rPr>
+          <w:rFonts w:ascii="Aptos" w:hAnsi="Aptos" w:cs="Segoe UI"/>
+        </w:rPr>
+      </w:pPr>
+      <w:r>
+        <w:rPr>
+          <w:rStyle w:val="normaltextrun"/>
+          <w:rFonts w:ascii="Aptos" w:eastAsiaTheme="majorEastAsia" w:hAnsi="Aptos" w:cs="Segoe UI"/>
+        </w:rPr>
+        <w:t>Click the</w:t>
+      </w:r>
+      <w:r>
+        <w:rPr>
+          <w:rStyle w:val="normaltextrun"/>
+          <w:rFonts w:ascii="Arial" w:eastAsiaTheme="majorEastAsia" w:hAnsi="Arial" w:cs="Arial"/>
+        </w:rPr>
+        <w:t> </w:t>
+      </w:r>
+      <w:r>
+        <w:rPr>
+          <w:rStyle w:val="normaltextrun"/>
+          <w:rFonts w:ascii="Aptos" w:eastAsiaTheme="majorEastAsia" w:hAnsi="Aptos" w:cs="Segoe UI"/>
+          <w:b/>
+          <w:bCs/>
+        </w:rPr>
+        <w:t>Report</w:t>
+      </w:r>
+      <w:r>
+        <w:rPr>
+          <w:rStyle w:val="normaltextrun"/>
+          <w:rFonts w:ascii="Arial" w:eastAsiaTheme="majorEastAsia" w:hAnsi="Arial" w:cs="Arial"/>
+        </w:rPr>
+        <w:t> </w:t>
+      </w:r>
+      <w:r>
+        <w:rPr>
+          <w:rStyle w:val="normaltextrun"/>
+          <w:rFonts w:ascii="Aptos" w:eastAsiaTheme="majorEastAsia" w:hAnsi="Aptos" w:cs="Segoe UI"/>
+        </w:rPr>
+        <w:t>button for this link job to view a report of the total rows processed successfully and failed for the selected table and the SQL used.</w:t>
+      </w:r>
+      <w:r>
+        <w:rPr>
+          <w:rStyle w:val="eop"/>
+          <w:rFonts w:ascii="Aptos" w:eastAsiaTheme="majorEastAsia" w:hAnsi="Aptos" w:cs="Segoe UI"/>
+        </w:rPr>
+        <w:t> </w:t>
+      </w:r>
+    </w:p>
+    <w:p>
+      <w:pPr>
+        <w:pStyle w:val="paragraph"/>
+        <w:spacing w:before="0" w:beforeAutospacing="0" w:after="0" w:afterAutospacing="0"/>
+        <w:textAlignment w:val="baseline"/>
+        <w:rPr>
+          <w:rFonts w:ascii="Aptos" w:hAnsi="Aptos" w:cs="Segoe UI"/>
+        </w:rPr>
+      </w:pPr>
+      <w:r>
+        <w:rPr>
+          <w:rStyle w:val="scxw160558471"/>
+          <w:rFonts w:ascii="Aptos" w:eastAsiaTheme="majorEastAsia" w:hAnsi="Aptos" w:cs="Segoe UI"/>
+        </w:rPr>
+        <w:t> </w:t>
+      </w:r>
+    </w:p>
+    <w:p>
+      <w:pPr>
+        <w:pStyle w:val="paragraph"/>
+        <w:spacing w:before="0" w:beforeAutospacing="0" w:after="0" w:afterAutospacing="0"/>
+        <w:textAlignment w:val="baseline"/>
+        <w:rPr>
+          <w:rStyle w:val="normaltextrun"/>
+          <w:rFonts w:ascii="Aptos" w:eastAsiaTheme="majorEastAsia" w:hAnsi="Aptos" w:cs="Segoe UI"/>
+        </w:rPr>
+      </w:pPr>
+      <w:r>
+        <w:rPr>
+          <w:rStyle w:val="normaltextrun"/>
+          <w:rFonts w:ascii="Aptos" w:eastAsiaTheme="majorEastAsia" w:hAnsi="Aptos" w:cs="Segoe UI"/>
+        </w:rPr>
+        <w:t>Click</w:t>
+      </w:r>
+      <w:r>
+        <w:rPr>
+          <w:rStyle w:val="normaltextrun"/>
+          <w:rFonts w:ascii="Arial" w:eastAsiaTheme="majorEastAsia" w:hAnsi="Arial" w:cs="Arial"/>
+        </w:rPr>
+        <w:t> </w:t>
+      </w:r>
+      <w:r>
+        <w:rPr>
+          <w:rStyle w:val="normaltextrun"/>
+          <w:rFonts w:ascii="Aptos" w:eastAsiaTheme="majorEastAsia" w:hAnsi="Aptos" w:cs="Segoe UI"/>
+          <w:b/>
+          <w:bCs/>
+        </w:rPr>
+        <w:t>Close</w:t>
+      </w:r>
+      <w:r>
+        <w:rPr>
+          <w:rStyle w:val="normaltextrun"/>
+          <w:rFonts w:ascii="Arial" w:eastAsiaTheme="majorEastAsia" w:hAnsi="Arial" w:cs="Arial"/>
+        </w:rPr>
+        <w:t> </w:t>
+      </w:r>
+      <w:r>
+        <w:rPr>
+          <w:rStyle w:val="normaltextrun"/>
+          <w:rFonts w:ascii="Aptos" w:eastAsiaTheme="majorEastAsia" w:hAnsi="Aptos" w:cs="Segoe UI"/>
+        </w:rPr>
+        <w:t>when done.</w:t>
+      </w:r>
+    </w:p>
+    <w:p>
+      <w:pPr>
+        <w:pStyle w:val="paragraph"/>
+        <w:spacing w:before="0" w:beforeAutospacing="0" w:after="0" w:afterAutospacing="0"/>
+        <w:textAlignment w:val="baseline"/>
+        <w:rPr>
+          <w:rFonts w:ascii="Aptos" w:hAnsi="Aptos" w:cs="Segoe UI"/>
+        </w:rPr>
+      </w:pPr>
+      <w:r>
+        <w:rPr>
+          <w:rStyle w:val="wacimagecontainer"/>
+          <w:rFonts w:ascii="Segoe UI" w:eastAsiaTheme="majorEastAsia" w:hAnsi="Segoe UI" w:cs="Segoe UI"/>
+          <w:noProof/>
+          <w:sz w:val="18"/>
+          <w:szCs w:val="18"/>
+        </w:rPr>
+        <w:lastRenderedPageBreak/>
+        <w:drawing>
+          <wp:inline distT="0" distB="0" distL="0" distR="0" wp14:anchorId="0E436360" wp14:editId="387866C6">
+            <wp:extent cx="5843016" cy="4078224"/>
+            <wp:effectExtent l="0" t="0" r="0" b="0"/>
+            <wp:docPr id="1667615953" name="Picture 11"/>
+            <wp:cNvGraphicFramePr>
+              <a:graphicFrameLocks xmlns:a="http://schemas.openxmlformats.org/drawingml/2006/main" noChangeAspect="1"/>
+            </wp:cNvGraphicFramePr>
+            <a:graphic xmlns:a="http://schemas.openxmlformats.org/drawingml/2006/main">
+              <a:graphicData uri="http://schemas.openxmlformats.org/drawingml/2006/picture">
+                <pic:pic xmlns:pic="http://schemas.openxmlformats.org/drawingml/2006/picture">
+                  <pic:nvPicPr>
+                    <pic:cNvPr id="0" name="Picture 7"/>
+                    <pic:cNvPicPr>
+                      <a:picLocks noChangeAspect="1" noChangeArrowheads="1"/>
+                    </pic:cNvPicPr>
+                  </pic:nvPicPr>
+                  <pic:blipFill>
+                    <a:blip r:embed="rId13" cstate="print">
+                      <a:extLst>
+                        <a:ext uri="{28A0092B-C50C-407E-A947-70E740481C1C}">
+                          <a14:useLocalDpi xmlns:a14="http://schemas.microsoft.com/office/drawing/2010/main" val="0"/>
+                        </a:ext>
+                      </a:extLst>
+                    </a:blip>
+                    <a:srcRect/>
+                    <a:stretch>
+                      <a:fillRect/>
+                    </a:stretch>
+                  </pic:blipFill>
+                  <pic:spPr bwMode="auto">
+                    <a:xfrm>
+                      <a:off x="0" y="0"/>
+                      <a:ext cx="5843016" cy="4078224"/>
+                    </a:xfrm>
+                    <a:prstGeom prst="rect">
+                      <a:avLst/>
+                    </a:prstGeom>
+                    <a:noFill/>
+                    <a:ln>
+                      <a:noFill/>
+                    </a:ln>
+                  </pic:spPr>
+                </pic:pic>
+              </a:graphicData>
+            </a:graphic>
+          </wp:inline>
+        </w:drawing>
+      </w:r>
+    </w:p>
+    <w:p>
+      <w:pPr>
+        <w:pStyle w:val="paragraph"/>
+        <w:numPr>
+          <w:ilvl w:val="0"/>
+          <w:numId w:val="12"/>
+        </w:numPr>
+        <w:spacing w:before="0" w:beforeAutospacing="0" w:after="0" w:afterAutospacing="0"/>
+        <w:textAlignment w:val="baseline"/>
+        <w:rPr>
+          <w:rStyle w:val="normaltextrun"/>
+          <w:rFonts w:ascii="Segoe UI" w:hAnsi="Segoe UI" w:cs="Segoe UI"/>
+          <w:sz w:val="18"/>
+          <w:szCs w:val="18"/>
+        </w:rPr>
+      </w:pPr>
+    </w:p>
+    <w:p>
+      <w:pPr>
+        <w:pStyle w:val="paragraph"/>
+        <w:numPr>
+          <w:ilvl w:val="0"/>
+          <w:numId w:val="12"/>
+        </w:numPr>
+        <w:spacing w:before="0" w:beforeAutospacing="0" w:after="0" w:afterAutospacing="0"/>
+        <w:textAlignment w:val="baseline"/>
+        <w:rPr>
+          <w:rFonts w:ascii="Segoe UI" w:hAnsi="Segoe UI" w:cs="Segoe UI"/>
+          <w:sz w:val="18"/>
+          <w:szCs w:val="18"/>
+        </w:rPr>
+      </w:pPr>
+      <w:r>
+        <w:rPr>
+          <w:rStyle w:val="normaltextrun"/>
+          <w:rFonts w:ascii="Calibri" w:eastAsiaTheme="majorEastAsia" w:hAnsi="Calibri" w:cs="Calibri"/>
+          <w:sz w:val="22"/>
+          <w:szCs w:val="22"/>
+        </w:rPr>
+        <w:t>I</w:t>
+      </w:r>
+      <w:r>
+        <w:rPr>
+          <w:rStyle w:val="normaltextrun"/>
+          <w:rFonts w:ascii="Calibri" w:eastAsiaTheme="majorEastAsia" w:hAnsi="Calibri" w:cs="Calibri"/>
+          <w:sz w:val="22"/>
+          <w:szCs w:val="22"/>
+        </w:rPr>
+        <w:t xml:space="preserve">n the </w:t>
+      </w:r>
+      <w:r>
+        <w:rPr>
+          <w:rStyle w:val="normaltextrun"/>
+          <w:rFonts w:ascii="Calibri" w:eastAsiaTheme="majorEastAsia" w:hAnsi="Calibri" w:cs="Calibri"/>
+          <w:b/>
+          <w:bCs/>
+          <w:sz w:val="22"/>
+          <w:szCs w:val="22"/>
+        </w:rPr>
+        <w:t xml:space="preserve">Table and View Loads </w:t>
+      </w:r>
+      <w:r>
+        <w:rPr>
+          <w:rStyle w:val="normaltextrun"/>
+          <w:rFonts w:ascii="Calibri" w:eastAsiaTheme="majorEastAsia" w:hAnsi="Calibri" w:cs="Calibri"/>
+          <w:sz w:val="22"/>
+          <w:szCs w:val="22"/>
+        </w:rPr>
+        <w:t>section:</w:t>
+      </w:r>
+      <w:r>
+        <w:rPr>
+          <w:rStyle w:val="eop"/>
+          <w:rFonts w:ascii="Calibri" w:eastAsiaTheme="majorEastAsia" w:hAnsi="Calibri" w:cs="Calibri"/>
+          <w:sz w:val="22"/>
+          <w:szCs w:val="22"/>
+        </w:rPr>
+        <w:t> </w:t>
+      </w:r>
+    </w:p>
+    <w:p>
+      <w:pPr>
+        <w:pStyle w:val="paragraph"/>
+        <w:numPr>
+          <w:ilvl w:val="0"/>
+          <w:numId w:val="12"/>
+        </w:numPr>
+        <w:spacing w:before="0" w:beforeAutospacing="0" w:after="0" w:afterAutospacing="0"/>
+        <w:textAlignment w:val="baseline"/>
+        <w:rPr>
+          <w:rFonts w:ascii="Segoe UI" w:hAnsi="Segoe UI" w:cs="Segoe UI"/>
+          <w:sz w:val="18"/>
+          <w:szCs w:val="18"/>
+        </w:rPr>
+      </w:pPr>
+    </w:p>
+    <w:p>
+      <w:pPr>
+        <w:pStyle w:val="paragraph"/>
+        <w:numPr>
+          <w:ilvl w:val="0"/>
+          <w:numId w:val="13"/>
+        </w:numPr>
+        <w:spacing w:before="0" w:beforeAutospacing="0" w:after="0" w:afterAutospacing="0"/>
+        <w:ind w:left="0" w:firstLine="0"/>
+        <w:textAlignment w:val="baseline"/>
+        <w:rPr>
+          <w:rFonts w:ascii="Calibri" w:hAnsi="Calibri" w:cs="Calibri"/>
+          <w:sz w:val="22"/>
+          <w:szCs w:val="22"/>
+        </w:rPr>
+      </w:pPr>
+      <w:r>
+        <w:rPr>
+          <w:rStyle w:val="normaltextrun"/>
+          <w:rFonts w:ascii="Calibri" w:eastAsiaTheme="majorEastAsia" w:hAnsi="Calibri" w:cs="Calibri"/>
+          <w:sz w:val="22"/>
+          <w:szCs w:val="22"/>
+        </w:rPr>
+        <w:t xml:space="preserve">Click the external table link named </w:t>
+      </w:r>
+      <w:proofErr w:type="spellStart"/>
+      <w:r>
+        <w:rPr>
+          <w:rStyle w:val="normaltextrun"/>
+          <w:rFonts w:ascii="Calibri" w:eastAsiaTheme="majorEastAsia" w:hAnsi="Calibri" w:cs="Calibri"/>
+          <w:b/>
+          <w:bCs/>
+          <w:sz w:val="22"/>
+          <w:szCs w:val="22"/>
+        </w:rPr>
+        <w:t>Shared_Loan_Data_Risk</w:t>
+      </w:r>
+      <w:proofErr w:type="spellEnd"/>
+      <w:r>
+        <w:rPr>
+          <w:rStyle w:val="normaltextrun"/>
+          <w:rFonts w:ascii="Calibri" w:eastAsiaTheme="majorEastAsia" w:hAnsi="Calibri" w:cs="Calibri"/>
+          <w:b/>
+          <w:bCs/>
+          <w:sz w:val="22"/>
+          <w:szCs w:val="22"/>
+        </w:rPr>
+        <w:t xml:space="preserve"> </w:t>
+      </w:r>
+      <w:r>
+        <w:rPr>
+          <w:rStyle w:val="normaltextrun"/>
+          <w:rFonts w:ascii="Calibri" w:eastAsiaTheme="majorEastAsia" w:hAnsi="Calibri" w:cs="Calibri"/>
+          <w:sz w:val="22"/>
+          <w:szCs w:val="22"/>
+        </w:rPr>
+        <w:t xml:space="preserve">to preview its data. </w:t>
+      </w:r>
+      <w:r>
+        <w:rPr>
+          <w:rStyle w:val="scxw160558471"/>
+          <w:rFonts w:ascii="Calibri" w:eastAsiaTheme="majorEastAsia" w:hAnsi="Calibri" w:cs="Calibri"/>
+          <w:sz w:val="22"/>
+          <w:szCs w:val="22"/>
+        </w:rPr>
+        <w:t> </w:t>
+      </w:r>
+    </w:p>
+    <w:p>
+      <w:pPr>
+        <w:pStyle w:val="paragraph"/>
+        <w:numPr>
+          <w:ilvl w:val="0"/>
+          <w:numId w:val="13"/>
+        </w:numPr>
+        <w:spacing w:before="0" w:beforeAutospacing="0" w:after="0" w:afterAutospacing="0"/>
+        <w:ind w:left="0" w:firstLine="0"/>
+        <w:textAlignment w:val="baseline"/>
+        <w:rPr>
+          <w:rFonts w:ascii="Aptos" w:hAnsi="Aptos" w:cs="Calibri"/>
+        </w:rPr>
+      </w:pPr>
+      <w:r>
+        <w:rPr>
+          <w:rStyle w:val="scxw160558471"/>
+          <w:rFonts w:ascii="Aptos" w:eastAsiaTheme="majorEastAsia" w:hAnsi="Aptos" w:cs="Calibri"/>
+        </w:rPr>
+        <w:t> </w:t>
+      </w:r>
+    </w:p>
+    <w:p>
+      <w:pPr>
+        <w:pStyle w:val="paragraph"/>
+        <w:numPr>
+          <w:ilvl w:val="0"/>
+          <w:numId w:val="13"/>
+        </w:numPr>
+        <w:spacing w:before="0" w:beforeAutospacing="0" w:after="0" w:afterAutospacing="0"/>
+        <w:ind w:left="0" w:firstLine="0"/>
+        <w:textAlignment w:val="baseline"/>
+        <w:rPr>
+          <w:rFonts w:ascii="Calibri" w:hAnsi="Calibri" w:cs="Calibri"/>
+          <w:sz w:val="22"/>
+          <w:szCs w:val="22"/>
+        </w:rPr>
+      </w:pPr>
+      <w:r>
+        <w:rPr>
+          <w:rStyle w:val="eop"/>
+          <w:rFonts w:ascii="Calibri" w:eastAsiaTheme="majorEastAsia" w:hAnsi="Calibri" w:cs="Calibri"/>
+          <w:sz w:val="22"/>
+          <w:szCs w:val="22"/>
+        </w:rPr>
+        <w:t> </w:t>
+      </w:r>
+    </w:p>
+    <w:p>
+      <w:pPr>
+        <w:pStyle w:val="paragraph"/>
+        <w:spacing w:before="0" w:beforeAutospacing="0" w:after="0" w:afterAutospacing="0"/>
+        <w:textAlignment w:val="baseline"/>
+        <w:rPr>
+          <w:rFonts w:ascii="Segoe UI" w:hAnsi="Segoe UI" w:cs="Segoe UI"/>
+          <w:sz w:val="18"/>
+          <w:szCs w:val="18"/>
+        </w:rPr>
+      </w:pPr>
+      <w:r>
+        <w:rPr>
+          <w:rStyle w:val="normaltextrun"/>
+          <w:rFonts w:ascii="Calibri" w:eastAsiaTheme="majorEastAsia" w:hAnsi="Calibri" w:cs="Calibri"/>
+          <w:sz w:val="22"/>
+          <w:szCs w:val="22"/>
+        </w:rPr>
+        <w:t xml:space="preserve">Remember, that the source data for this external table is from the </w:t>
+      </w:r>
+      <w:proofErr w:type="spellStart"/>
+      <w:r>
+        <w:rPr>
+          <w:rStyle w:val="normaltextrun"/>
+          <w:rFonts w:ascii="Calibri" w:eastAsiaTheme="majorEastAsia" w:hAnsi="Calibri" w:cs="Calibri"/>
+          <w:b/>
+          <w:bCs/>
+          <w:sz w:val="22"/>
+          <w:szCs w:val="22"/>
+        </w:rPr>
+        <w:t>Shared_Loan_Data_Risk_VW</w:t>
+      </w:r>
+      <w:proofErr w:type="spellEnd"/>
+      <w:r>
+        <w:rPr>
+          <w:rStyle w:val="normaltextrun"/>
+          <w:rFonts w:ascii="Calibri" w:eastAsiaTheme="majorEastAsia" w:hAnsi="Calibri" w:cs="Calibri"/>
+          <w:sz w:val="22"/>
+          <w:szCs w:val="22"/>
+        </w:rPr>
+        <w:t xml:space="preserve"> data share.</w:t>
+      </w:r>
+      <w:r>
+        <w:rPr>
+          <w:rStyle w:val="eop"/>
+          <w:rFonts w:ascii="Calibri" w:eastAsiaTheme="majorEastAsia" w:hAnsi="Calibri" w:cs="Calibri"/>
+          <w:sz w:val="22"/>
+          <w:szCs w:val="22"/>
+        </w:rPr>
+        <w:t> </w:t>
+      </w:r>
+    </w:p>
+    <w:p>
+      <w:pPr>
+        <w:pStyle w:val="paragraph"/>
+        <w:spacing w:before="0" w:beforeAutospacing="0" w:after="0" w:afterAutospacing="0"/>
+        <w:textAlignment w:val="baseline"/>
+        <w:rPr>
+          <w:rFonts w:ascii="Segoe UI" w:hAnsi="Segoe UI" w:cs="Segoe UI"/>
+          <w:sz w:val="18"/>
+          <w:szCs w:val="18"/>
+        </w:rPr>
+      </w:pPr>
+      <w:r>
+        <w:rPr>
+          <w:rStyle w:val="eop"/>
+          <w:rFonts w:ascii="Aptos" w:eastAsiaTheme="majorEastAsia" w:hAnsi="Aptos" w:cs="Segoe UI"/>
+        </w:rPr>
+        <w:t> </w:t>
+      </w:r>
+    </w:p>
+    <w:p>
+      <w:pPr>
+        <w:pStyle w:val="paragraph"/>
+        <w:spacing w:before="0" w:beforeAutospacing="0" w:after="0" w:afterAutospacing="0"/>
+        <w:textAlignment w:val="baseline"/>
+        <w:rPr>
+          <w:rFonts w:ascii="Aptos" w:hAnsi="Aptos" w:cs="Segoe UI"/>
+        </w:rPr>
+      </w:pPr>
+      <w:r>
+        <w:rPr>
+          <w:rStyle w:val="scxw160558471"/>
+          <w:rFonts w:ascii="Aptos" w:eastAsiaTheme="majorEastAsia" w:hAnsi="Aptos" w:cs="Segoe UI"/>
+        </w:rPr>
+        <w:t> </w:t>
+      </w:r>
+    </w:p>
+    <w:p>
+      <w:pPr>
+        <w:pStyle w:val="paragraph"/>
+        <w:spacing w:before="0" w:beforeAutospacing="0" w:after="0" w:afterAutospacing="0"/>
+        <w:textAlignment w:val="baseline"/>
+        <w:rPr>
+          <w:rFonts w:ascii="Aptos" w:hAnsi="Aptos" w:cs="Segoe UI"/>
+        </w:rPr>
+      </w:pPr>
+      <w:r>
+        <w:rPr>
+          <w:rStyle w:val="wacimagecontainer"/>
+          <w:rFonts w:ascii="Segoe UI" w:eastAsiaTheme="majorEastAsia" w:hAnsi="Segoe UI" w:cs="Segoe UI"/>
+          <w:noProof/>
+          <w:sz w:val="18"/>
+          <w:szCs w:val="18"/>
+        </w:rPr>
+        <w:drawing>
+          <wp:inline distT="0" distB="0" distL="0" distR="0" wp14:anchorId="3E68BD2A" wp14:editId="3DE2AB20">
+            <wp:extent cx="5943600" cy="1915160"/>
+            <wp:effectExtent l="0" t="0" r="0" b="2540"/>
+            <wp:docPr id="625723452" name="Picture 10"/>
+            <wp:cNvGraphicFramePr>
+              <a:graphicFrameLocks xmlns:a="http://schemas.openxmlformats.org/drawingml/2006/main" noChangeAspect="1"/>
+            </wp:cNvGraphicFramePr>
+            <a:graphic xmlns:a="http://schemas.openxmlformats.org/drawingml/2006/main">
+              <a:graphicData uri="http://schemas.openxmlformats.org/drawingml/2006/picture">
+                <pic:pic xmlns:pic="http://schemas.openxmlformats.org/drawingml/2006/picture">
+                  <pic:nvPicPr>
+                    <pic:cNvPr id="0" name="Picture 8"/>
+                    <pic:cNvPicPr>
+                      <a:picLocks noChangeAspect="1" noChangeArrowheads="1"/>
+                    </pic:cNvPicPr>
+                  </pic:nvPicPr>
+                  <pic:blipFill>
+                    <a:blip r:embed="rId14">
+                      <a:extLst>
+                        <a:ext uri="{28A0092B-C50C-407E-A947-70E740481C1C}">
+                          <a14:useLocalDpi xmlns:a14="http://schemas.microsoft.com/office/drawing/2010/main" val="0"/>
+                        </a:ext>
+                      </a:extLst>
+                    </a:blip>
+                    <a:srcRect/>
+                    <a:stretch>
+                      <a:fillRect/>
+                    </a:stretch>
+                  </pic:blipFill>
+                  <pic:spPr bwMode="auto">
+                    <a:xfrm>
+                      <a:off x="0" y="0"/>
+                      <a:ext cx="5943600" cy="1915160"/>
+                    </a:xfrm>
+                    <a:prstGeom prst="rect">
+                      <a:avLst/>
+                    </a:prstGeom>
+                    <a:noFill/>
+                    <a:ln>
+                      <a:noFill/>
+                    </a:ln>
+                  </pic:spPr>
+                </pic:pic>
+              </a:graphicData>
+            </a:graphic>
+          </wp:inline>
+        </w:drawing>
+      </w:r>
+      <w:r>
+        <w:rPr>
+          <w:rStyle w:val="scxw160558471"/>
+          <w:rFonts w:ascii="Aptos" w:eastAsiaTheme="majorEastAsia" w:hAnsi="Aptos" w:cs="Segoe UI"/>
+        </w:rPr>
+        <w:t> </w:t>
+      </w:r>
+    </w:p>
+    <w:p>
+      <w:pPr>
+        <w:pStyle w:val="paragraph"/>
+        <w:spacing w:before="0" w:beforeAutospacing="0" w:after="0" w:afterAutospacing="0"/>
+        <w:textAlignment w:val="baseline"/>
+        <w:rPr>
+          <w:rFonts w:ascii="Aptos" w:hAnsi="Aptos" w:cs="Segoe UI"/>
+        </w:rPr>
+      </w:pPr>
+      <w:r>
+        <w:rPr>
+          <w:rStyle w:val="scxw160558471"/>
+          <w:rFonts w:ascii="Aptos" w:eastAsiaTheme="majorEastAsia" w:hAnsi="Aptos" w:cs="Segoe UI"/>
+        </w:rPr>
+        <w:t> </w:t>
+      </w:r>
+    </w:p>
+    <w:p>
+      <w:pPr>
+        <w:pStyle w:val="paragraph"/>
+        <w:spacing w:before="0" w:beforeAutospacing="0" w:after="0" w:afterAutospacing="0"/>
+        <w:textAlignment w:val="baseline"/>
+        <w:rPr>
+          <w:rFonts w:ascii="Segoe UI" w:hAnsi="Segoe UI" w:cs="Segoe UI"/>
+          <w:sz w:val="18"/>
+          <w:szCs w:val="18"/>
+        </w:rPr>
+      </w:pPr>
+      <w:proofErr w:type="gramStart"/>
+      <w:r>
+        <w:rPr>
+          <w:rStyle w:val="normaltextrun"/>
+          <w:rFonts w:ascii="Aptos" w:eastAsiaTheme="majorEastAsia" w:hAnsi="Aptos" w:cs="Segoe UI"/>
+        </w:rPr>
+        <w:lastRenderedPageBreak/>
+        <w:t xml:space="preserve">The </w:t>
+      </w:r>
+      <w:r>
+        <w:rPr>
+          <w:rStyle w:val="normaltextrun"/>
+          <w:rFonts w:ascii="Arial" w:eastAsiaTheme="majorEastAsia" w:hAnsi="Arial" w:cs="Arial"/>
+        </w:rPr>
+        <w:t> </w:t>
+      </w:r>
+      <w:proofErr w:type="spellStart"/>
+      <w:r>
+        <w:rPr>
+          <w:rStyle w:val="normaltextrun"/>
+          <w:rFonts w:ascii="Aptos" w:eastAsiaTheme="majorEastAsia" w:hAnsi="Aptos" w:cs="Segoe UI"/>
+          <w:b/>
+          <w:bCs/>
+        </w:rPr>
+        <w:t>Shared</w:t>
+      </w:r>
+      <w:proofErr w:type="gramEnd"/>
+      <w:r>
+        <w:rPr>
+          <w:rStyle w:val="normaltextrun"/>
+          <w:rFonts w:ascii="Aptos" w:eastAsiaTheme="majorEastAsia" w:hAnsi="Aptos" w:cs="Segoe UI"/>
+          <w:b/>
+          <w:bCs/>
+        </w:rPr>
+        <w:t>_Loan_Data_Risk_</w:t>
+      </w:r>
+      <w:proofErr w:type="gramStart"/>
+      <w:r>
+        <w:rPr>
+          <w:rStyle w:val="normaltextrun"/>
+          <w:rFonts w:ascii="Aptos" w:eastAsiaTheme="majorEastAsia" w:hAnsi="Aptos" w:cs="Segoe UI"/>
+          <w:b/>
+          <w:bCs/>
+        </w:rPr>
+        <w:t>VW</w:t>
+      </w:r>
+      <w:proofErr w:type="spellEnd"/>
+      <w:r>
+        <w:rPr>
+          <w:rStyle w:val="normaltextrun"/>
+          <w:rFonts w:ascii="Arial" w:eastAsiaTheme="majorEastAsia" w:hAnsi="Arial" w:cs="Arial"/>
+        </w:rPr>
+        <w:t> </w:t>
+      </w:r>
+      <w:r>
+        <w:rPr>
+          <w:rStyle w:val="normaltextrun"/>
+          <w:rFonts w:ascii="Aptos" w:eastAsiaTheme="majorEastAsia" w:hAnsi="Aptos" w:cs="Segoe UI"/>
+        </w:rPr>
+        <w:t xml:space="preserve"> panel</w:t>
+      </w:r>
+      <w:proofErr w:type="gramEnd"/>
+      <w:r>
+        <w:rPr>
+          <w:rStyle w:val="normaltextrun"/>
+          <w:rFonts w:ascii="Aptos" w:eastAsiaTheme="majorEastAsia" w:hAnsi="Aptos" w:cs="Segoe UI"/>
+        </w:rPr>
+        <w:t xml:space="preserve"> is displayed with the</w:t>
+      </w:r>
+      <w:r>
+        <w:rPr>
+          <w:rStyle w:val="normaltextrun"/>
+          <w:rFonts w:ascii="Arial" w:eastAsiaTheme="majorEastAsia" w:hAnsi="Arial" w:cs="Arial"/>
+        </w:rPr>
+        <w:t> </w:t>
+      </w:r>
+      <w:r>
+        <w:rPr>
+          <w:rStyle w:val="normaltextrun"/>
+          <w:rFonts w:ascii="Aptos" w:eastAsiaTheme="majorEastAsia" w:hAnsi="Aptos" w:cs="Segoe UI"/>
+          <w:b/>
+          <w:bCs/>
+        </w:rPr>
+        <w:t>Preview</w:t>
+      </w:r>
+      <w:r>
+        <w:rPr>
+          <w:rStyle w:val="normaltextrun"/>
+          <w:rFonts w:ascii="Arial" w:eastAsiaTheme="majorEastAsia" w:hAnsi="Arial" w:cs="Arial"/>
+        </w:rPr>
+        <w:t> </w:t>
+      </w:r>
+      <w:r>
+        <w:rPr>
+          <w:rStyle w:val="normaltextrun"/>
+          <w:rFonts w:ascii="Aptos" w:eastAsiaTheme="majorEastAsia" w:hAnsi="Aptos" w:cs="Segoe UI"/>
+        </w:rPr>
+        <w:t>tab selected by default that displays the external table's data.</w:t>
+      </w:r>
+      <w:r>
+        <w:rPr>
+          <w:rStyle w:val="eop"/>
+          <w:rFonts w:ascii="Aptos" w:eastAsiaTheme="majorEastAsia" w:hAnsi="Aptos" w:cs="Segoe UI"/>
+        </w:rPr>
+        <w:t> </w:t>
+      </w:r>
+    </w:p>
+    <w:p>
+      <w:pPr>
+        <w:pStyle w:val="paragraph"/>
+        <w:spacing w:before="0" w:beforeAutospacing="0" w:after="0" w:afterAutospacing="0"/>
+        <w:textAlignment w:val="baseline"/>
+        <w:rPr>
+          <w:rFonts w:ascii="Segoe UI" w:hAnsi="Segoe UI" w:cs="Segoe UI"/>
+          <w:sz w:val="18"/>
+          <w:szCs w:val="18"/>
+        </w:rPr>
+      </w:pPr>
+      <w:r>
+        <w:rPr>
+          <w:rStyle w:val="eop"/>
+          <w:rFonts w:ascii="Aptos" w:eastAsiaTheme="majorEastAsia" w:hAnsi="Aptos" w:cs="Segoe UI"/>
+        </w:rPr>
+        <w:t> </w:t>
+      </w:r>
+    </w:p>
+    <w:p>
+      <w:pPr>
+        <w:pStyle w:val="paragraph"/>
+        <w:spacing w:before="0" w:beforeAutospacing="0" w:after="0" w:afterAutospacing="0"/>
+        <w:textAlignment w:val="baseline"/>
+        <w:rPr>
+          <w:rFonts w:ascii="Segoe UI" w:hAnsi="Segoe UI" w:cs="Segoe UI"/>
+          <w:sz w:val="18"/>
+          <w:szCs w:val="18"/>
+        </w:rPr>
+      </w:pPr>
+      <w:r>
+        <w:rPr>
+          <w:rStyle w:val="wacimagecontainer"/>
+          <w:rFonts w:ascii="Segoe UI" w:eastAsiaTheme="majorEastAsia" w:hAnsi="Segoe UI" w:cs="Segoe UI"/>
+          <w:noProof/>
+          <w:sz w:val="18"/>
+          <w:szCs w:val="18"/>
+        </w:rPr>
+        <w:drawing>
+          <wp:inline distT="0" distB="0" distL="0" distR="0" wp14:anchorId="532DC58E" wp14:editId="6A39B8BE">
+            <wp:extent cx="5943600" cy="4124960"/>
+            <wp:effectExtent l="0" t="0" r="0" b="2540"/>
+            <wp:docPr id="2106829207" name="Picture 9"/>
+            <wp:cNvGraphicFramePr>
+              <a:graphicFrameLocks xmlns:a="http://schemas.openxmlformats.org/drawingml/2006/main" noChangeAspect="1"/>
+            </wp:cNvGraphicFramePr>
+            <a:graphic xmlns:a="http://schemas.openxmlformats.org/drawingml/2006/main">
+              <a:graphicData uri="http://schemas.openxmlformats.org/drawingml/2006/picture">
+                <pic:pic xmlns:pic="http://schemas.openxmlformats.org/drawingml/2006/picture">
+                  <pic:nvPicPr>
+                    <pic:cNvPr id="0" name="Picture 9"/>
+                    <pic:cNvPicPr>
+                      <a:picLocks noChangeAspect="1" noChangeArrowheads="1"/>
+                    </pic:cNvPicPr>
+                  </pic:nvPicPr>
+                  <pic:blipFill>
+                    <a:blip r:embed="rId15" cstate="print">
+                      <a:extLst>
+                        <a:ext uri="{28A0092B-C50C-407E-A947-70E740481C1C}">
+                          <a14:useLocalDpi xmlns:a14="http://schemas.microsoft.com/office/drawing/2010/main" val="0"/>
+                        </a:ext>
+                      </a:extLst>
+                    </a:blip>
+                    <a:srcRect/>
+                    <a:stretch>
+                      <a:fillRect/>
+                    </a:stretch>
+                  </pic:blipFill>
+                  <pic:spPr bwMode="auto">
+                    <a:xfrm>
+                      <a:off x="0" y="0"/>
+                      <a:ext cx="5943600" cy="4124960"/>
+                    </a:xfrm>
+                    <a:prstGeom prst="rect">
+                      <a:avLst/>
+                    </a:prstGeom>
+                    <a:noFill/>
+                    <a:ln>
+                      <a:noFill/>
+                    </a:ln>
+                  </pic:spPr>
+                </pic:pic>
+              </a:graphicData>
+            </a:graphic>
+          </wp:inline>
+        </w:drawing>
+      </w:r>
+      <w:r>
+        <w:rPr>
+          <w:rStyle w:val="eop"/>
+          <w:rFonts w:ascii="Aptos" w:eastAsiaTheme="majorEastAsia" w:hAnsi="Aptos" w:cs="Segoe UI"/>
+        </w:rPr>
+        <w:t> </w:t>
+      </w:r>
+    </w:p>
+    <w:p>
+      <w:pPr>
+        <w:pStyle w:val="paragraph"/>
+        <w:spacing w:before="0" w:beforeAutospacing="0" w:after="0" w:afterAutospacing="0"/>
+        <w:textAlignment w:val="baseline"/>
+        <w:rPr>
+          <w:rFonts w:ascii="Segoe UI" w:hAnsi="Segoe UI" w:cs="Segoe UI"/>
+          <w:sz w:val="18"/>
+          <w:szCs w:val="18"/>
+        </w:rPr>
+      </w:pPr>
+      <w:r>
+        <w:rPr>
+          <w:rStyle w:val="eop"/>
+          <w:rFonts w:ascii="Aptos" w:eastAsiaTheme="majorEastAsia" w:hAnsi="Aptos" w:cs="Segoe UI"/>
+        </w:rPr>
+        <w:t> </w:t>
+      </w:r>
+    </w:p>
+    <w:p>
+      <w:pPr>
+        <w:pStyle w:val="paragraph"/>
+        <w:numPr>
+          <w:ilvl w:val="0"/>
+          <w:numId w:val="14"/>
+        </w:numPr>
+        <w:spacing w:before="0" w:beforeAutospacing="0" w:after="0" w:afterAutospacing="0"/>
+        <w:ind w:left="0" w:firstLine="0"/>
+        <w:textAlignment w:val="baseline"/>
+        <w:rPr>
+          <w:rFonts w:ascii="Aptos" w:hAnsi="Aptos" w:cs="Segoe UI"/>
+        </w:rPr>
+      </w:pPr>
+      <w:r>
+        <w:rPr>
+          <w:rStyle w:val="normaltextrun"/>
+          <w:rFonts w:ascii="Aptos" w:eastAsiaTheme="majorEastAsia" w:hAnsi="Aptos" w:cs="Segoe UI"/>
+        </w:rPr>
+        <w:t>Click</w:t>
+      </w:r>
+      <w:r>
+        <w:rPr>
+          <w:rStyle w:val="normaltextrun"/>
+          <w:rFonts w:ascii="Arial" w:eastAsiaTheme="majorEastAsia" w:hAnsi="Arial" w:cs="Arial"/>
+        </w:rPr>
+        <w:t> </w:t>
+      </w:r>
+      <w:r>
+        <w:rPr>
+          <w:rStyle w:val="normaltextrun"/>
+          <w:rFonts w:ascii="Aptos" w:eastAsiaTheme="majorEastAsia" w:hAnsi="Aptos" w:cs="Segoe UI"/>
+          <w:b/>
+          <w:bCs/>
+        </w:rPr>
+        <w:t>Close</w:t>
+      </w:r>
+      <w:r>
+        <w:rPr>
+          <w:rStyle w:val="normaltextrun"/>
+          <w:rFonts w:ascii="Arial" w:eastAsiaTheme="majorEastAsia" w:hAnsi="Arial" w:cs="Arial"/>
+        </w:rPr>
+        <w:t> </w:t>
+      </w:r>
+      <w:r>
+        <w:rPr>
+          <w:rStyle w:val="normaltextrun"/>
+          <w:rFonts w:ascii="Aptos" w:eastAsiaTheme="majorEastAsia" w:hAnsi="Aptos" w:cs="Segoe UI"/>
+        </w:rPr>
+        <w:t>to exit the panel and to return to the Data Share Dashboard.</w:t>
+      </w:r>
+      <w:r>
+        <w:rPr>
+          <w:rStyle w:val="eop"/>
+          <w:rFonts w:ascii="Aptos" w:eastAsiaTheme="majorEastAsia" w:hAnsi="Aptos" w:cs="Segoe UI"/>
+        </w:rPr>
+        <w:t> </w:t>
+      </w:r>
+    </w:p>
+    <w:p>
+      <w:pPr>
+        <w:pStyle w:val="paragraph"/>
+        <w:numPr>
+          <w:ilvl w:val="0"/>
+          <w:numId w:val="15"/>
+        </w:numPr>
+        <w:spacing w:before="0" w:beforeAutospacing="0" w:after="0" w:afterAutospacing="0"/>
+        <w:ind w:left="0" w:firstLine="0"/>
+        <w:textAlignment w:val="baseline"/>
+        <w:rPr>
+          <w:rStyle w:val="eop"/>
+          <w:rFonts w:ascii="Aptos" w:hAnsi="Aptos" w:cs="Segoe UI"/>
+        </w:rPr>
+      </w:pPr>
+      <w:r>
+        <w:rPr>
+          <w:rStyle w:val="normaltextrun"/>
+          <w:rFonts w:ascii="Aptos" w:eastAsiaTheme="majorEastAsia" w:hAnsi="Aptos" w:cs="Segoe UI"/>
+        </w:rPr>
+        <w:t xml:space="preserve">Click on </w:t>
+      </w:r>
+      <w:r>
+        <w:rPr>
+          <w:rStyle w:val="normaltextrun"/>
+          <w:rFonts w:ascii="Aptos" w:eastAsiaTheme="majorEastAsia" w:hAnsi="Aptos" w:cs="Segoe UI"/>
+          <w:b/>
+          <w:bCs/>
+        </w:rPr>
+        <w:t xml:space="preserve">Query </w:t>
+      </w:r>
+      <w:r>
+        <w:rPr>
+          <w:rStyle w:val="normaltextrun"/>
+          <w:rFonts w:ascii="Aptos" w:eastAsiaTheme="majorEastAsia" w:hAnsi="Aptos" w:cs="Segoe UI"/>
+        </w:rPr>
+        <w:t>button to run a query from ADB against the Linked Shared Data</w:t>
+      </w:r>
+      <w:r>
+        <w:rPr>
+          <w:rStyle w:val="eop"/>
+          <w:rFonts w:ascii="Aptos" w:eastAsiaTheme="majorEastAsia" w:hAnsi="Aptos" w:cs="Segoe UI"/>
+        </w:rPr>
+        <w:t> </w:t>
+      </w:r>
+    </w:p>
+    <w:p>
+      <w:pPr>
+        <w:pStyle w:val="paragraph"/>
+        <w:spacing w:before="0" w:beforeAutospacing="0" w:after="0" w:afterAutospacing="0"/>
+        <w:textAlignment w:val="baseline"/>
+        <w:rPr>
+          <w:rFonts w:ascii="Aptos" w:hAnsi="Aptos" w:cs="Segoe UI"/>
+        </w:rPr>
+      </w:pPr>
+    </w:p>
+    <w:p>
+      <w:pPr>
+        <w:pStyle w:val="paragraph"/>
+        <w:spacing w:before="0" w:beforeAutospacing="0" w:after="0" w:afterAutospacing="0"/>
+        <w:textAlignment w:val="baseline"/>
+        <w:rPr>
+          <w:rFonts w:ascii="Segoe UI" w:hAnsi="Segoe UI" w:cs="Segoe UI"/>
+          <w:sz w:val="18"/>
+          <w:szCs w:val="18"/>
+        </w:rPr>
+      </w:pPr>
+      <w:r>
+        <w:rPr>
+          <w:rStyle w:val="wacimagecontainer"/>
+          <w:rFonts w:ascii="Segoe UI" w:eastAsiaTheme="majorEastAsia" w:hAnsi="Segoe UI" w:cs="Segoe UI"/>
+          <w:noProof/>
+          <w:sz w:val="18"/>
+          <w:szCs w:val="18"/>
+        </w:rPr>
+        <w:drawing>
+          <wp:inline distT="0" distB="0" distL="0" distR="0" wp14:anchorId="1E00B580" wp14:editId="107D69DF">
+            <wp:extent cx="5943600" cy="2160270"/>
+            <wp:effectExtent l="0" t="0" r="0" b="0"/>
+            <wp:docPr id="1914477870" name="Picture 8"/>
+            <wp:cNvGraphicFramePr>
+              <a:graphicFrameLocks xmlns:a="http://schemas.openxmlformats.org/drawingml/2006/main" noChangeAspect="1"/>
+            </wp:cNvGraphicFramePr>
+            <a:graphic xmlns:a="http://schemas.openxmlformats.org/drawingml/2006/main">
+              <a:graphicData uri="http://schemas.openxmlformats.org/drawingml/2006/picture">
+                <pic:pic xmlns:pic="http://schemas.openxmlformats.org/drawingml/2006/picture">
+                  <pic:nvPicPr>
+                    <pic:cNvPr id="0" name="Picture 10"/>
+                    <pic:cNvPicPr>
+                      <a:picLocks noChangeAspect="1" noChangeArrowheads="1"/>
+                    </pic:cNvPicPr>
+                  </pic:nvPicPr>
+                  <pic:blipFill>
+                    <a:blip r:embed="rId16">
+                      <a:extLst>
+                        <a:ext uri="{28A0092B-C50C-407E-A947-70E740481C1C}">
+                          <a14:useLocalDpi xmlns:a14="http://schemas.microsoft.com/office/drawing/2010/main" val="0"/>
+                        </a:ext>
+                      </a:extLst>
+                    </a:blip>
+                    <a:srcRect/>
+                    <a:stretch>
+                      <a:fillRect/>
+                    </a:stretch>
+                  </pic:blipFill>
+                  <pic:spPr bwMode="auto">
+                    <a:xfrm>
+                      <a:off x="0" y="0"/>
+                      <a:ext cx="5943600" cy="2160270"/>
+                    </a:xfrm>
+                    <a:prstGeom prst="rect">
+                      <a:avLst/>
+                    </a:prstGeom>
+                    <a:noFill/>
+                    <a:ln>
+                      <a:noFill/>
+                    </a:ln>
+                  </pic:spPr>
+                </pic:pic>
+              </a:graphicData>
+            </a:graphic>
+          </wp:inline>
+        </w:drawing>
+      </w:r>
+      <w:r>
+        <w:rPr>
+          <w:rStyle w:val="eop"/>
+          <w:rFonts w:ascii="Aptos" w:eastAsiaTheme="majorEastAsia" w:hAnsi="Aptos" w:cs="Segoe UI"/>
+        </w:rPr>
+        <w:t> </w:t>
+      </w:r>
+    </w:p>
+    <w:p>
+      <w:pPr>
+        <w:pStyle w:val="paragraph"/>
+        <w:spacing w:before="0" w:beforeAutospacing="0" w:after="0" w:afterAutospacing="0"/>
+        <w:textAlignment w:val="baseline"/>
+        <w:rPr>
+          <w:rFonts w:ascii="Segoe UI" w:hAnsi="Segoe UI" w:cs="Segoe UI"/>
+          <w:sz w:val="18"/>
+          <w:szCs w:val="18"/>
+        </w:rPr>
+      </w:pPr>
+      <w:r>
+        <w:rPr>
+          <w:rStyle w:val="wacimagecontainer"/>
+          <w:rFonts w:ascii="Segoe UI" w:eastAsiaTheme="majorEastAsia" w:hAnsi="Segoe UI" w:cs="Segoe UI"/>
+          <w:noProof/>
+          <w:sz w:val="18"/>
+          <w:szCs w:val="18"/>
+        </w:rPr>
+        <w:lastRenderedPageBreak/>
+        <w:drawing>
+          <wp:inline distT="0" distB="0" distL="0" distR="0" wp14:anchorId="1C3FABF8" wp14:editId="638E6EB3">
+            <wp:extent cx="5943600" cy="2639060"/>
+            <wp:effectExtent l="0" t="0" r="0" b="2540"/>
+            <wp:docPr id="1524213001" name="Picture 7"/>
+            <wp:cNvGraphicFramePr>
+              <a:graphicFrameLocks xmlns:a="http://schemas.openxmlformats.org/drawingml/2006/main" noChangeAspect="1"/>
+            </wp:cNvGraphicFramePr>
+            <a:graphic xmlns:a="http://schemas.openxmlformats.org/drawingml/2006/main">
+              <a:graphicData uri="http://schemas.openxmlformats.org/drawingml/2006/picture">
+                <pic:pic xmlns:pic="http://schemas.openxmlformats.org/drawingml/2006/picture">
+                  <pic:nvPicPr>
+                    <pic:cNvPr id="0" name="Picture 11"/>
+                    <pic:cNvPicPr>
+                      <a:picLocks noChangeAspect="1" noChangeArrowheads="1"/>
+                    </pic:cNvPicPr>
+                  </pic:nvPicPr>
+                  <pic:blipFill>
+                    <a:blip r:embed="rId17" cstate="print">
+                      <a:extLst>
+                        <a:ext uri="{28A0092B-C50C-407E-A947-70E740481C1C}">
+                          <a14:useLocalDpi xmlns:a14="http://schemas.microsoft.com/office/drawing/2010/main" val="0"/>
+                        </a:ext>
+                      </a:extLst>
+                    </a:blip>
+                    <a:srcRect/>
+                    <a:stretch>
+                      <a:fillRect/>
+                    </a:stretch>
+                  </pic:blipFill>
+                  <pic:spPr bwMode="auto">
+                    <a:xfrm>
+                      <a:off x="0" y="0"/>
+                      <a:ext cx="5943600" cy="2639060"/>
+                    </a:xfrm>
+                    <a:prstGeom prst="rect">
+                      <a:avLst/>
+                    </a:prstGeom>
+                    <a:noFill/>
+                    <a:ln>
+                      <a:noFill/>
+                    </a:ln>
+                  </pic:spPr>
+                </pic:pic>
+              </a:graphicData>
+            </a:graphic>
+          </wp:inline>
+        </w:drawing>
+      </w:r>
+      <w:r>
+        <w:rPr>
+          <w:rStyle w:val="eop"/>
+          <w:rFonts w:ascii="Aptos" w:eastAsiaTheme="majorEastAsia" w:hAnsi="Aptos" w:cs="Segoe UI"/>
+        </w:rPr>
+        <w:t> </w:t>
+      </w:r>
+    </w:p>
+    <w:p>
+      <w:pPr>
+        <w:pStyle w:val="paragraph"/>
+        <w:spacing w:before="0" w:beforeAutospacing="0" w:after="0" w:afterAutospacing="0"/>
+        <w:textAlignment w:val="baseline"/>
+        <w:rPr>
+          <w:rFonts w:ascii="Segoe UI" w:hAnsi="Segoe UI" w:cs="Segoe UI"/>
+          <w:sz w:val="18"/>
+          <w:szCs w:val="18"/>
+        </w:rPr>
+      </w:pPr>
+      <w:r>
+        <w:rPr>
+          <w:rStyle w:val="eop"/>
+          <w:rFonts w:ascii="Aptos" w:eastAsiaTheme="majorEastAsia" w:hAnsi="Aptos" w:cs="Segoe UI"/>
+        </w:rPr>
+        <w:t> </w:t>
+      </w:r>
+    </w:p>
+    <w:p>
+      <w:pPr>
+        <w:pStyle w:val="paragraph"/>
+        <w:spacing w:before="0" w:beforeAutospacing="0" w:after="0" w:afterAutospacing="0"/>
+        <w:textAlignment w:val="baseline"/>
+        <w:rPr>
+          <w:rFonts w:ascii="Segoe UI" w:hAnsi="Segoe UI" w:cs="Segoe UI"/>
+          <w:sz w:val="18"/>
+          <w:szCs w:val="18"/>
+        </w:rPr>
+      </w:pPr>
+      <w:r>
+        <w:rPr>
+          <w:rStyle w:val="eop"/>
+          <w:rFonts w:ascii="Aptos" w:eastAsiaTheme="majorEastAsia" w:hAnsi="Aptos" w:cs="Segoe UI"/>
+        </w:rPr>
+        <w:t> </w:t>
+      </w:r>
+    </w:p>
+    <w:p>
+      <w:pPr>
+        <w:pStyle w:val="paragraph"/>
+        <w:spacing w:before="0" w:beforeAutospacing="0" w:after="0" w:afterAutospacing="0"/>
+        <w:textAlignment w:val="baseline"/>
+        <w:rPr>
+          <w:rFonts w:ascii="Segoe UI" w:hAnsi="Segoe UI" w:cs="Segoe UI"/>
+          <w:sz w:val="18"/>
+          <w:szCs w:val="18"/>
+        </w:rPr>
+      </w:pPr>
+      <w:r>
+        <w:rPr>
+          <w:rStyle w:val="normaltextrun"/>
+          <w:rFonts w:ascii="Aptos" w:eastAsiaTheme="majorEastAsia" w:hAnsi="Aptos" w:cs="Segoe UI"/>
+          <w:b/>
+          <w:bCs/>
+          <w:color w:val="C00000"/>
+        </w:rPr>
+        <w:t>Congratulations you have now subscribed to the data shared with you from ADB via Data Share and confirmed you can query the data.</w:t>
+      </w:r>
+      <w:r>
+        <w:rPr>
+          <w:rStyle w:val="eop"/>
+          <w:rFonts w:ascii="Aptos" w:eastAsiaTheme="majorEastAsia" w:hAnsi="Aptos" w:cs="Segoe UI"/>
+          <w:color w:val="C00000"/>
+        </w:rPr>
+        <w:t> </w:t>
+      </w:r>
+    </w:p>
+    <w:p>
+      <w:pPr>
+        <w:pStyle w:val="paragraph"/>
+        <w:spacing w:before="0" w:beforeAutospacing="0" w:after="0" w:afterAutospacing="0"/>
+        <w:textAlignment w:val="baseline"/>
+        <w:rPr>
+          <w:rFonts w:ascii="Segoe UI" w:hAnsi="Segoe UI" w:cs="Segoe UI"/>
+          <w:sz w:val="18"/>
+          <w:szCs w:val="18"/>
+        </w:rPr>
+      </w:pPr>
+      <w:r>
+        <w:rPr>
+          <w:rStyle w:val="eop"/>
+          <w:rFonts w:ascii="Aptos" w:eastAsiaTheme="majorEastAsia" w:hAnsi="Aptos" w:cs="Segoe UI"/>
+        </w:rPr>
+        <w:t> </w:t>
+      </w:r>
+    </w:p>
+    <w:p>
+      <w:pPr>
+        <w:spacing w:line="240" w:lineRule="auto"/>
+      </w:pPr>
+    </w:p>
     <w:sectPr>
-      <w:headerReference w:type="even" r:id="rId6"/>
-      <w:headerReference w:type="default" r:id="rId7"/>
-      <w:footerReference w:type="even" r:id="rId8"/>
-      <w:footerReference w:type="default" r:id="rId9"/>
-      <w:headerReference w:type="first" r:id="rId10"/>
-      <w:footerReference w:type="first" r:id="rId11"/>
+      <w:headerReference w:type="even" r:id="rId18"/>
+      <w:headerReference w:type="default" r:id="rId19"/>
+      <w:footerReference w:type="even" r:id="rId20"/>
+      <w:footerReference w:type="default" r:id="rId21"/>
+      <w:headerReference w:type="first" r:id="rId22"/>
+      <w:footerReference w:type="first" r:id="rId23"/>
       <w:pgSz w:w="12240" w:h="15840"/>
       <w:pgMar w:top="1440" w:right="1440" w:bottom="1440" w:left="1440" w:header="720" w:footer="720" w:gutter="0"/>
       <w:cols w:space="720"/>
@@ -853,6 +3631,2127 @@
     </w:r>
   </w:p>
 </w:hdr>
+</file>
+
+<file path=word/numbering.xml><?xml version="1.0" encoding="utf-8"?>
+<w:numbering xmlns:wpc="http://schemas.microsoft.com/office/word/2010/wordprocessingCanvas" xmlns:cx="http://schemas.microsoft.com/office/drawing/2014/chartex" xmlns:cx1="http://schemas.microsoft.com/office/drawing/2015/9/8/chartex" xmlns:cx2="http://schemas.microsoft.com/office/drawing/2015/10/21/chartex" xmlns:cx3="http://schemas.microsoft.com/office/drawing/2016/5/9/chartex" xmlns:cx4="http://schemas.microsoft.com/office/drawing/2016/5/10/chartex" xmlns:cx5="http://schemas.microsoft.com/office/drawing/2016/5/11/chartex" xmlns:cx6="http://schemas.microsoft.com/office/drawing/2016/5/12/chartex" xmlns:cx7="http://schemas.microsoft.com/office/drawing/2016/5/13/chartex" xmlns:cx8="http://schemas.microsoft.com/office/drawing/2016/5/14/chartex" xmlns:mc="http://schemas.openxmlformats.org/markup-compatibility/2006" xmlns:aink="http://schemas.microsoft.com/office/drawing/2016/ink" xmlns:am3d="http://schemas.microsoft.com/office/drawing/2017/model3d" xmlns:o="urn:schemas-microsoft-com:office:office" xmlns:oel="http://schemas.microsoft.com/office/2019/extlst" xmlns:r="http://schemas.openxmlformats.org/officeDocument/2006/relationships" xmlns:m="http://schemas.openxmlformats.org/officeDocument/2006/math" xmlns:v="urn:schemas-microsoft-com:vml" xmlns:wp14="http://schemas.microsoft.com/office/word/2010/wordprocessingDrawing" xmlns:wp="http://schemas.openxmlformats.org/drawingml/2006/wordprocessingDrawing" xmlns:w10="urn:schemas-microsoft-com:office:word" xmlns:w="http://schemas.openxmlformats.org/wordprocessingml/2006/main" xmlns:w14="http://schemas.microsoft.com/office/word/2010/wordml" xmlns:w15="http://schemas.microsoft.com/office/word/2012/wordml" xmlns:w16cex="http://schemas.microsoft.com/office/word/2018/wordml/cex" xmlns:w16cid="http://schemas.microsoft.com/office/word/2016/wordml/cid" xmlns:w16="http://schemas.microsoft.com/office/word/2018/wordml" xmlns:w16du="http://schemas.microsoft.com/office/word/2023/wordml/word16du" xmlns:w16sdtdh="http://schemas.microsoft.com/office/word/2020/wordml/sdtdatahash" xmlns:w16sdtfl="http://schemas.microsoft.com/office/word/2024/wordml/sdtformatlock" xmlns:w16se="http://schemas.microsoft.com/office/word/2015/wordml/symex" xmlns:wpg="http://schemas.microsoft.com/office/word/2010/wordprocessingGroup" xmlns:wpi="http://schemas.microsoft.com/office/word/2010/wordprocessingInk" xmlns:wne="http://schemas.microsoft.com/office/word/2006/wordml" xmlns:wps="http://schemas.microsoft.com/office/word/2010/wordprocessingShape" mc:Ignorable="w14 w15 w16se w16cid w16 w16cex w16sdtdh w16sdtfl w16du wp14">
+  <w:abstractNum w:abstractNumId="0" w15:restartNumberingAfterBreak="0">
+    <w:nsid w:val="05A11CC4"/>
+    <w:multiLevelType w:val="multilevel"/>
+    <w:tmpl w:val="8C2E6B7C"/>
+    <w:lvl w:ilvl="0">
+      <w:start w:val="8"/>
+      <w:numFmt w:val="decimal"/>
+      <w:lvlText w:val="%1."/>
+      <w:lvlJc w:val="left"/>
+      <w:pPr>
+        <w:tabs>
+          <w:tab w:val="num" w:pos="720"/>
+        </w:tabs>
+        <w:ind w:left="720" w:hanging="360"/>
+      </w:pPr>
+    </w:lvl>
+    <w:lvl w:ilvl="1" w:tentative="1">
+      <w:start w:val="1"/>
+      <w:numFmt w:val="decimal"/>
+      <w:lvlText w:val="%2."/>
+      <w:lvlJc w:val="left"/>
+      <w:pPr>
+        <w:tabs>
+          <w:tab w:val="num" w:pos="1440"/>
+        </w:tabs>
+        <w:ind w:left="1440" w:hanging="360"/>
+      </w:pPr>
+    </w:lvl>
+    <w:lvl w:ilvl="2" w:tentative="1">
+      <w:start w:val="1"/>
+      <w:numFmt w:val="decimal"/>
+      <w:lvlText w:val="%3."/>
+      <w:lvlJc w:val="left"/>
+      <w:pPr>
+        <w:tabs>
+          <w:tab w:val="num" w:pos="2160"/>
+        </w:tabs>
+        <w:ind w:left="2160" w:hanging="360"/>
+      </w:pPr>
+    </w:lvl>
+    <w:lvl w:ilvl="3" w:tentative="1">
+      <w:start w:val="1"/>
+      <w:numFmt w:val="decimal"/>
+      <w:lvlText w:val="%4."/>
+      <w:lvlJc w:val="left"/>
+      <w:pPr>
+        <w:tabs>
+          <w:tab w:val="num" w:pos="2880"/>
+        </w:tabs>
+        <w:ind w:left="2880" w:hanging="360"/>
+      </w:pPr>
+    </w:lvl>
+    <w:lvl w:ilvl="4" w:tentative="1">
+      <w:start w:val="1"/>
+      <w:numFmt w:val="decimal"/>
+      <w:lvlText w:val="%5."/>
+      <w:lvlJc w:val="left"/>
+      <w:pPr>
+        <w:tabs>
+          <w:tab w:val="num" w:pos="3600"/>
+        </w:tabs>
+        <w:ind w:left="3600" w:hanging="360"/>
+      </w:pPr>
+    </w:lvl>
+    <w:lvl w:ilvl="5" w:tentative="1">
+      <w:start w:val="1"/>
+      <w:numFmt w:val="decimal"/>
+      <w:lvlText w:val="%6."/>
+      <w:lvlJc w:val="left"/>
+      <w:pPr>
+        <w:tabs>
+          <w:tab w:val="num" w:pos="4320"/>
+        </w:tabs>
+        <w:ind w:left="4320" w:hanging="360"/>
+      </w:pPr>
+    </w:lvl>
+    <w:lvl w:ilvl="6" w:tentative="1">
+      <w:start w:val="1"/>
+      <w:numFmt w:val="decimal"/>
+      <w:lvlText w:val="%7."/>
+      <w:lvlJc w:val="left"/>
+      <w:pPr>
+        <w:tabs>
+          <w:tab w:val="num" w:pos="5040"/>
+        </w:tabs>
+        <w:ind w:left="5040" w:hanging="360"/>
+      </w:pPr>
+    </w:lvl>
+    <w:lvl w:ilvl="7" w:tentative="1">
+      <w:start w:val="1"/>
+      <w:numFmt w:val="decimal"/>
+      <w:lvlText w:val="%8."/>
+      <w:lvlJc w:val="left"/>
+      <w:pPr>
+        <w:tabs>
+          <w:tab w:val="num" w:pos="5760"/>
+        </w:tabs>
+        <w:ind w:left="5760" w:hanging="360"/>
+      </w:pPr>
+    </w:lvl>
+    <w:lvl w:ilvl="8" w:tentative="1">
+      <w:start w:val="1"/>
+      <w:numFmt w:val="decimal"/>
+      <w:lvlText w:val="%9."/>
+      <w:lvlJc w:val="left"/>
+      <w:pPr>
+        <w:tabs>
+          <w:tab w:val="num" w:pos="6480"/>
+        </w:tabs>
+        <w:ind w:left="6480" w:hanging="360"/>
+      </w:pPr>
+    </w:lvl>
+  </w:abstractNum>
+  <w:abstractNum w:abstractNumId="1" w15:restartNumberingAfterBreak="0">
+    <w:nsid w:val="0A9C241B"/>
+    <w:multiLevelType w:val="multilevel"/>
+    <w:tmpl w:val="D26E3F42"/>
+    <w:lvl w:ilvl="0">
+      <w:start w:val="1"/>
+      <w:numFmt w:val="decimal"/>
+      <w:lvlText w:val="%1."/>
+      <w:lvlJc w:val="left"/>
+      <w:pPr>
+        <w:tabs>
+          <w:tab w:val="num" w:pos="720"/>
+        </w:tabs>
+        <w:ind w:left="720" w:hanging="360"/>
+      </w:pPr>
+    </w:lvl>
+    <w:lvl w:ilvl="1" w:tentative="1">
+      <w:start w:val="1"/>
+      <w:numFmt w:val="decimal"/>
+      <w:lvlText w:val="%2."/>
+      <w:lvlJc w:val="left"/>
+      <w:pPr>
+        <w:tabs>
+          <w:tab w:val="num" w:pos="1440"/>
+        </w:tabs>
+        <w:ind w:left="1440" w:hanging="360"/>
+      </w:pPr>
+    </w:lvl>
+    <w:lvl w:ilvl="2" w:tentative="1">
+      <w:start w:val="1"/>
+      <w:numFmt w:val="decimal"/>
+      <w:lvlText w:val="%3."/>
+      <w:lvlJc w:val="left"/>
+      <w:pPr>
+        <w:tabs>
+          <w:tab w:val="num" w:pos="2160"/>
+        </w:tabs>
+        <w:ind w:left="2160" w:hanging="360"/>
+      </w:pPr>
+    </w:lvl>
+    <w:lvl w:ilvl="3" w:tentative="1">
+      <w:start w:val="1"/>
+      <w:numFmt w:val="decimal"/>
+      <w:lvlText w:val="%4."/>
+      <w:lvlJc w:val="left"/>
+      <w:pPr>
+        <w:tabs>
+          <w:tab w:val="num" w:pos="2880"/>
+        </w:tabs>
+        <w:ind w:left="2880" w:hanging="360"/>
+      </w:pPr>
+    </w:lvl>
+    <w:lvl w:ilvl="4" w:tentative="1">
+      <w:start w:val="1"/>
+      <w:numFmt w:val="decimal"/>
+      <w:lvlText w:val="%5."/>
+      <w:lvlJc w:val="left"/>
+      <w:pPr>
+        <w:tabs>
+          <w:tab w:val="num" w:pos="3600"/>
+        </w:tabs>
+        <w:ind w:left="3600" w:hanging="360"/>
+      </w:pPr>
+    </w:lvl>
+    <w:lvl w:ilvl="5" w:tentative="1">
+      <w:start w:val="1"/>
+      <w:numFmt w:val="decimal"/>
+      <w:lvlText w:val="%6."/>
+      <w:lvlJc w:val="left"/>
+      <w:pPr>
+        <w:tabs>
+          <w:tab w:val="num" w:pos="4320"/>
+        </w:tabs>
+        <w:ind w:left="4320" w:hanging="360"/>
+      </w:pPr>
+    </w:lvl>
+    <w:lvl w:ilvl="6" w:tentative="1">
+      <w:start w:val="1"/>
+      <w:numFmt w:val="decimal"/>
+      <w:lvlText w:val="%7."/>
+      <w:lvlJc w:val="left"/>
+      <w:pPr>
+        <w:tabs>
+          <w:tab w:val="num" w:pos="5040"/>
+        </w:tabs>
+        <w:ind w:left="5040" w:hanging="360"/>
+      </w:pPr>
+    </w:lvl>
+    <w:lvl w:ilvl="7" w:tentative="1">
+      <w:start w:val="1"/>
+      <w:numFmt w:val="decimal"/>
+      <w:lvlText w:val="%8."/>
+      <w:lvlJc w:val="left"/>
+      <w:pPr>
+        <w:tabs>
+          <w:tab w:val="num" w:pos="5760"/>
+        </w:tabs>
+        <w:ind w:left="5760" w:hanging="360"/>
+      </w:pPr>
+    </w:lvl>
+    <w:lvl w:ilvl="8" w:tentative="1">
+      <w:start w:val="1"/>
+      <w:numFmt w:val="decimal"/>
+      <w:lvlText w:val="%9."/>
+      <w:lvlJc w:val="left"/>
+      <w:pPr>
+        <w:tabs>
+          <w:tab w:val="num" w:pos="6480"/>
+        </w:tabs>
+        <w:ind w:left="6480" w:hanging="360"/>
+      </w:pPr>
+    </w:lvl>
+  </w:abstractNum>
+  <w:abstractNum w:abstractNumId="2" w15:restartNumberingAfterBreak="0">
+    <w:nsid w:val="11215D37"/>
+    <w:multiLevelType w:val="multilevel"/>
+    <w:tmpl w:val="BDE4893A"/>
+    <w:lvl w:ilvl="0">
+      <w:start w:val="3"/>
+      <w:numFmt w:val="decimal"/>
+      <w:lvlText w:val="%1."/>
+      <w:lvlJc w:val="left"/>
+      <w:pPr>
+        <w:tabs>
+          <w:tab w:val="num" w:pos="720"/>
+        </w:tabs>
+        <w:ind w:left="720" w:hanging="360"/>
+      </w:pPr>
+    </w:lvl>
+    <w:lvl w:ilvl="1" w:tentative="1">
+      <w:start w:val="1"/>
+      <w:numFmt w:val="decimal"/>
+      <w:lvlText w:val="%2."/>
+      <w:lvlJc w:val="left"/>
+      <w:pPr>
+        <w:tabs>
+          <w:tab w:val="num" w:pos="1440"/>
+        </w:tabs>
+        <w:ind w:left="1440" w:hanging="360"/>
+      </w:pPr>
+    </w:lvl>
+    <w:lvl w:ilvl="2" w:tentative="1">
+      <w:start w:val="1"/>
+      <w:numFmt w:val="decimal"/>
+      <w:lvlText w:val="%3."/>
+      <w:lvlJc w:val="left"/>
+      <w:pPr>
+        <w:tabs>
+          <w:tab w:val="num" w:pos="2160"/>
+        </w:tabs>
+        <w:ind w:left="2160" w:hanging="360"/>
+      </w:pPr>
+    </w:lvl>
+    <w:lvl w:ilvl="3" w:tentative="1">
+      <w:start w:val="1"/>
+      <w:numFmt w:val="decimal"/>
+      <w:lvlText w:val="%4."/>
+      <w:lvlJc w:val="left"/>
+      <w:pPr>
+        <w:tabs>
+          <w:tab w:val="num" w:pos="2880"/>
+        </w:tabs>
+        <w:ind w:left="2880" w:hanging="360"/>
+      </w:pPr>
+    </w:lvl>
+    <w:lvl w:ilvl="4" w:tentative="1">
+      <w:start w:val="1"/>
+      <w:numFmt w:val="decimal"/>
+      <w:lvlText w:val="%5."/>
+      <w:lvlJc w:val="left"/>
+      <w:pPr>
+        <w:tabs>
+          <w:tab w:val="num" w:pos="3600"/>
+        </w:tabs>
+        <w:ind w:left="3600" w:hanging="360"/>
+      </w:pPr>
+    </w:lvl>
+    <w:lvl w:ilvl="5" w:tentative="1">
+      <w:start w:val="1"/>
+      <w:numFmt w:val="decimal"/>
+      <w:lvlText w:val="%6."/>
+      <w:lvlJc w:val="left"/>
+      <w:pPr>
+        <w:tabs>
+          <w:tab w:val="num" w:pos="4320"/>
+        </w:tabs>
+        <w:ind w:left="4320" w:hanging="360"/>
+      </w:pPr>
+    </w:lvl>
+    <w:lvl w:ilvl="6" w:tentative="1">
+      <w:start w:val="1"/>
+      <w:numFmt w:val="decimal"/>
+      <w:lvlText w:val="%7."/>
+      <w:lvlJc w:val="left"/>
+      <w:pPr>
+        <w:tabs>
+          <w:tab w:val="num" w:pos="5040"/>
+        </w:tabs>
+        <w:ind w:left="5040" w:hanging="360"/>
+      </w:pPr>
+    </w:lvl>
+    <w:lvl w:ilvl="7" w:tentative="1">
+      <w:start w:val="1"/>
+      <w:numFmt w:val="decimal"/>
+      <w:lvlText w:val="%8."/>
+      <w:lvlJc w:val="left"/>
+      <w:pPr>
+        <w:tabs>
+          <w:tab w:val="num" w:pos="5760"/>
+        </w:tabs>
+        <w:ind w:left="5760" w:hanging="360"/>
+      </w:pPr>
+    </w:lvl>
+    <w:lvl w:ilvl="8" w:tentative="1">
+      <w:start w:val="1"/>
+      <w:numFmt w:val="decimal"/>
+      <w:lvlText w:val="%9."/>
+      <w:lvlJc w:val="left"/>
+      <w:pPr>
+        <w:tabs>
+          <w:tab w:val="num" w:pos="6480"/>
+        </w:tabs>
+        <w:ind w:left="6480" w:hanging="360"/>
+      </w:pPr>
+    </w:lvl>
+  </w:abstractNum>
+  <w:abstractNum w:abstractNumId="3" w15:restartNumberingAfterBreak="0">
+    <w:nsid w:val="1EEF6315"/>
+    <w:multiLevelType w:val="hybridMultilevel"/>
+    <w:tmpl w:val="B51475B8"/>
+    <w:lvl w:ilvl="0" w:tplc="04090001">
+      <w:start w:val="1"/>
+      <w:numFmt w:val="bullet"/>
+      <w:lvlText w:val=""/>
+      <w:lvlJc w:val="left"/>
+      <w:pPr>
+        <w:ind w:left="360" w:hanging="360"/>
+      </w:pPr>
+      <w:rPr>
+        <w:rFonts w:ascii="Symbol" w:hAnsi="Symbol" w:hint="default"/>
+      </w:rPr>
+    </w:lvl>
+    <w:lvl w:ilvl="1" w:tplc="04090003" w:tentative="1">
+      <w:start w:val="1"/>
+      <w:numFmt w:val="bullet"/>
+      <w:lvlText w:val="o"/>
+      <w:lvlJc w:val="left"/>
+      <w:pPr>
+        <w:ind w:left="1080" w:hanging="360"/>
+      </w:pPr>
+      <w:rPr>
+        <w:rFonts w:ascii="Courier New" w:hAnsi="Courier New" w:cs="Courier New" w:hint="default"/>
+      </w:rPr>
+    </w:lvl>
+    <w:lvl w:ilvl="2" w:tplc="04090005" w:tentative="1">
+      <w:start w:val="1"/>
+      <w:numFmt w:val="bullet"/>
+      <w:lvlText w:val=""/>
+      <w:lvlJc w:val="left"/>
+      <w:pPr>
+        <w:ind w:left="1800" w:hanging="360"/>
+      </w:pPr>
+      <w:rPr>
+        <w:rFonts w:ascii="Wingdings" w:hAnsi="Wingdings" w:hint="default"/>
+      </w:rPr>
+    </w:lvl>
+    <w:lvl w:ilvl="3" w:tplc="04090001" w:tentative="1">
+      <w:start w:val="1"/>
+      <w:numFmt w:val="bullet"/>
+      <w:lvlText w:val=""/>
+      <w:lvlJc w:val="left"/>
+      <w:pPr>
+        <w:ind w:left="2520" w:hanging="360"/>
+      </w:pPr>
+      <w:rPr>
+        <w:rFonts w:ascii="Symbol" w:hAnsi="Symbol" w:hint="default"/>
+      </w:rPr>
+    </w:lvl>
+    <w:lvl w:ilvl="4" w:tplc="04090003" w:tentative="1">
+      <w:start w:val="1"/>
+      <w:numFmt w:val="bullet"/>
+      <w:lvlText w:val="o"/>
+      <w:lvlJc w:val="left"/>
+      <w:pPr>
+        <w:ind w:left="3240" w:hanging="360"/>
+      </w:pPr>
+      <w:rPr>
+        <w:rFonts w:ascii="Courier New" w:hAnsi="Courier New" w:cs="Courier New" w:hint="default"/>
+      </w:rPr>
+    </w:lvl>
+    <w:lvl w:ilvl="5" w:tplc="04090005" w:tentative="1">
+      <w:start w:val="1"/>
+      <w:numFmt w:val="bullet"/>
+      <w:lvlText w:val=""/>
+      <w:lvlJc w:val="left"/>
+      <w:pPr>
+        <w:ind w:left="3960" w:hanging="360"/>
+      </w:pPr>
+      <w:rPr>
+        <w:rFonts w:ascii="Wingdings" w:hAnsi="Wingdings" w:hint="default"/>
+      </w:rPr>
+    </w:lvl>
+    <w:lvl w:ilvl="6" w:tplc="04090001" w:tentative="1">
+      <w:start w:val="1"/>
+      <w:numFmt w:val="bullet"/>
+      <w:lvlText w:val=""/>
+      <w:lvlJc w:val="left"/>
+      <w:pPr>
+        <w:ind w:left="4680" w:hanging="360"/>
+      </w:pPr>
+      <w:rPr>
+        <w:rFonts w:ascii="Symbol" w:hAnsi="Symbol" w:hint="default"/>
+      </w:rPr>
+    </w:lvl>
+    <w:lvl w:ilvl="7" w:tplc="04090003" w:tentative="1">
+      <w:start w:val="1"/>
+      <w:numFmt w:val="bullet"/>
+      <w:lvlText w:val="o"/>
+      <w:lvlJc w:val="left"/>
+      <w:pPr>
+        <w:ind w:left="5400" w:hanging="360"/>
+      </w:pPr>
+      <w:rPr>
+        <w:rFonts w:ascii="Courier New" w:hAnsi="Courier New" w:cs="Courier New" w:hint="default"/>
+      </w:rPr>
+    </w:lvl>
+    <w:lvl w:ilvl="8" w:tplc="04090005" w:tentative="1">
+      <w:start w:val="1"/>
+      <w:numFmt w:val="bullet"/>
+      <w:lvlText w:val=""/>
+      <w:lvlJc w:val="left"/>
+      <w:pPr>
+        <w:ind w:left="6120" w:hanging="360"/>
+      </w:pPr>
+      <w:rPr>
+        <w:rFonts w:ascii="Wingdings" w:hAnsi="Wingdings" w:hint="default"/>
+      </w:rPr>
+    </w:lvl>
+  </w:abstractNum>
+  <w:abstractNum w:abstractNumId="4" w15:restartNumberingAfterBreak="0">
+    <w:nsid w:val="209065A3"/>
+    <w:multiLevelType w:val="multilevel"/>
+    <w:tmpl w:val="E578B17A"/>
+    <w:lvl w:ilvl="0">
+      <w:start w:val="3"/>
+      <w:numFmt w:val="decimal"/>
+      <w:lvlText w:val="%1."/>
+      <w:lvlJc w:val="left"/>
+      <w:pPr>
+        <w:tabs>
+          <w:tab w:val="num" w:pos="720"/>
+        </w:tabs>
+        <w:ind w:left="720" w:hanging="360"/>
+      </w:pPr>
+    </w:lvl>
+    <w:lvl w:ilvl="1" w:tentative="1">
+      <w:start w:val="1"/>
+      <w:numFmt w:val="decimal"/>
+      <w:lvlText w:val="%2."/>
+      <w:lvlJc w:val="left"/>
+      <w:pPr>
+        <w:tabs>
+          <w:tab w:val="num" w:pos="1440"/>
+        </w:tabs>
+        <w:ind w:left="1440" w:hanging="360"/>
+      </w:pPr>
+    </w:lvl>
+    <w:lvl w:ilvl="2" w:tentative="1">
+      <w:start w:val="1"/>
+      <w:numFmt w:val="decimal"/>
+      <w:lvlText w:val="%3."/>
+      <w:lvlJc w:val="left"/>
+      <w:pPr>
+        <w:tabs>
+          <w:tab w:val="num" w:pos="2160"/>
+        </w:tabs>
+        <w:ind w:left="2160" w:hanging="360"/>
+      </w:pPr>
+    </w:lvl>
+    <w:lvl w:ilvl="3" w:tentative="1">
+      <w:start w:val="1"/>
+      <w:numFmt w:val="decimal"/>
+      <w:lvlText w:val="%4."/>
+      <w:lvlJc w:val="left"/>
+      <w:pPr>
+        <w:tabs>
+          <w:tab w:val="num" w:pos="2880"/>
+        </w:tabs>
+        <w:ind w:left="2880" w:hanging="360"/>
+      </w:pPr>
+    </w:lvl>
+    <w:lvl w:ilvl="4" w:tentative="1">
+      <w:start w:val="1"/>
+      <w:numFmt w:val="decimal"/>
+      <w:lvlText w:val="%5."/>
+      <w:lvlJc w:val="left"/>
+      <w:pPr>
+        <w:tabs>
+          <w:tab w:val="num" w:pos="3600"/>
+        </w:tabs>
+        <w:ind w:left="3600" w:hanging="360"/>
+      </w:pPr>
+    </w:lvl>
+    <w:lvl w:ilvl="5" w:tentative="1">
+      <w:start w:val="1"/>
+      <w:numFmt w:val="decimal"/>
+      <w:lvlText w:val="%6."/>
+      <w:lvlJc w:val="left"/>
+      <w:pPr>
+        <w:tabs>
+          <w:tab w:val="num" w:pos="4320"/>
+        </w:tabs>
+        <w:ind w:left="4320" w:hanging="360"/>
+      </w:pPr>
+    </w:lvl>
+    <w:lvl w:ilvl="6" w:tentative="1">
+      <w:start w:val="1"/>
+      <w:numFmt w:val="decimal"/>
+      <w:lvlText w:val="%7."/>
+      <w:lvlJc w:val="left"/>
+      <w:pPr>
+        <w:tabs>
+          <w:tab w:val="num" w:pos="5040"/>
+        </w:tabs>
+        <w:ind w:left="5040" w:hanging="360"/>
+      </w:pPr>
+    </w:lvl>
+    <w:lvl w:ilvl="7" w:tentative="1">
+      <w:start w:val="1"/>
+      <w:numFmt w:val="decimal"/>
+      <w:lvlText w:val="%8."/>
+      <w:lvlJc w:val="left"/>
+      <w:pPr>
+        <w:tabs>
+          <w:tab w:val="num" w:pos="5760"/>
+        </w:tabs>
+        <w:ind w:left="5760" w:hanging="360"/>
+      </w:pPr>
+    </w:lvl>
+    <w:lvl w:ilvl="8" w:tentative="1">
+      <w:start w:val="1"/>
+      <w:numFmt w:val="decimal"/>
+      <w:lvlText w:val="%9."/>
+      <w:lvlJc w:val="left"/>
+      <w:pPr>
+        <w:tabs>
+          <w:tab w:val="num" w:pos="6480"/>
+        </w:tabs>
+        <w:ind w:left="6480" w:hanging="360"/>
+      </w:pPr>
+    </w:lvl>
+  </w:abstractNum>
+  <w:abstractNum w:abstractNumId="5" w15:restartNumberingAfterBreak="0">
+    <w:nsid w:val="24080F20"/>
+    <w:multiLevelType w:val="multilevel"/>
+    <w:tmpl w:val="C36694E8"/>
+    <w:lvl w:ilvl="0">
+      <w:start w:val="4"/>
+      <w:numFmt w:val="decimal"/>
+      <w:lvlText w:val="%1."/>
+      <w:lvlJc w:val="left"/>
+      <w:pPr>
+        <w:tabs>
+          <w:tab w:val="num" w:pos="720"/>
+        </w:tabs>
+        <w:ind w:left="720" w:hanging="360"/>
+      </w:pPr>
+    </w:lvl>
+    <w:lvl w:ilvl="1" w:tentative="1">
+      <w:start w:val="1"/>
+      <w:numFmt w:val="decimal"/>
+      <w:lvlText w:val="%2."/>
+      <w:lvlJc w:val="left"/>
+      <w:pPr>
+        <w:tabs>
+          <w:tab w:val="num" w:pos="1440"/>
+        </w:tabs>
+        <w:ind w:left="1440" w:hanging="360"/>
+      </w:pPr>
+    </w:lvl>
+    <w:lvl w:ilvl="2" w:tentative="1">
+      <w:start w:val="1"/>
+      <w:numFmt w:val="decimal"/>
+      <w:lvlText w:val="%3."/>
+      <w:lvlJc w:val="left"/>
+      <w:pPr>
+        <w:tabs>
+          <w:tab w:val="num" w:pos="2160"/>
+        </w:tabs>
+        <w:ind w:left="2160" w:hanging="360"/>
+      </w:pPr>
+    </w:lvl>
+    <w:lvl w:ilvl="3" w:tentative="1">
+      <w:start w:val="1"/>
+      <w:numFmt w:val="decimal"/>
+      <w:lvlText w:val="%4."/>
+      <w:lvlJc w:val="left"/>
+      <w:pPr>
+        <w:tabs>
+          <w:tab w:val="num" w:pos="2880"/>
+        </w:tabs>
+        <w:ind w:left="2880" w:hanging="360"/>
+      </w:pPr>
+    </w:lvl>
+    <w:lvl w:ilvl="4" w:tentative="1">
+      <w:start w:val="1"/>
+      <w:numFmt w:val="decimal"/>
+      <w:lvlText w:val="%5."/>
+      <w:lvlJc w:val="left"/>
+      <w:pPr>
+        <w:tabs>
+          <w:tab w:val="num" w:pos="3600"/>
+        </w:tabs>
+        <w:ind w:left="3600" w:hanging="360"/>
+      </w:pPr>
+    </w:lvl>
+    <w:lvl w:ilvl="5" w:tentative="1">
+      <w:start w:val="1"/>
+      <w:numFmt w:val="decimal"/>
+      <w:lvlText w:val="%6."/>
+      <w:lvlJc w:val="left"/>
+      <w:pPr>
+        <w:tabs>
+          <w:tab w:val="num" w:pos="4320"/>
+        </w:tabs>
+        <w:ind w:left="4320" w:hanging="360"/>
+      </w:pPr>
+    </w:lvl>
+    <w:lvl w:ilvl="6" w:tentative="1">
+      <w:start w:val="1"/>
+      <w:numFmt w:val="decimal"/>
+      <w:lvlText w:val="%7."/>
+      <w:lvlJc w:val="left"/>
+      <w:pPr>
+        <w:tabs>
+          <w:tab w:val="num" w:pos="5040"/>
+        </w:tabs>
+        <w:ind w:left="5040" w:hanging="360"/>
+      </w:pPr>
+    </w:lvl>
+    <w:lvl w:ilvl="7" w:tentative="1">
+      <w:start w:val="1"/>
+      <w:numFmt w:val="decimal"/>
+      <w:lvlText w:val="%8."/>
+      <w:lvlJc w:val="left"/>
+      <w:pPr>
+        <w:tabs>
+          <w:tab w:val="num" w:pos="5760"/>
+        </w:tabs>
+        <w:ind w:left="5760" w:hanging="360"/>
+      </w:pPr>
+    </w:lvl>
+    <w:lvl w:ilvl="8" w:tentative="1">
+      <w:start w:val="1"/>
+      <w:numFmt w:val="decimal"/>
+      <w:lvlText w:val="%9."/>
+      <w:lvlJc w:val="left"/>
+      <w:pPr>
+        <w:tabs>
+          <w:tab w:val="num" w:pos="6480"/>
+        </w:tabs>
+        <w:ind w:left="6480" w:hanging="360"/>
+      </w:pPr>
+    </w:lvl>
+  </w:abstractNum>
+  <w:abstractNum w:abstractNumId="6" w15:restartNumberingAfterBreak="0">
+    <w:nsid w:val="25927A64"/>
+    <w:multiLevelType w:val="multilevel"/>
+    <w:tmpl w:val="57E8F3A0"/>
+    <w:lvl w:ilvl="0">
+      <w:start w:val="1"/>
+      <w:numFmt w:val="bullet"/>
+      <w:lvlText w:val=""/>
+      <w:lvlJc w:val="left"/>
+      <w:pPr>
+        <w:tabs>
+          <w:tab w:val="num" w:pos="0"/>
+        </w:tabs>
+        <w:ind w:left="0" w:hanging="360"/>
+      </w:pPr>
+      <w:rPr>
+        <w:rFonts w:ascii="Symbol" w:hAnsi="Symbol" w:hint="default"/>
+        <w:sz w:val="20"/>
+      </w:rPr>
+    </w:lvl>
+    <w:lvl w:ilvl="1" w:tentative="1">
+      <w:start w:val="1"/>
+      <w:numFmt w:val="bullet"/>
+      <w:lvlText w:val=""/>
+      <w:lvlJc w:val="left"/>
+      <w:pPr>
+        <w:tabs>
+          <w:tab w:val="num" w:pos="720"/>
+        </w:tabs>
+        <w:ind w:left="720" w:hanging="360"/>
+      </w:pPr>
+      <w:rPr>
+        <w:rFonts w:ascii="Symbol" w:hAnsi="Symbol" w:hint="default"/>
+        <w:sz w:val="20"/>
+      </w:rPr>
+    </w:lvl>
+    <w:lvl w:ilvl="2" w:tentative="1">
+      <w:start w:val="1"/>
+      <w:numFmt w:val="bullet"/>
+      <w:lvlText w:val=""/>
+      <w:lvlJc w:val="left"/>
+      <w:pPr>
+        <w:tabs>
+          <w:tab w:val="num" w:pos="1440"/>
+        </w:tabs>
+        <w:ind w:left="1440" w:hanging="360"/>
+      </w:pPr>
+      <w:rPr>
+        <w:rFonts w:ascii="Symbol" w:hAnsi="Symbol" w:hint="default"/>
+        <w:sz w:val="20"/>
+      </w:rPr>
+    </w:lvl>
+    <w:lvl w:ilvl="3" w:tentative="1">
+      <w:start w:val="1"/>
+      <w:numFmt w:val="bullet"/>
+      <w:lvlText w:val=""/>
+      <w:lvlJc w:val="left"/>
+      <w:pPr>
+        <w:tabs>
+          <w:tab w:val="num" w:pos="2160"/>
+        </w:tabs>
+        <w:ind w:left="2160" w:hanging="360"/>
+      </w:pPr>
+      <w:rPr>
+        <w:rFonts w:ascii="Symbol" w:hAnsi="Symbol" w:hint="default"/>
+        <w:sz w:val="20"/>
+      </w:rPr>
+    </w:lvl>
+    <w:lvl w:ilvl="4" w:tentative="1">
+      <w:start w:val="1"/>
+      <w:numFmt w:val="bullet"/>
+      <w:lvlText w:val=""/>
+      <w:lvlJc w:val="left"/>
+      <w:pPr>
+        <w:tabs>
+          <w:tab w:val="num" w:pos="2880"/>
+        </w:tabs>
+        <w:ind w:left="2880" w:hanging="360"/>
+      </w:pPr>
+      <w:rPr>
+        <w:rFonts w:ascii="Symbol" w:hAnsi="Symbol" w:hint="default"/>
+        <w:sz w:val="20"/>
+      </w:rPr>
+    </w:lvl>
+    <w:lvl w:ilvl="5" w:tentative="1">
+      <w:start w:val="1"/>
+      <w:numFmt w:val="bullet"/>
+      <w:lvlText w:val=""/>
+      <w:lvlJc w:val="left"/>
+      <w:pPr>
+        <w:tabs>
+          <w:tab w:val="num" w:pos="3600"/>
+        </w:tabs>
+        <w:ind w:left="3600" w:hanging="360"/>
+      </w:pPr>
+      <w:rPr>
+        <w:rFonts w:ascii="Symbol" w:hAnsi="Symbol" w:hint="default"/>
+        <w:sz w:val="20"/>
+      </w:rPr>
+    </w:lvl>
+    <w:lvl w:ilvl="6" w:tentative="1">
+      <w:start w:val="1"/>
+      <w:numFmt w:val="bullet"/>
+      <w:lvlText w:val=""/>
+      <w:lvlJc w:val="left"/>
+      <w:pPr>
+        <w:tabs>
+          <w:tab w:val="num" w:pos="4320"/>
+        </w:tabs>
+        <w:ind w:left="4320" w:hanging="360"/>
+      </w:pPr>
+      <w:rPr>
+        <w:rFonts w:ascii="Symbol" w:hAnsi="Symbol" w:hint="default"/>
+        <w:sz w:val="20"/>
+      </w:rPr>
+    </w:lvl>
+    <w:lvl w:ilvl="7" w:tentative="1">
+      <w:start w:val="1"/>
+      <w:numFmt w:val="bullet"/>
+      <w:lvlText w:val=""/>
+      <w:lvlJc w:val="left"/>
+      <w:pPr>
+        <w:tabs>
+          <w:tab w:val="num" w:pos="5040"/>
+        </w:tabs>
+        <w:ind w:left="5040" w:hanging="360"/>
+      </w:pPr>
+      <w:rPr>
+        <w:rFonts w:ascii="Symbol" w:hAnsi="Symbol" w:hint="default"/>
+        <w:sz w:val="20"/>
+      </w:rPr>
+    </w:lvl>
+    <w:lvl w:ilvl="8" w:tentative="1">
+      <w:start w:val="1"/>
+      <w:numFmt w:val="bullet"/>
+      <w:lvlText w:val=""/>
+      <w:lvlJc w:val="left"/>
+      <w:pPr>
+        <w:tabs>
+          <w:tab w:val="num" w:pos="5760"/>
+        </w:tabs>
+        <w:ind w:left="5760" w:hanging="360"/>
+      </w:pPr>
+      <w:rPr>
+        <w:rFonts w:ascii="Symbol" w:hAnsi="Symbol" w:hint="default"/>
+        <w:sz w:val="20"/>
+      </w:rPr>
+    </w:lvl>
+  </w:abstractNum>
+  <w:abstractNum w:abstractNumId="7" w15:restartNumberingAfterBreak="0">
+    <w:nsid w:val="27CB5057"/>
+    <w:multiLevelType w:val="multilevel"/>
+    <w:tmpl w:val="E228AB9C"/>
+    <w:lvl w:ilvl="0">
+      <w:start w:val="1"/>
+      <w:numFmt w:val="bullet"/>
+      <w:lvlText w:val=""/>
+      <w:lvlJc w:val="left"/>
+      <w:pPr>
+        <w:tabs>
+          <w:tab w:val="num" w:pos="720"/>
+        </w:tabs>
+        <w:ind w:left="720" w:hanging="360"/>
+      </w:pPr>
+      <w:rPr>
+        <w:rFonts w:ascii="Symbol" w:hAnsi="Symbol" w:hint="default"/>
+        <w:sz w:val="20"/>
+      </w:rPr>
+    </w:lvl>
+    <w:lvl w:ilvl="1" w:tentative="1">
+      <w:start w:val="1"/>
+      <w:numFmt w:val="bullet"/>
+      <w:lvlText w:val=""/>
+      <w:lvlJc w:val="left"/>
+      <w:pPr>
+        <w:tabs>
+          <w:tab w:val="num" w:pos="1440"/>
+        </w:tabs>
+        <w:ind w:left="1440" w:hanging="360"/>
+      </w:pPr>
+      <w:rPr>
+        <w:rFonts w:ascii="Symbol" w:hAnsi="Symbol" w:hint="default"/>
+        <w:sz w:val="20"/>
+      </w:rPr>
+    </w:lvl>
+    <w:lvl w:ilvl="2" w:tentative="1">
+      <w:start w:val="1"/>
+      <w:numFmt w:val="bullet"/>
+      <w:lvlText w:val=""/>
+      <w:lvlJc w:val="left"/>
+      <w:pPr>
+        <w:tabs>
+          <w:tab w:val="num" w:pos="2160"/>
+        </w:tabs>
+        <w:ind w:left="2160" w:hanging="360"/>
+      </w:pPr>
+      <w:rPr>
+        <w:rFonts w:ascii="Symbol" w:hAnsi="Symbol" w:hint="default"/>
+        <w:sz w:val="20"/>
+      </w:rPr>
+    </w:lvl>
+    <w:lvl w:ilvl="3" w:tentative="1">
+      <w:start w:val="1"/>
+      <w:numFmt w:val="bullet"/>
+      <w:lvlText w:val=""/>
+      <w:lvlJc w:val="left"/>
+      <w:pPr>
+        <w:tabs>
+          <w:tab w:val="num" w:pos="2880"/>
+        </w:tabs>
+        <w:ind w:left="2880" w:hanging="360"/>
+      </w:pPr>
+      <w:rPr>
+        <w:rFonts w:ascii="Symbol" w:hAnsi="Symbol" w:hint="default"/>
+        <w:sz w:val="20"/>
+      </w:rPr>
+    </w:lvl>
+    <w:lvl w:ilvl="4" w:tentative="1">
+      <w:start w:val="1"/>
+      <w:numFmt w:val="bullet"/>
+      <w:lvlText w:val=""/>
+      <w:lvlJc w:val="left"/>
+      <w:pPr>
+        <w:tabs>
+          <w:tab w:val="num" w:pos="3600"/>
+        </w:tabs>
+        <w:ind w:left="3600" w:hanging="360"/>
+      </w:pPr>
+      <w:rPr>
+        <w:rFonts w:ascii="Symbol" w:hAnsi="Symbol" w:hint="default"/>
+        <w:sz w:val="20"/>
+      </w:rPr>
+    </w:lvl>
+    <w:lvl w:ilvl="5" w:tentative="1">
+      <w:start w:val="1"/>
+      <w:numFmt w:val="bullet"/>
+      <w:lvlText w:val=""/>
+      <w:lvlJc w:val="left"/>
+      <w:pPr>
+        <w:tabs>
+          <w:tab w:val="num" w:pos="4320"/>
+        </w:tabs>
+        <w:ind w:left="4320" w:hanging="360"/>
+      </w:pPr>
+      <w:rPr>
+        <w:rFonts w:ascii="Symbol" w:hAnsi="Symbol" w:hint="default"/>
+        <w:sz w:val="20"/>
+      </w:rPr>
+    </w:lvl>
+    <w:lvl w:ilvl="6" w:tentative="1">
+      <w:start w:val="1"/>
+      <w:numFmt w:val="bullet"/>
+      <w:lvlText w:val=""/>
+      <w:lvlJc w:val="left"/>
+      <w:pPr>
+        <w:tabs>
+          <w:tab w:val="num" w:pos="5040"/>
+        </w:tabs>
+        <w:ind w:left="5040" w:hanging="360"/>
+      </w:pPr>
+      <w:rPr>
+        <w:rFonts w:ascii="Symbol" w:hAnsi="Symbol" w:hint="default"/>
+        <w:sz w:val="20"/>
+      </w:rPr>
+    </w:lvl>
+    <w:lvl w:ilvl="7" w:tentative="1">
+      <w:start w:val="1"/>
+      <w:numFmt w:val="bullet"/>
+      <w:lvlText w:val=""/>
+      <w:lvlJc w:val="left"/>
+      <w:pPr>
+        <w:tabs>
+          <w:tab w:val="num" w:pos="5760"/>
+        </w:tabs>
+        <w:ind w:left="5760" w:hanging="360"/>
+      </w:pPr>
+      <w:rPr>
+        <w:rFonts w:ascii="Symbol" w:hAnsi="Symbol" w:hint="default"/>
+        <w:sz w:val="20"/>
+      </w:rPr>
+    </w:lvl>
+    <w:lvl w:ilvl="8" w:tentative="1">
+      <w:start w:val="1"/>
+      <w:numFmt w:val="bullet"/>
+      <w:lvlText w:val=""/>
+      <w:lvlJc w:val="left"/>
+      <w:pPr>
+        <w:tabs>
+          <w:tab w:val="num" w:pos="6480"/>
+        </w:tabs>
+        <w:ind w:left="6480" w:hanging="360"/>
+      </w:pPr>
+      <w:rPr>
+        <w:rFonts w:ascii="Symbol" w:hAnsi="Symbol" w:hint="default"/>
+        <w:sz w:val="20"/>
+      </w:rPr>
+    </w:lvl>
+  </w:abstractNum>
+  <w:abstractNum w:abstractNumId="8" w15:restartNumberingAfterBreak="0">
+    <w:nsid w:val="37476FA1"/>
+    <w:multiLevelType w:val="multilevel"/>
+    <w:tmpl w:val="A62209CA"/>
+    <w:lvl w:ilvl="0">
+      <w:start w:val="1"/>
+      <w:numFmt w:val="decimal"/>
+      <w:lvlText w:val="%1."/>
+      <w:lvlJc w:val="left"/>
+      <w:pPr>
+        <w:tabs>
+          <w:tab w:val="num" w:pos="720"/>
+        </w:tabs>
+        <w:ind w:left="720" w:hanging="360"/>
+      </w:pPr>
+    </w:lvl>
+    <w:lvl w:ilvl="1" w:tentative="1">
+      <w:start w:val="1"/>
+      <w:numFmt w:val="decimal"/>
+      <w:lvlText w:val="%2."/>
+      <w:lvlJc w:val="left"/>
+      <w:pPr>
+        <w:tabs>
+          <w:tab w:val="num" w:pos="1440"/>
+        </w:tabs>
+        <w:ind w:left="1440" w:hanging="360"/>
+      </w:pPr>
+    </w:lvl>
+    <w:lvl w:ilvl="2" w:tentative="1">
+      <w:start w:val="1"/>
+      <w:numFmt w:val="decimal"/>
+      <w:lvlText w:val="%3."/>
+      <w:lvlJc w:val="left"/>
+      <w:pPr>
+        <w:tabs>
+          <w:tab w:val="num" w:pos="2160"/>
+        </w:tabs>
+        <w:ind w:left="2160" w:hanging="360"/>
+      </w:pPr>
+    </w:lvl>
+    <w:lvl w:ilvl="3" w:tentative="1">
+      <w:start w:val="1"/>
+      <w:numFmt w:val="decimal"/>
+      <w:lvlText w:val="%4."/>
+      <w:lvlJc w:val="left"/>
+      <w:pPr>
+        <w:tabs>
+          <w:tab w:val="num" w:pos="2880"/>
+        </w:tabs>
+        <w:ind w:left="2880" w:hanging="360"/>
+      </w:pPr>
+    </w:lvl>
+    <w:lvl w:ilvl="4" w:tentative="1">
+      <w:start w:val="1"/>
+      <w:numFmt w:val="decimal"/>
+      <w:lvlText w:val="%5."/>
+      <w:lvlJc w:val="left"/>
+      <w:pPr>
+        <w:tabs>
+          <w:tab w:val="num" w:pos="3600"/>
+        </w:tabs>
+        <w:ind w:left="3600" w:hanging="360"/>
+      </w:pPr>
+    </w:lvl>
+    <w:lvl w:ilvl="5" w:tentative="1">
+      <w:start w:val="1"/>
+      <w:numFmt w:val="decimal"/>
+      <w:lvlText w:val="%6."/>
+      <w:lvlJc w:val="left"/>
+      <w:pPr>
+        <w:tabs>
+          <w:tab w:val="num" w:pos="4320"/>
+        </w:tabs>
+        <w:ind w:left="4320" w:hanging="360"/>
+      </w:pPr>
+    </w:lvl>
+    <w:lvl w:ilvl="6" w:tentative="1">
+      <w:start w:val="1"/>
+      <w:numFmt w:val="decimal"/>
+      <w:lvlText w:val="%7."/>
+      <w:lvlJc w:val="left"/>
+      <w:pPr>
+        <w:tabs>
+          <w:tab w:val="num" w:pos="5040"/>
+        </w:tabs>
+        <w:ind w:left="5040" w:hanging="360"/>
+      </w:pPr>
+    </w:lvl>
+    <w:lvl w:ilvl="7" w:tentative="1">
+      <w:start w:val="1"/>
+      <w:numFmt w:val="decimal"/>
+      <w:lvlText w:val="%8."/>
+      <w:lvlJc w:val="left"/>
+      <w:pPr>
+        <w:tabs>
+          <w:tab w:val="num" w:pos="5760"/>
+        </w:tabs>
+        <w:ind w:left="5760" w:hanging="360"/>
+      </w:pPr>
+    </w:lvl>
+    <w:lvl w:ilvl="8" w:tentative="1">
+      <w:start w:val="1"/>
+      <w:numFmt w:val="decimal"/>
+      <w:lvlText w:val="%9."/>
+      <w:lvlJc w:val="left"/>
+      <w:pPr>
+        <w:tabs>
+          <w:tab w:val="num" w:pos="6480"/>
+        </w:tabs>
+        <w:ind w:left="6480" w:hanging="360"/>
+      </w:pPr>
+    </w:lvl>
+  </w:abstractNum>
+  <w:abstractNum w:abstractNumId="9" w15:restartNumberingAfterBreak="0">
+    <w:nsid w:val="4DDA64CC"/>
+    <w:multiLevelType w:val="multilevel"/>
+    <w:tmpl w:val="54D00D1C"/>
+    <w:lvl w:ilvl="0">
+      <w:start w:val="7"/>
+      <w:numFmt w:val="decimal"/>
+      <w:lvlText w:val="%1."/>
+      <w:lvlJc w:val="left"/>
+      <w:pPr>
+        <w:tabs>
+          <w:tab w:val="num" w:pos="-1080"/>
+        </w:tabs>
+        <w:ind w:left="-1080" w:hanging="360"/>
+      </w:pPr>
+    </w:lvl>
+    <w:lvl w:ilvl="1">
+      <w:start w:val="1"/>
+      <w:numFmt w:val="decimal"/>
+      <w:lvlText w:val="%2."/>
+      <w:lvlJc w:val="left"/>
+      <w:pPr>
+        <w:tabs>
+          <w:tab w:val="num" w:pos="-360"/>
+        </w:tabs>
+        <w:ind w:left="-360" w:hanging="360"/>
+      </w:pPr>
+    </w:lvl>
+    <w:lvl w:ilvl="2">
+      <w:start w:val="1"/>
+      <w:numFmt w:val="decimal"/>
+      <w:lvlText w:val="%3."/>
+      <w:lvlJc w:val="left"/>
+      <w:pPr>
+        <w:tabs>
+          <w:tab w:val="num" w:pos="360"/>
+        </w:tabs>
+        <w:ind w:left="360" w:hanging="360"/>
+      </w:pPr>
+    </w:lvl>
+    <w:lvl w:ilvl="3" w:tentative="1">
+      <w:start w:val="1"/>
+      <w:numFmt w:val="decimal"/>
+      <w:lvlText w:val="%4."/>
+      <w:lvlJc w:val="left"/>
+      <w:pPr>
+        <w:tabs>
+          <w:tab w:val="num" w:pos="1080"/>
+        </w:tabs>
+        <w:ind w:left="1080" w:hanging="360"/>
+      </w:pPr>
+    </w:lvl>
+    <w:lvl w:ilvl="4" w:tentative="1">
+      <w:start w:val="1"/>
+      <w:numFmt w:val="decimal"/>
+      <w:lvlText w:val="%5."/>
+      <w:lvlJc w:val="left"/>
+      <w:pPr>
+        <w:tabs>
+          <w:tab w:val="num" w:pos="1800"/>
+        </w:tabs>
+        <w:ind w:left="1800" w:hanging="360"/>
+      </w:pPr>
+    </w:lvl>
+    <w:lvl w:ilvl="5" w:tentative="1">
+      <w:start w:val="1"/>
+      <w:numFmt w:val="decimal"/>
+      <w:lvlText w:val="%6."/>
+      <w:lvlJc w:val="left"/>
+      <w:pPr>
+        <w:tabs>
+          <w:tab w:val="num" w:pos="2520"/>
+        </w:tabs>
+        <w:ind w:left="2520" w:hanging="360"/>
+      </w:pPr>
+    </w:lvl>
+    <w:lvl w:ilvl="6" w:tentative="1">
+      <w:start w:val="1"/>
+      <w:numFmt w:val="decimal"/>
+      <w:lvlText w:val="%7."/>
+      <w:lvlJc w:val="left"/>
+      <w:pPr>
+        <w:tabs>
+          <w:tab w:val="num" w:pos="3240"/>
+        </w:tabs>
+        <w:ind w:left="3240" w:hanging="360"/>
+      </w:pPr>
+    </w:lvl>
+    <w:lvl w:ilvl="7" w:tentative="1">
+      <w:start w:val="1"/>
+      <w:numFmt w:val="decimal"/>
+      <w:lvlText w:val="%8."/>
+      <w:lvlJc w:val="left"/>
+      <w:pPr>
+        <w:tabs>
+          <w:tab w:val="num" w:pos="3960"/>
+        </w:tabs>
+        <w:ind w:left="3960" w:hanging="360"/>
+      </w:pPr>
+    </w:lvl>
+    <w:lvl w:ilvl="8" w:tentative="1">
+      <w:start w:val="1"/>
+      <w:numFmt w:val="decimal"/>
+      <w:lvlText w:val="%9."/>
+      <w:lvlJc w:val="left"/>
+      <w:pPr>
+        <w:tabs>
+          <w:tab w:val="num" w:pos="4680"/>
+        </w:tabs>
+        <w:ind w:left="4680" w:hanging="360"/>
+      </w:pPr>
+    </w:lvl>
+  </w:abstractNum>
+  <w:abstractNum w:abstractNumId="10" w15:restartNumberingAfterBreak="0">
+    <w:nsid w:val="517C59BA"/>
+    <w:multiLevelType w:val="multilevel"/>
+    <w:tmpl w:val="0FA6C5B0"/>
+    <w:lvl w:ilvl="0">
+      <w:start w:val="1"/>
+      <w:numFmt w:val="bullet"/>
+      <w:lvlText w:val=""/>
+      <w:lvlJc w:val="left"/>
+      <w:pPr>
+        <w:tabs>
+          <w:tab w:val="num" w:pos="-720"/>
+        </w:tabs>
+        <w:ind w:left="-720" w:hanging="360"/>
+      </w:pPr>
+      <w:rPr>
+        <w:rFonts w:ascii="Symbol" w:hAnsi="Symbol" w:hint="default"/>
+        <w:sz w:val="20"/>
+      </w:rPr>
+    </w:lvl>
+    <w:lvl w:ilvl="1" w:tentative="1">
+      <w:start w:val="1"/>
+      <w:numFmt w:val="bullet"/>
+      <w:lvlText w:val=""/>
+      <w:lvlJc w:val="left"/>
+      <w:pPr>
+        <w:tabs>
+          <w:tab w:val="num" w:pos="0"/>
+        </w:tabs>
+        <w:ind w:left="0" w:hanging="360"/>
+      </w:pPr>
+      <w:rPr>
+        <w:rFonts w:ascii="Symbol" w:hAnsi="Symbol" w:hint="default"/>
+        <w:sz w:val="20"/>
+      </w:rPr>
+    </w:lvl>
+    <w:lvl w:ilvl="2" w:tentative="1">
+      <w:start w:val="1"/>
+      <w:numFmt w:val="bullet"/>
+      <w:lvlText w:val=""/>
+      <w:lvlJc w:val="left"/>
+      <w:pPr>
+        <w:tabs>
+          <w:tab w:val="num" w:pos="720"/>
+        </w:tabs>
+        <w:ind w:left="720" w:hanging="360"/>
+      </w:pPr>
+      <w:rPr>
+        <w:rFonts w:ascii="Symbol" w:hAnsi="Symbol" w:hint="default"/>
+        <w:sz w:val="20"/>
+      </w:rPr>
+    </w:lvl>
+    <w:lvl w:ilvl="3" w:tentative="1">
+      <w:start w:val="1"/>
+      <w:numFmt w:val="bullet"/>
+      <w:lvlText w:val=""/>
+      <w:lvlJc w:val="left"/>
+      <w:pPr>
+        <w:tabs>
+          <w:tab w:val="num" w:pos="1440"/>
+        </w:tabs>
+        <w:ind w:left="1440" w:hanging="360"/>
+      </w:pPr>
+      <w:rPr>
+        <w:rFonts w:ascii="Symbol" w:hAnsi="Symbol" w:hint="default"/>
+        <w:sz w:val="20"/>
+      </w:rPr>
+    </w:lvl>
+    <w:lvl w:ilvl="4" w:tentative="1">
+      <w:start w:val="1"/>
+      <w:numFmt w:val="bullet"/>
+      <w:lvlText w:val=""/>
+      <w:lvlJc w:val="left"/>
+      <w:pPr>
+        <w:tabs>
+          <w:tab w:val="num" w:pos="2160"/>
+        </w:tabs>
+        <w:ind w:left="2160" w:hanging="360"/>
+      </w:pPr>
+      <w:rPr>
+        <w:rFonts w:ascii="Symbol" w:hAnsi="Symbol" w:hint="default"/>
+        <w:sz w:val="20"/>
+      </w:rPr>
+    </w:lvl>
+    <w:lvl w:ilvl="5" w:tentative="1">
+      <w:start w:val="1"/>
+      <w:numFmt w:val="bullet"/>
+      <w:lvlText w:val=""/>
+      <w:lvlJc w:val="left"/>
+      <w:pPr>
+        <w:tabs>
+          <w:tab w:val="num" w:pos="2880"/>
+        </w:tabs>
+        <w:ind w:left="2880" w:hanging="360"/>
+      </w:pPr>
+      <w:rPr>
+        <w:rFonts w:ascii="Symbol" w:hAnsi="Symbol" w:hint="default"/>
+        <w:sz w:val="20"/>
+      </w:rPr>
+    </w:lvl>
+    <w:lvl w:ilvl="6" w:tentative="1">
+      <w:start w:val="1"/>
+      <w:numFmt w:val="bullet"/>
+      <w:lvlText w:val=""/>
+      <w:lvlJc w:val="left"/>
+      <w:pPr>
+        <w:tabs>
+          <w:tab w:val="num" w:pos="3600"/>
+        </w:tabs>
+        <w:ind w:left="3600" w:hanging="360"/>
+      </w:pPr>
+      <w:rPr>
+        <w:rFonts w:ascii="Symbol" w:hAnsi="Symbol" w:hint="default"/>
+        <w:sz w:val="20"/>
+      </w:rPr>
+    </w:lvl>
+    <w:lvl w:ilvl="7" w:tentative="1">
+      <w:start w:val="1"/>
+      <w:numFmt w:val="bullet"/>
+      <w:lvlText w:val=""/>
+      <w:lvlJc w:val="left"/>
+      <w:pPr>
+        <w:tabs>
+          <w:tab w:val="num" w:pos="4320"/>
+        </w:tabs>
+        <w:ind w:left="4320" w:hanging="360"/>
+      </w:pPr>
+      <w:rPr>
+        <w:rFonts w:ascii="Symbol" w:hAnsi="Symbol" w:hint="default"/>
+        <w:sz w:val="20"/>
+      </w:rPr>
+    </w:lvl>
+    <w:lvl w:ilvl="8" w:tentative="1">
+      <w:start w:val="1"/>
+      <w:numFmt w:val="bullet"/>
+      <w:lvlText w:val=""/>
+      <w:lvlJc w:val="left"/>
+      <w:pPr>
+        <w:tabs>
+          <w:tab w:val="num" w:pos="5040"/>
+        </w:tabs>
+        <w:ind w:left="5040" w:hanging="360"/>
+      </w:pPr>
+      <w:rPr>
+        <w:rFonts w:ascii="Symbol" w:hAnsi="Symbol" w:hint="default"/>
+        <w:sz w:val="20"/>
+      </w:rPr>
+    </w:lvl>
+  </w:abstractNum>
+  <w:abstractNum w:abstractNumId="11" w15:restartNumberingAfterBreak="0">
+    <w:nsid w:val="54B02752"/>
+    <w:multiLevelType w:val="multilevel"/>
+    <w:tmpl w:val="61E63EC6"/>
+    <w:lvl w:ilvl="0">
+      <w:start w:val="6"/>
+      <w:numFmt w:val="decimal"/>
+      <w:lvlText w:val="%1."/>
+      <w:lvlJc w:val="left"/>
+      <w:pPr>
+        <w:tabs>
+          <w:tab w:val="num" w:pos="720"/>
+        </w:tabs>
+        <w:ind w:left="720" w:hanging="360"/>
+      </w:pPr>
+    </w:lvl>
+    <w:lvl w:ilvl="1" w:tentative="1">
+      <w:start w:val="1"/>
+      <w:numFmt w:val="decimal"/>
+      <w:lvlText w:val="%2."/>
+      <w:lvlJc w:val="left"/>
+      <w:pPr>
+        <w:tabs>
+          <w:tab w:val="num" w:pos="1440"/>
+        </w:tabs>
+        <w:ind w:left="1440" w:hanging="360"/>
+      </w:pPr>
+    </w:lvl>
+    <w:lvl w:ilvl="2" w:tentative="1">
+      <w:start w:val="1"/>
+      <w:numFmt w:val="decimal"/>
+      <w:lvlText w:val="%3."/>
+      <w:lvlJc w:val="left"/>
+      <w:pPr>
+        <w:tabs>
+          <w:tab w:val="num" w:pos="2160"/>
+        </w:tabs>
+        <w:ind w:left="2160" w:hanging="360"/>
+      </w:pPr>
+    </w:lvl>
+    <w:lvl w:ilvl="3" w:tentative="1">
+      <w:start w:val="1"/>
+      <w:numFmt w:val="decimal"/>
+      <w:lvlText w:val="%4."/>
+      <w:lvlJc w:val="left"/>
+      <w:pPr>
+        <w:tabs>
+          <w:tab w:val="num" w:pos="2880"/>
+        </w:tabs>
+        <w:ind w:left="2880" w:hanging="360"/>
+      </w:pPr>
+    </w:lvl>
+    <w:lvl w:ilvl="4" w:tentative="1">
+      <w:start w:val="1"/>
+      <w:numFmt w:val="decimal"/>
+      <w:lvlText w:val="%5."/>
+      <w:lvlJc w:val="left"/>
+      <w:pPr>
+        <w:tabs>
+          <w:tab w:val="num" w:pos="3600"/>
+        </w:tabs>
+        <w:ind w:left="3600" w:hanging="360"/>
+      </w:pPr>
+    </w:lvl>
+    <w:lvl w:ilvl="5" w:tentative="1">
+      <w:start w:val="1"/>
+      <w:numFmt w:val="decimal"/>
+      <w:lvlText w:val="%6."/>
+      <w:lvlJc w:val="left"/>
+      <w:pPr>
+        <w:tabs>
+          <w:tab w:val="num" w:pos="4320"/>
+        </w:tabs>
+        <w:ind w:left="4320" w:hanging="360"/>
+      </w:pPr>
+    </w:lvl>
+    <w:lvl w:ilvl="6" w:tentative="1">
+      <w:start w:val="1"/>
+      <w:numFmt w:val="decimal"/>
+      <w:lvlText w:val="%7."/>
+      <w:lvlJc w:val="left"/>
+      <w:pPr>
+        <w:tabs>
+          <w:tab w:val="num" w:pos="5040"/>
+        </w:tabs>
+        <w:ind w:left="5040" w:hanging="360"/>
+      </w:pPr>
+    </w:lvl>
+    <w:lvl w:ilvl="7" w:tentative="1">
+      <w:start w:val="1"/>
+      <w:numFmt w:val="decimal"/>
+      <w:lvlText w:val="%8."/>
+      <w:lvlJc w:val="left"/>
+      <w:pPr>
+        <w:tabs>
+          <w:tab w:val="num" w:pos="5760"/>
+        </w:tabs>
+        <w:ind w:left="5760" w:hanging="360"/>
+      </w:pPr>
+    </w:lvl>
+    <w:lvl w:ilvl="8" w:tentative="1">
+      <w:start w:val="1"/>
+      <w:numFmt w:val="decimal"/>
+      <w:lvlText w:val="%9."/>
+      <w:lvlJc w:val="left"/>
+      <w:pPr>
+        <w:tabs>
+          <w:tab w:val="num" w:pos="6480"/>
+        </w:tabs>
+        <w:ind w:left="6480" w:hanging="360"/>
+      </w:pPr>
+    </w:lvl>
+  </w:abstractNum>
+  <w:abstractNum w:abstractNumId="12" w15:restartNumberingAfterBreak="0">
+    <w:nsid w:val="602C4227"/>
+    <w:multiLevelType w:val="multilevel"/>
+    <w:tmpl w:val="2EF83368"/>
+    <w:lvl w:ilvl="0">
+      <w:start w:val="2"/>
+      <w:numFmt w:val="decimal"/>
+      <w:lvlText w:val="%1."/>
+      <w:lvlJc w:val="left"/>
+      <w:pPr>
+        <w:tabs>
+          <w:tab w:val="num" w:pos="720"/>
+        </w:tabs>
+        <w:ind w:left="720" w:hanging="360"/>
+      </w:pPr>
+    </w:lvl>
+    <w:lvl w:ilvl="1">
+      <w:start w:val="1"/>
+      <w:numFmt w:val="decimal"/>
+      <w:lvlText w:val="%2."/>
+      <w:lvlJc w:val="left"/>
+      <w:pPr>
+        <w:tabs>
+          <w:tab w:val="num" w:pos="1440"/>
+        </w:tabs>
+        <w:ind w:left="1440" w:hanging="360"/>
+      </w:pPr>
+    </w:lvl>
+    <w:lvl w:ilvl="2" w:tentative="1">
+      <w:start w:val="1"/>
+      <w:numFmt w:val="decimal"/>
+      <w:lvlText w:val="%3."/>
+      <w:lvlJc w:val="left"/>
+      <w:pPr>
+        <w:tabs>
+          <w:tab w:val="num" w:pos="2160"/>
+        </w:tabs>
+        <w:ind w:left="2160" w:hanging="360"/>
+      </w:pPr>
+    </w:lvl>
+    <w:lvl w:ilvl="3" w:tentative="1">
+      <w:start w:val="1"/>
+      <w:numFmt w:val="decimal"/>
+      <w:lvlText w:val="%4."/>
+      <w:lvlJc w:val="left"/>
+      <w:pPr>
+        <w:tabs>
+          <w:tab w:val="num" w:pos="2880"/>
+        </w:tabs>
+        <w:ind w:left="2880" w:hanging="360"/>
+      </w:pPr>
+    </w:lvl>
+    <w:lvl w:ilvl="4" w:tentative="1">
+      <w:start w:val="1"/>
+      <w:numFmt w:val="decimal"/>
+      <w:lvlText w:val="%5."/>
+      <w:lvlJc w:val="left"/>
+      <w:pPr>
+        <w:tabs>
+          <w:tab w:val="num" w:pos="3600"/>
+        </w:tabs>
+        <w:ind w:left="3600" w:hanging="360"/>
+      </w:pPr>
+    </w:lvl>
+    <w:lvl w:ilvl="5" w:tentative="1">
+      <w:start w:val="1"/>
+      <w:numFmt w:val="decimal"/>
+      <w:lvlText w:val="%6."/>
+      <w:lvlJc w:val="left"/>
+      <w:pPr>
+        <w:tabs>
+          <w:tab w:val="num" w:pos="4320"/>
+        </w:tabs>
+        <w:ind w:left="4320" w:hanging="360"/>
+      </w:pPr>
+    </w:lvl>
+    <w:lvl w:ilvl="6" w:tentative="1">
+      <w:start w:val="1"/>
+      <w:numFmt w:val="decimal"/>
+      <w:lvlText w:val="%7."/>
+      <w:lvlJc w:val="left"/>
+      <w:pPr>
+        <w:tabs>
+          <w:tab w:val="num" w:pos="5040"/>
+        </w:tabs>
+        <w:ind w:left="5040" w:hanging="360"/>
+      </w:pPr>
+    </w:lvl>
+    <w:lvl w:ilvl="7" w:tentative="1">
+      <w:start w:val="1"/>
+      <w:numFmt w:val="decimal"/>
+      <w:lvlText w:val="%8."/>
+      <w:lvlJc w:val="left"/>
+      <w:pPr>
+        <w:tabs>
+          <w:tab w:val="num" w:pos="5760"/>
+        </w:tabs>
+        <w:ind w:left="5760" w:hanging="360"/>
+      </w:pPr>
+    </w:lvl>
+    <w:lvl w:ilvl="8" w:tentative="1">
+      <w:start w:val="1"/>
+      <w:numFmt w:val="decimal"/>
+      <w:lvlText w:val="%9."/>
+      <w:lvlJc w:val="left"/>
+      <w:pPr>
+        <w:tabs>
+          <w:tab w:val="num" w:pos="6480"/>
+        </w:tabs>
+        <w:ind w:left="6480" w:hanging="360"/>
+      </w:pPr>
+    </w:lvl>
+  </w:abstractNum>
+  <w:abstractNum w:abstractNumId="13" w15:restartNumberingAfterBreak="0">
+    <w:nsid w:val="6CD61BCE"/>
+    <w:multiLevelType w:val="multilevel"/>
+    <w:tmpl w:val="C5C49CDA"/>
+    <w:lvl w:ilvl="0">
+      <w:start w:val="5"/>
+      <w:numFmt w:val="decimal"/>
+      <w:lvlText w:val="%1."/>
+      <w:lvlJc w:val="left"/>
+      <w:pPr>
+        <w:tabs>
+          <w:tab w:val="num" w:pos="720"/>
+        </w:tabs>
+        <w:ind w:left="720" w:hanging="360"/>
+      </w:pPr>
+    </w:lvl>
+    <w:lvl w:ilvl="1" w:tentative="1">
+      <w:start w:val="1"/>
+      <w:numFmt w:val="decimal"/>
+      <w:lvlText w:val="%2."/>
+      <w:lvlJc w:val="left"/>
+      <w:pPr>
+        <w:tabs>
+          <w:tab w:val="num" w:pos="1440"/>
+        </w:tabs>
+        <w:ind w:left="1440" w:hanging="360"/>
+      </w:pPr>
+    </w:lvl>
+    <w:lvl w:ilvl="2" w:tentative="1">
+      <w:start w:val="1"/>
+      <w:numFmt w:val="decimal"/>
+      <w:lvlText w:val="%3."/>
+      <w:lvlJc w:val="left"/>
+      <w:pPr>
+        <w:tabs>
+          <w:tab w:val="num" w:pos="2160"/>
+        </w:tabs>
+        <w:ind w:left="2160" w:hanging="360"/>
+      </w:pPr>
+    </w:lvl>
+    <w:lvl w:ilvl="3" w:tentative="1">
+      <w:start w:val="1"/>
+      <w:numFmt w:val="decimal"/>
+      <w:lvlText w:val="%4."/>
+      <w:lvlJc w:val="left"/>
+      <w:pPr>
+        <w:tabs>
+          <w:tab w:val="num" w:pos="2880"/>
+        </w:tabs>
+        <w:ind w:left="2880" w:hanging="360"/>
+      </w:pPr>
+    </w:lvl>
+    <w:lvl w:ilvl="4" w:tentative="1">
+      <w:start w:val="1"/>
+      <w:numFmt w:val="decimal"/>
+      <w:lvlText w:val="%5."/>
+      <w:lvlJc w:val="left"/>
+      <w:pPr>
+        <w:tabs>
+          <w:tab w:val="num" w:pos="3600"/>
+        </w:tabs>
+        <w:ind w:left="3600" w:hanging="360"/>
+      </w:pPr>
+    </w:lvl>
+    <w:lvl w:ilvl="5" w:tentative="1">
+      <w:start w:val="1"/>
+      <w:numFmt w:val="decimal"/>
+      <w:lvlText w:val="%6."/>
+      <w:lvlJc w:val="left"/>
+      <w:pPr>
+        <w:tabs>
+          <w:tab w:val="num" w:pos="4320"/>
+        </w:tabs>
+        <w:ind w:left="4320" w:hanging="360"/>
+      </w:pPr>
+    </w:lvl>
+    <w:lvl w:ilvl="6" w:tentative="1">
+      <w:start w:val="1"/>
+      <w:numFmt w:val="decimal"/>
+      <w:lvlText w:val="%7."/>
+      <w:lvlJc w:val="left"/>
+      <w:pPr>
+        <w:tabs>
+          <w:tab w:val="num" w:pos="5040"/>
+        </w:tabs>
+        <w:ind w:left="5040" w:hanging="360"/>
+      </w:pPr>
+    </w:lvl>
+    <w:lvl w:ilvl="7" w:tentative="1">
+      <w:start w:val="1"/>
+      <w:numFmt w:val="decimal"/>
+      <w:lvlText w:val="%8."/>
+      <w:lvlJc w:val="left"/>
+      <w:pPr>
+        <w:tabs>
+          <w:tab w:val="num" w:pos="5760"/>
+        </w:tabs>
+        <w:ind w:left="5760" w:hanging="360"/>
+      </w:pPr>
+    </w:lvl>
+    <w:lvl w:ilvl="8" w:tentative="1">
+      <w:start w:val="1"/>
+      <w:numFmt w:val="decimal"/>
+      <w:lvlText w:val="%9."/>
+      <w:lvlJc w:val="left"/>
+      <w:pPr>
+        <w:tabs>
+          <w:tab w:val="num" w:pos="6480"/>
+        </w:tabs>
+        <w:ind w:left="6480" w:hanging="360"/>
+      </w:pPr>
+    </w:lvl>
+  </w:abstractNum>
+  <w:abstractNum w:abstractNumId="14" w15:restartNumberingAfterBreak="0">
+    <w:nsid w:val="6F6B25DF"/>
+    <w:multiLevelType w:val="multilevel"/>
+    <w:tmpl w:val="222E8E0E"/>
+    <w:lvl w:ilvl="0">
+      <w:start w:val="2"/>
+      <w:numFmt w:val="decimal"/>
+      <w:lvlText w:val="%1."/>
+      <w:lvlJc w:val="left"/>
+      <w:pPr>
+        <w:tabs>
+          <w:tab w:val="num" w:pos="720"/>
+        </w:tabs>
+        <w:ind w:left="720" w:hanging="360"/>
+      </w:pPr>
+    </w:lvl>
+    <w:lvl w:ilvl="1" w:tentative="1">
+      <w:start w:val="1"/>
+      <w:numFmt w:val="decimal"/>
+      <w:lvlText w:val="%2."/>
+      <w:lvlJc w:val="left"/>
+      <w:pPr>
+        <w:tabs>
+          <w:tab w:val="num" w:pos="1440"/>
+        </w:tabs>
+        <w:ind w:left="1440" w:hanging="360"/>
+      </w:pPr>
+    </w:lvl>
+    <w:lvl w:ilvl="2" w:tentative="1">
+      <w:start w:val="1"/>
+      <w:numFmt w:val="decimal"/>
+      <w:lvlText w:val="%3."/>
+      <w:lvlJc w:val="left"/>
+      <w:pPr>
+        <w:tabs>
+          <w:tab w:val="num" w:pos="2160"/>
+        </w:tabs>
+        <w:ind w:left="2160" w:hanging="360"/>
+      </w:pPr>
+    </w:lvl>
+    <w:lvl w:ilvl="3" w:tentative="1">
+      <w:start w:val="1"/>
+      <w:numFmt w:val="decimal"/>
+      <w:lvlText w:val="%4."/>
+      <w:lvlJc w:val="left"/>
+      <w:pPr>
+        <w:tabs>
+          <w:tab w:val="num" w:pos="2880"/>
+        </w:tabs>
+        <w:ind w:left="2880" w:hanging="360"/>
+      </w:pPr>
+    </w:lvl>
+    <w:lvl w:ilvl="4" w:tentative="1">
+      <w:start w:val="1"/>
+      <w:numFmt w:val="decimal"/>
+      <w:lvlText w:val="%5."/>
+      <w:lvlJc w:val="left"/>
+      <w:pPr>
+        <w:tabs>
+          <w:tab w:val="num" w:pos="3600"/>
+        </w:tabs>
+        <w:ind w:left="3600" w:hanging="360"/>
+      </w:pPr>
+    </w:lvl>
+    <w:lvl w:ilvl="5" w:tentative="1">
+      <w:start w:val="1"/>
+      <w:numFmt w:val="decimal"/>
+      <w:lvlText w:val="%6."/>
+      <w:lvlJc w:val="left"/>
+      <w:pPr>
+        <w:tabs>
+          <w:tab w:val="num" w:pos="4320"/>
+        </w:tabs>
+        <w:ind w:left="4320" w:hanging="360"/>
+      </w:pPr>
+    </w:lvl>
+    <w:lvl w:ilvl="6" w:tentative="1">
+      <w:start w:val="1"/>
+      <w:numFmt w:val="decimal"/>
+      <w:lvlText w:val="%7."/>
+      <w:lvlJc w:val="left"/>
+      <w:pPr>
+        <w:tabs>
+          <w:tab w:val="num" w:pos="5040"/>
+        </w:tabs>
+        <w:ind w:left="5040" w:hanging="360"/>
+      </w:pPr>
+    </w:lvl>
+    <w:lvl w:ilvl="7" w:tentative="1">
+      <w:start w:val="1"/>
+      <w:numFmt w:val="decimal"/>
+      <w:lvlText w:val="%8."/>
+      <w:lvlJc w:val="left"/>
+      <w:pPr>
+        <w:tabs>
+          <w:tab w:val="num" w:pos="5760"/>
+        </w:tabs>
+        <w:ind w:left="5760" w:hanging="360"/>
+      </w:pPr>
+    </w:lvl>
+    <w:lvl w:ilvl="8" w:tentative="1">
+      <w:start w:val="1"/>
+      <w:numFmt w:val="decimal"/>
+      <w:lvlText w:val="%9."/>
+      <w:lvlJc w:val="left"/>
+      <w:pPr>
+        <w:tabs>
+          <w:tab w:val="num" w:pos="6480"/>
+        </w:tabs>
+        <w:ind w:left="6480" w:hanging="360"/>
+      </w:pPr>
+    </w:lvl>
+  </w:abstractNum>
+  <w:abstractNum w:abstractNumId="15" w15:restartNumberingAfterBreak="0">
+    <w:nsid w:val="71FE7D37"/>
+    <w:multiLevelType w:val="multilevel"/>
+    <w:tmpl w:val="0B18DB06"/>
+    <w:lvl w:ilvl="0">
+      <w:start w:val="1"/>
+      <w:numFmt w:val="bullet"/>
+      <w:lvlText w:val=""/>
+      <w:lvlJc w:val="left"/>
+      <w:pPr>
+        <w:tabs>
+          <w:tab w:val="num" w:pos="720"/>
+        </w:tabs>
+        <w:ind w:left="720" w:hanging="360"/>
+      </w:pPr>
+      <w:rPr>
+        <w:rFonts w:ascii="Symbol" w:hAnsi="Symbol" w:hint="default"/>
+        <w:sz w:val="20"/>
+      </w:rPr>
+    </w:lvl>
+    <w:lvl w:ilvl="1" w:tentative="1">
+      <w:start w:val="1"/>
+      <w:numFmt w:val="bullet"/>
+      <w:lvlText w:val=""/>
+      <w:lvlJc w:val="left"/>
+      <w:pPr>
+        <w:tabs>
+          <w:tab w:val="num" w:pos="1440"/>
+        </w:tabs>
+        <w:ind w:left="1440" w:hanging="360"/>
+      </w:pPr>
+      <w:rPr>
+        <w:rFonts w:ascii="Symbol" w:hAnsi="Symbol" w:hint="default"/>
+        <w:sz w:val="20"/>
+      </w:rPr>
+    </w:lvl>
+    <w:lvl w:ilvl="2" w:tentative="1">
+      <w:start w:val="1"/>
+      <w:numFmt w:val="bullet"/>
+      <w:lvlText w:val=""/>
+      <w:lvlJc w:val="left"/>
+      <w:pPr>
+        <w:tabs>
+          <w:tab w:val="num" w:pos="2160"/>
+        </w:tabs>
+        <w:ind w:left="2160" w:hanging="360"/>
+      </w:pPr>
+      <w:rPr>
+        <w:rFonts w:ascii="Symbol" w:hAnsi="Symbol" w:hint="default"/>
+        <w:sz w:val="20"/>
+      </w:rPr>
+    </w:lvl>
+    <w:lvl w:ilvl="3" w:tentative="1">
+      <w:start w:val="1"/>
+      <w:numFmt w:val="bullet"/>
+      <w:lvlText w:val=""/>
+      <w:lvlJc w:val="left"/>
+      <w:pPr>
+        <w:tabs>
+          <w:tab w:val="num" w:pos="2880"/>
+        </w:tabs>
+        <w:ind w:left="2880" w:hanging="360"/>
+      </w:pPr>
+      <w:rPr>
+        <w:rFonts w:ascii="Symbol" w:hAnsi="Symbol" w:hint="default"/>
+        <w:sz w:val="20"/>
+      </w:rPr>
+    </w:lvl>
+    <w:lvl w:ilvl="4" w:tentative="1">
+      <w:start w:val="1"/>
+      <w:numFmt w:val="bullet"/>
+      <w:lvlText w:val=""/>
+      <w:lvlJc w:val="left"/>
+      <w:pPr>
+        <w:tabs>
+          <w:tab w:val="num" w:pos="3600"/>
+        </w:tabs>
+        <w:ind w:left="3600" w:hanging="360"/>
+      </w:pPr>
+      <w:rPr>
+        <w:rFonts w:ascii="Symbol" w:hAnsi="Symbol" w:hint="default"/>
+        <w:sz w:val="20"/>
+      </w:rPr>
+    </w:lvl>
+    <w:lvl w:ilvl="5" w:tentative="1">
+      <w:start w:val="1"/>
+      <w:numFmt w:val="bullet"/>
+      <w:lvlText w:val=""/>
+      <w:lvlJc w:val="left"/>
+      <w:pPr>
+        <w:tabs>
+          <w:tab w:val="num" w:pos="4320"/>
+        </w:tabs>
+        <w:ind w:left="4320" w:hanging="360"/>
+      </w:pPr>
+      <w:rPr>
+        <w:rFonts w:ascii="Symbol" w:hAnsi="Symbol" w:hint="default"/>
+        <w:sz w:val="20"/>
+      </w:rPr>
+    </w:lvl>
+    <w:lvl w:ilvl="6" w:tentative="1">
+      <w:start w:val="1"/>
+      <w:numFmt w:val="bullet"/>
+      <w:lvlText w:val=""/>
+      <w:lvlJc w:val="left"/>
+      <w:pPr>
+        <w:tabs>
+          <w:tab w:val="num" w:pos="5040"/>
+        </w:tabs>
+        <w:ind w:left="5040" w:hanging="360"/>
+      </w:pPr>
+      <w:rPr>
+        <w:rFonts w:ascii="Symbol" w:hAnsi="Symbol" w:hint="default"/>
+        <w:sz w:val="20"/>
+      </w:rPr>
+    </w:lvl>
+    <w:lvl w:ilvl="7" w:tentative="1">
+      <w:start w:val="1"/>
+      <w:numFmt w:val="bullet"/>
+      <w:lvlText w:val=""/>
+      <w:lvlJc w:val="left"/>
+      <w:pPr>
+        <w:tabs>
+          <w:tab w:val="num" w:pos="5760"/>
+        </w:tabs>
+        <w:ind w:left="5760" w:hanging="360"/>
+      </w:pPr>
+      <w:rPr>
+        <w:rFonts w:ascii="Symbol" w:hAnsi="Symbol" w:hint="default"/>
+        <w:sz w:val="20"/>
+      </w:rPr>
+    </w:lvl>
+    <w:lvl w:ilvl="8" w:tentative="1">
+      <w:start w:val="1"/>
+      <w:numFmt w:val="bullet"/>
+      <w:lvlText w:val=""/>
+      <w:lvlJc w:val="left"/>
+      <w:pPr>
+        <w:tabs>
+          <w:tab w:val="num" w:pos="6480"/>
+        </w:tabs>
+        <w:ind w:left="6480" w:hanging="360"/>
+      </w:pPr>
+      <w:rPr>
+        <w:rFonts w:ascii="Symbol" w:hAnsi="Symbol" w:hint="default"/>
+        <w:sz w:val="20"/>
+      </w:rPr>
+    </w:lvl>
+  </w:abstractNum>
+  <w:abstractNum w:abstractNumId="16" w15:restartNumberingAfterBreak="0">
+    <w:nsid w:val="78BB61B3"/>
+    <w:multiLevelType w:val="multilevel"/>
+    <w:tmpl w:val="95C659F0"/>
+    <w:lvl w:ilvl="0">
+      <w:start w:val="1"/>
+      <w:numFmt w:val="decimal"/>
+      <w:lvlText w:val="%1."/>
+      <w:lvlJc w:val="left"/>
+      <w:pPr>
+        <w:tabs>
+          <w:tab w:val="num" w:pos="720"/>
+        </w:tabs>
+        <w:ind w:left="720" w:hanging="360"/>
+      </w:pPr>
+    </w:lvl>
+    <w:lvl w:ilvl="1" w:tentative="1">
+      <w:start w:val="1"/>
+      <w:numFmt w:val="decimal"/>
+      <w:lvlText w:val="%2."/>
+      <w:lvlJc w:val="left"/>
+      <w:pPr>
+        <w:tabs>
+          <w:tab w:val="num" w:pos="1440"/>
+        </w:tabs>
+        <w:ind w:left="1440" w:hanging="360"/>
+      </w:pPr>
+    </w:lvl>
+    <w:lvl w:ilvl="2" w:tentative="1">
+      <w:start w:val="1"/>
+      <w:numFmt w:val="decimal"/>
+      <w:lvlText w:val="%3."/>
+      <w:lvlJc w:val="left"/>
+      <w:pPr>
+        <w:tabs>
+          <w:tab w:val="num" w:pos="2160"/>
+        </w:tabs>
+        <w:ind w:left="2160" w:hanging="360"/>
+      </w:pPr>
+    </w:lvl>
+    <w:lvl w:ilvl="3" w:tentative="1">
+      <w:start w:val="1"/>
+      <w:numFmt w:val="decimal"/>
+      <w:lvlText w:val="%4."/>
+      <w:lvlJc w:val="left"/>
+      <w:pPr>
+        <w:tabs>
+          <w:tab w:val="num" w:pos="2880"/>
+        </w:tabs>
+        <w:ind w:left="2880" w:hanging="360"/>
+      </w:pPr>
+    </w:lvl>
+    <w:lvl w:ilvl="4" w:tentative="1">
+      <w:start w:val="1"/>
+      <w:numFmt w:val="decimal"/>
+      <w:lvlText w:val="%5."/>
+      <w:lvlJc w:val="left"/>
+      <w:pPr>
+        <w:tabs>
+          <w:tab w:val="num" w:pos="3600"/>
+        </w:tabs>
+        <w:ind w:left="3600" w:hanging="360"/>
+      </w:pPr>
+    </w:lvl>
+    <w:lvl w:ilvl="5" w:tentative="1">
+      <w:start w:val="1"/>
+      <w:numFmt w:val="decimal"/>
+      <w:lvlText w:val="%6."/>
+      <w:lvlJc w:val="left"/>
+      <w:pPr>
+        <w:tabs>
+          <w:tab w:val="num" w:pos="4320"/>
+        </w:tabs>
+        <w:ind w:left="4320" w:hanging="360"/>
+      </w:pPr>
+    </w:lvl>
+    <w:lvl w:ilvl="6" w:tentative="1">
+      <w:start w:val="1"/>
+      <w:numFmt w:val="decimal"/>
+      <w:lvlText w:val="%7."/>
+      <w:lvlJc w:val="left"/>
+      <w:pPr>
+        <w:tabs>
+          <w:tab w:val="num" w:pos="5040"/>
+        </w:tabs>
+        <w:ind w:left="5040" w:hanging="360"/>
+      </w:pPr>
+    </w:lvl>
+    <w:lvl w:ilvl="7" w:tentative="1">
+      <w:start w:val="1"/>
+      <w:numFmt w:val="decimal"/>
+      <w:lvlText w:val="%8."/>
+      <w:lvlJc w:val="left"/>
+      <w:pPr>
+        <w:tabs>
+          <w:tab w:val="num" w:pos="5760"/>
+        </w:tabs>
+        <w:ind w:left="5760" w:hanging="360"/>
+      </w:pPr>
+    </w:lvl>
+    <w:lvl w:ilvl="8" w:tentative="1">
+      <w:start w:val="1"/>
+      <w:numFmt w:val="decimal"/>
+      <w:lvlText w:val="%9."/>
+      <w:lvlJc w:val="left"/>
+      <w:pPr>
+        <w:tabs>
+          <w:tab w:val="num" w:pos="6480"/>
+        </w:tabs>
+        <w:ind w:left="6480" w:hanging="360"/>
+      </w:pPr>
+    </w:lvl>
+  </w:abstractNum>
+  <w:num w:numId="1" w16cid:durableId="274604984">
+    <w:abstractNumId w:val="1"/>
+  </w:num>
+  <w:num w:numId="2" w16cid:durableId="976104980">
+    <w:abstractNumId w:val="12"/>
+  </w:num>
+  <w:num w:numId="3" w16cid:durableId="2138138368">
+    <w:abstractNumId w:val="2"/>
+  </w:num>
+  <w:num w:numId="4" w16cid:durableId="17052645">
+    <w:abstractNumId w:val="5"/>
+  </w:num>
+  <w:num w:numId="5" w16cid:durableId="1380327726">
+    <w:abstractNumId w:val="10"/>
+  </w:num>
+  <w:num w:numId="6" w16cid:durableId="2116556964">
+    <w:abstractNumId w:val="13"/>
+  </w:num>
+  <w:num w:numId="7" w16cid:durableId="1711148343">
+    <w:abstractNumId w:val="6"/>
+  </w:num>
+  <w:num w:numId="8" w16cid:durableId="2056539004">
+    <w:abstractNumId w:val="15"/>
+  </w:num>
+  <w:num w:numId="9" w16cid:durableId="1634752138">
+    <w:abstractNumId w:val="11"/>
+  </w:num>
+  <w:num w:numId="10" w16cid:durableId="482433583">
+    <w:abstractNumId w:val="9"/>
+  </w:num>
+  <w:num w:numId="11" w16cid:durableId="165629654">
+    <w:abstractNumId w:val="0"/>
+  </w:num>
+  <w:num w:numId="12" w16cid:durableId="1786926467">
+    <w:abstractNumId w:val="8"/>
+  </w:num>
+  <w:num w:numId="13" w16cid:durableId="2056157051">
+    <w:abstractNumId w:val="7"/>
+  </w:num>
+  <w:num w:numId="14" w16cid:durableId="732775130">
+    <w:abstractNumId w:val="14"/>
+  </w:num>
+  <w:num w:numId="15" w16cid:durableId="39985624">
+    <w:abstractNumId w:val="4"/>
+  </w:num>
+  <w:num w:numId="16" w16cid:durableId="1336151129">
+    <w:abstractNumId w:val="16"/>
+  </w:num>
+  <w:num w:numId="17" w16cid:durableId="911545989">
+    <w:abstractNumId w:val="3"/>
+  </w:num>
+</w:numbering>
 </file>
 
 <file path=word/styles.xml><?xml version="1.0" encoding="utf-8"?>
@@ -1283,7 +6182,6 @@
     <w:next w:val="Normal"/>
     <w:link w:val="Heading2Char"/>
     <w:uiPriority w:val="9"/>
-    <w:semiHidden/>
     <w:unhideWhenUsed/>
     <w:qFormat/>
     <w:rsid w:val="00025746"/>
@@ -1524,7 +6422,6 @@
     <w:basedOn w:val="DefaultParagraphFont"/>
     <w:link w:val="Heading2"/>
     <w:uiPriority w:val="9"/>
-    <w:semiHidden/>
     <w:rsid w:val="00025746"/>
     <w:rPr>
       <w:rFonts w:asciiTheme="majorHAnsi" w:eastAsiaTheme="majorEastAsia" w:hAnsiTheme="majorHAnsi" w:cstheme="majorBidi"/>
@@ -1811,6 +6708,39 @@
     <w:link w:val="Footer"/>
     <w:uiPriority w:val="99"/>
     <w:rsid w:val="00025746"/>
+  </w:style>
+  <w:style w:type="paragraph" w:customStyle="1" w:styleId="paragraph">
+    <w:name w:val="paragraph"/>
+    <w:basedOn w:val="Normal"/>
+    <w:rsid w:val="00E03114"/>
+    <w:pPr>
+      <w:spacing w:before="100" w:beforeAutospacing="1" w:after="100" w:afterAutospacing="1" w:line="240" w:lineRule="auto"/>
+    </w:pPr>
+    <w:rPr>
+      <w:rFonts w:ascii="Times New Roman" w:eastAsia="Times New Roman" w:hAnsi="Times New Roman" w:cs="Times New Roman"/>
+      <w:kern w:val="0"/>
+      <w14:ligatures w14:val="none"/>
+    </w:rPr>
+  </w:style>
+  <w:style w:type="character" w:customStyle="1" w:styleId="normaltextrun">
+    <w:name w:val="normaltextrun"/>
+    <w:basedOn w:val="DefaultParagraphFont"/>
+    <w:rsid w:val="00E03114"/>
+  </w:style>
+  <w:style w:type="character" w:customStyle="1" w:styleId="eop">
+    <w:name w:val="eop"/>
+    <w:basedOn w:val="DefaultParagraphFont"/>
+    <w:rsid w:val="00E03114"/>
+  </w:style>
+  <w:style w:type="character" w:customStyle="1" w:styleId="scxw160558471">
+    <w:name w:val="scxw160558471"/>
+    <w:basedOn w:val="DefaultParagraphFont"/>
+    <w:rsid w:val="00E03114"/>
+  </w:style>
+  <w:style w:type="character" w:customStyle="1" w:styleId="wacimagecontainer">
+    <w:name w:val="wacimagecontainer"/>
+    <w:basedOn w:val="DefaultParagraphFont"/>
+    <w:rsid w:val="00E03114"/>
   </w:style>
 </w:styles>
 </file>

</xml_diff>